<commit_message>
Section 3.1 copied from paper + more gitignore
Section 3.1 on thermal dimming copied from paper and got references
working now. For gitignore, I don’t want anything from .texpadtmp to be
version controlled so added that. Hopefully it works.
</commit_message>
<xml_diff>
--- a/Dissertation Outline.docx
+++ b/Dissertation Outline.docx
@@ -3901,13 +3901,8 @@
         <w:t>Double spaced</w:t>
       </w:r>
       <w:r>
-        <w:t xml:space="preserve"> + various requirements on title page, numbering, tables, </w:t>
-      </w:r>
-      <w:proofErr w:type="spellStart"/>
-      <w:r>
-        <w:t>etc</w:t>
-      </w:r>
-      <w:proofErr w:type="spellEnd"/>
+        <w:t xml:space="preserve"> + various requirements on title page, numbering, tables, etc</w:t>
+      </w:r>
     </w:p>
     <w:p>
       <w:pPr>
@@ -3920,8 +3915,6 @@
       <w:r>
         <w:t>External links not allowed</w:t>
       </w:r>
-      <w:bookmarkStart w:id="0" w:name="_GoBack"/>
-      <w:bookmarkEnd w:id="0"/>
     </w:p>
     <w:p>
       <w:pPr>
@@ -3969,15 +3962,7 @@
         </w:numPr>
       </w:pPr>
       <w:r>
-        <w:t xml:space="preserve">Mason and Hoeksema 2010, </w:t>
-      </w:r>
-      <w:proofErr w:type="spellStart"/>
-      <w:r>
-        <w:t>ApJ</w:t>
-      </w:r>
-      <w:proofErr w:type="spellEnd"/>
-      <w:r>
-        <w:t>, solar flare prediction (background)</w:t>
+        <w:t>Mason and Hoeksema 2010, ApJ, solar flare prediction (background)</w:t>
       </w:r>
     </w:p>
     <w:p>
@@ -3989,15 +3974,7 @@
         </w:numPr>
       </w:pPr>
       <w:r>
-        <w:t xml:space="preserve">Mason et al. 2014, </w:t>
-      </w:r>
-      <w:proofErr w:type="spellStart"/>
-      <w:r>
-        <w:t>ApJ</w:t>
-      </w:r>
-      <w:proofErr w:type="spellEnd"/>
-      <w:r>
-        <w:t>, coronal dimming physics and case study</w:t>
+        <w:t>Mason et al. 2014, ApJ, coronal dimming physics and case study</w:t>
       </w:r>
     </w:p>
     <w:p>
@@ -4039,15 +4016,7 @@
         <w:t>submitted in early January)</w:t>
       </w:r>
       <w:r>
-        <w:t xml:space="preserve"> </w:t>
-      </w:r>
-      <w:proofErr w:type="spellStart"/>
-      <w:r>
-        <w:t>ApJ</w:t>
-      </w:r>
-      <w:proofErr w:type="spellEnd"/>
-      <w:r>
-        <w:t>, coronal dimming and CME relationship semi-statistical study</w:t>
+        <w:t xml:space="preserve"> ApJ, coronal dimming and CME relationship semi-statistical study</w:t>
       </w:r>
     </w:p>
     <w:p>
@@ -4082,11 +4051,11 @@
           <w:numId w:val="0"/>
         </w:numPr>
       </w:pPr>
-      <w:bookmarkStart w:id="1" w:name="_Toc439593032"/>
+      <w:bookmarkStart w:id="0" w:name="_Toc439593032"/>
       <w:r>
         <w:t>List of Tables</w:t>
       </w:r>
-      <w:bookmarkEnd w:id="1"/>
+      <w:bookmarkEnd w:id="0"/>
     </w:p>
     <w:p>
       <w:pPr>
@@ -4096,11 +4065,11 @@
           <w:numId w:val="0"/>
         </w:numPr>
       </w:pPr>
-      <w:bookmarkStart w:id="2" w:name="_Toc439593033"/>
+      <w:bookmarkStart w:id="1" w:name="_Toc439593033"/>
       <w:r>
         <w:t>List of Figures</w:t>
       </w:r>
-      <w:bookmarkEnd w:id="2"/>
+      <w:bookmarkEnd w:id="1"/>
     </w:p>
     <w:p>
       <w:pPr>
@@ -4121,12 +4090,12 @@
       <w:pPr>
         <w:pStyle w:val="Heading1"/>
       </w:pPr>
-      <w:bookmarkStart w:id="3" w:name="_Toc439593034"/>
+      <w:bookmarkStart w:id="2" w:name="_Toc439593034"/>
       <w:r>
         <w:lastRenderedPageBreak/>
         <w:t>Introduction</w:t>
       </w:r>
-      <w:bookmarkEnd w:id="3"/>
+      <w:bookmarkEnd w:id="2"/>
     </w:p>
     <w:p>
       <w:pPr>
@@ -4161,15 +4130,7 @@
         </w:numPr>
       </w:pPr>
       <w:r>
-        <w:t xml:space="preserve">Some background about solar flare prediction provided in Chapter 2, including my own massive statistical study, which went to print in </w:t>
-      </w:r>
-      <w:proofErr w:type="spellStart"/>
-      <w:r>
-        <w:t>ApJ</w:t>
-      </w:r>
-      <w:proofErr w:type="spellEnd"/>
-      <w:r>
-        <w:t xml:space="preserve"> my first year of graduate school</w:t>
+        <w:t>Some background about solar flare prediction provided in Chapter 2, including my own massive statistical study, which went to print in ApJ my first year of graduate school</w:t>
       </w:r>
     </w:p>
     <w:p>
@@ -4205,15 +4166,7 @@
         </w:numPr>
       </w:pPr>
       <w:r>
-        <w:t xml:space="preserve">Chapter 4 puts theory to the test in a detailed case study of a single, relatively simple, event. The aforementioned conglomeration of observations </w:t>
-      </w:r>
-      <w:proofErr w:type="gramStart"/>
-      <w:r>
-        <w:t>were</w:t>
-      </w:r>
-      <w:proofErr w:type="gramEnd"/>
-      <w:r>
-        <w:t xml:space="preserve"> used to determine that this was indeed a simple case with one dimming mechanism dominating the observation; that which theory says should be most strongly related to the associated CME</w:t>
+        <w:t>Chapter 4 puts theory to the test in a detailed case study of a single, relatively simple, event. The aforementioned conglomeration of observations were used to determine that this was indeed a simple case with one dimming mechanism dominating the observation; that which theory says should be most strongly related to the associated CME</w:t>
       </w:r>
     </w:p>
     <w:p>
@@ -4286,21 +4239,21 @@
       <w:pPr>
         <w:pStyle w:val="Heading1"/>
       </w:pPr>
-      <w:bookmarkStart w:id="4" w:name="_Toc439593035"/>
+      <w:bookmarkStart w:id="3" w:name="_Toc439593035"/>
       <w:r>
         <w:t>Relevant Background</w:t>
       </w:r>
+      <w:bookmarkEnd w:id="3"/>
+    </w:p>
+    <w:p>
+      <w:pPr>
+        <w:pStyle w:val="Heading2"/>
+      </w:pPr>
+      <w:bookmarkStart w:id="4" w:name="_Toc439593036"/>
+      <w:r>
+        <w:t>Solar Corona</w:t>
+      </w:r>
       <w:bookmarkEnd w:id="4"/>
-    </w:p>
-    <w:p>
-      <w:pPr>
-        <w:pStyle w:val="Heading2"/>
-      </w:pPr>
-      <w:bookmarkStart w:id="5" w:name="_Toc439593036"/>
-      <w:r>
-        <w:t>Solar Corona</w:t>
-      </w:r>
-      <w:bookmarkEnd w:id="5"/>
     </w:p>
     <w:p>
       <w:pPr>
@@ -4337,11 +4290,11 @@
       <w:pPr>
         <w:pStyle w:val="Heading2"/>
       </w:pPr>
-      <w:bookmarkStart w:id="6" w:name="_Toc439593037"/>
+      <w:bookmarkStart w:id="5" w:name="_Toc439593037"/>
       <w:r>
         <w:t>Physics of Solar Eruptive Event Initiation</w:t>
       </w:r>
-      <w:bookmarkEnd w:id="6"/>
+      <w:bookmarkEnd w:id="5"/>
     </w:p>
     <w:p>
       <w:pPr>
@@ -4376,15 +4329,7 @@
         </w:numPr>
       </w:pPr>
       <w:r>
-        <w:t xml:space="preserve">Energy release via magnetic reconnection (details poorly understood) but provide the cartoon models of </w:t>
-      </w:r>
-      <w:proofErr w:type="spellStart"/>
-      <w:r>
-        <w:t>separatrix</w:t>
-      </w:r>
-      <w:proofErr w:type="spellEnd"/>
-      <w:r>
-        <w:t xml:space="preserve"> </w:t>
+        <w:t xml:space="preserve">Energy release via magnetic reconnection (details poorly understood) but provide the cartoon models of separatrix </w:t>
       </w:r>
     </w:p>
     <w:p>
@@ -4403,11 +4348,11 @@
       <w:pPr>
         <w:pStyle w:val="Heading2"/>
       </w:pPr>
-      <w:bookmarkStart w:id="7" w:name="_Toc439593038"/>
+      <w:bookmarkStart w:id="6" w:name="_Toc439593038"/>
       <w:r>
         <w:t>Space Weather</w:t>
       </w:r>
-      <w:bookmarkEnd w:id="7"/>
+      <w:bookmarkEnd w:id="6"/>
     </w:p>
     <w:p>
       <w:pPr>
@@ -4418,15 +4363,7 @@
         </w:numPr>
       </w:pPr>
       <w:r>
-        <w:t xml:space="preserve">If these eruptive events are directed toward </w:t>
-      </w:r>
-      <w:proofErr w:type="gramStart"/>
-      <w:r>
-        <w:t>Earth</w:t>
-      </w:r>
-      <w:proofErr w:type="gramEnd"/>
-      <w:r>
-        <w:t xml:space="preserve"> there can be myriad negative consequences (cite NRC report and can go into some detail about the consequences)</w:t>
+        <w:t>If these eruptive events are directed toward Earth there can be myriad negative consequences (cite NRC report and can go into some detail about the consequences)</w:t>
       </w:r>
     </w:p>
     <w:p>
@@ -4483,23 +4420,7 @@
         </w:numPr>
       </w:pPr>
       <w:r>
-        <w:t xml:space="preserve">Fortunately, CMEs are the most </w:t>
-      </w:r>
-      <w:proofErr w:type="spellStart"/>
-      <w:r>
-        <w:t>geoeffective</w:t>
-      </w:r>
-      <w:proofErr w:type="spellEnd"/>
-      <w:r>
-        <w:t xml:space="preserve"> type of solar eruptive event but take hours to days to reach the Earth, which makes </w:t>
-      </w:r>
-      <w:proofErr w:type="spellStart"/>
-      <w:r>
-        <w:t>nowcasting</w:t>
-      </w:r>
-      <w:proofErr w:type="spellEnd"/>
-      <w:r>
-        <w:t xml:space="preserve"> possible using observations of light em</w:t>
+        <w:t>Fortunately, CMEs are the most geoeffective type of solar eruptive event but take hours to days to reach the Earth, which makes nowcasting possible using observations of light em</w:t>
       </w:r>
       <w:r>
         <w:t xml:space="preserve">itted during the eruptive event; that light only takes 8 minutes to get to Earth and processing of it can take as little as a few seconds. </w:t>
@@ -4509,14 +4430,14 @@
       <w:pPr>
         <w:pStyle w:val="Heading2"/>
       </w:pPr>
-      <w:bookmarkStart w:id="8" w:name="_Toc439593039"/>
+      <w:bookmarkStart w:id="7" w:name="_Toc439593039"/>
       <w:r>
         <w:t>EUV E</w:t>
       </w:r>
       <w:r>
         <w:t>mission</w:t>
       </w:r>
-      <w:bookmarkEnd w:id="8"/>
+      <w:bookmarkEnd w:id="7"/>
     </w:p>
     <w:p>
       <w:pPr>
@@ -4568,6 +4489,28 @@
     </w:p>
     <w:p>
       <w:pPr>
+        <w:pStyle w:val="Heading2"/>
+      </w:pPr>
+      <w:r>
+        <w:t>Instrument Descriptions</w:t>
+      </w:r>
+    </w:p>
+    <w:p>
+      <w:pPr>
+        <w:pStyle w:val="ListParagraph"/>
+        <w:numPr>
+          <w:ilvl w:val="0"/>
+          <w:numId w:val="27"/>
+        </w:numPr>
+      </w:pPr>
+      <w:r>
+        <w:t>Describe the instruments to be used in this study (EVE, AIA, STEREO/COR, SOHO/LASCO, ACE)</w:t>
+      </w:r>
+      <w:bookmarkStart w:id="8" w:name="_GoBack"/>
+      <w:bookmarkEnd w:id="8"/>
+    </w:p>
+    <w:p>
+      <w:pPr>
         <w:pStyle w:val="Heading1"/>
       </w:pPr>
       <w:bookmarkStart w:id="9" w:name="_Toc439593040"/>
@@ -4628,6 +4571,7 @@
       </w:pPr>
       <w:bookmarkStart w:id="12" w:name="_Toc439593043"/>
       <w:r>
+        <w:lastRenderedPageBreak/>
         <w:t>Wave</w:t>
       </w:r>
       <w:r>
@@ -4675,7 +4619,6 @@
         </w:numPr>
       </w:pPr>
       <w:r>
-        <w:lastRenderedPageBreak/>
         <w:t xml:space="preserve">Doppler </w:t>
       </w:r>
     </w:p>
@@ -4983,7 +4926,6 @@
       </w:pPr>
       <w:bookmarkStart w:id="32" w:name="_Toc439593063"/>
       <w:r>
-        <w:lastRenderedPageBreak/>
         <w:t>Thermal</w:t>
       </w:r>
       <w:r>
@@ -5231,7 +5173,7 @@
       <w:rPr>
         <w:noProof/>
       </w:rPr>
-      <w:t>2</w:t>
+      <w:t>4</w:t>
     </w:r>
     <w:r>
       <w:rPr>
@@ -7053,6 +6995,119 @@
     </w:lvl>
   </w:abstractNum>
   <w:abstractNum w:abstractNumId="18">
+    <w:nsid w:val="56B066A5"/>
+    <w:multiLevelType w:val="hybridMultilevel"/>
+    <w:tmpl w:val="157A2A44"/>
+    <w:lvl w:ilvl="0" w:tplc="04090001">
+      <w:start w:val="1"/>
+      <w:numFmt w:val="bullet"/>
+      <w:lvlText w:val=""/>
+      <w:lvlJc w:val="left"/>
+      <w:pPr>
+        <w:ind w:left="720" w:hanging="360"/>
+      </w:pPr>
+      <w:rPr>
+        <w:rFonts w:ascii="Symbol" w:hAnsi="Symbol" w:hint="default"/>
+      </w:rPr>
+    </w:lvl>
+    <w:lvl w:ilvl="1" w:tplc="04090003" w:tentative="1">
+      <w:start w:val="1"/>
+      <w:numFmt w:val="bullet"/>
+      <w:lvlText w:val="o"/>
+      <w:lvlJc w:val="left"/>
+      <w:pPr>
+        <w:ind w:left="1440" w:hanging="360"/>
+      </w:pPr>
+      <w:rPr>
+        <w:rFonts w:ascii="Courier New" w:hAnsi="Courier New" w:cs="Courier New" w:hint="default"/>
+      </w:rPr>
+    </w:lvl>
+    <w:lvl w:ilvl="2" w:tplc="04090005" w:tentative="1">
+      <w:start w:val="1"/>
+      <w:numFmt w:val="bullet"/>
+      <w:lvlText w:val=""/>
+      <w:lvlJc w:val="left"/>
+      <w:pPr>
+        <w:ind w:left="2160" w:hanging="360"/>
+      </w:pPr>
+      <w:rPr>
+        <w:rFonts w:ascii="Wingdings" w:hAnsi="Wingdings" w:hint="default"/>
+      </w:rPr>
+    </w:lvl>
+    <w:lvl w:ilvl="3" w:tplc="04090001" w:tentative="1">
+      <w:start w:val="1"/>
+      <w:numFmt w:val="bullet"/>
+      <w:lvlText w:val=""/>
+      <w:lvlJc w:val="left"/>
+      <w:pPr>
+        <w:ind w:left="2880" w:hanging="360"/>
+      </w:pPr>
+      <w:rPr>
+        <w:rFonts w:ascii="Symbol" w:hAnsi="Symbol" w:hint="default"/>
+      </w:rPr>
+    </w:lvl>
+    <w:lvl w:ilvl="4" w:tplc="04090003" w:tentative="1">
+      <w:start w:val="1"/>
+      <w:numFmt w:val="bullet"/>
+      <w:lvlText w:val="o"/>
+      <w:lvlJc w:val="left"/>
+      <w:pPr>
+        <w:ind w:left="3600" w:hanging="360"/>
+      </w:pPr>
+      <w:rPr>
+        <w:rFonts w:ascii="Courier New" w:hAnsi="Courier New" w:cs="Courier New" w:hint="default"/>
+      </w:rPr>
+    </w:lvl>
+    <w:lvl w:ilvl="5" w:tplc="04090005" w:tentative="1">
+      <w:start w:val="1"/>
+      <w:numFmt w:val="bullet"/>
+      <w:lvlText w:val=""/>
+      <w:lvlJc w:val="left"/>
+      <w:pPr>
+        <w:ind w:left="4320" w:hanging="360"/>
+      </w:pPr>
+      <w:rPr>
+        <w:rFonts w:ascii="Wingdings" w:hAnsi="Wingdings" w:hint="default"/>
+      </w:rPr>
+    </w:lvl>
+    <w:lvl w:ilvl="6" w:tplc="04090001" w:tentative="1">
+      <w:start w:val="1"/>
+      <w:numFmt w:val="bullet"/>
+      <w:lvlText w:val=""/>
+      <w:lvlJc w:val="left"/>
+      <w:pPr>
+        <w:ind w:left="5040" w:hanging="360"/>
+      </w:pPr>
+      <w:rPr>
+        <w:rFonts w:ascii="Symbol" w:hAnsi="Symbol" w:hint="default"/>
+      </w:rPr>
+    </w:lvl>
+    <w:lvl w:ilvl="7" w:tplc="04090003" w:tentative="1">
+      <w:start w:val="1"/>
+      <w:numFmt w:val="bullet"/>
+      <w:lvlText w:val="o"/>
+      <w:lvlJc w:val="left"/>
+      <w:pPr>
+        <w:ind w:left="5760" w:hanging="360"/>
+      </w:pPr>
+      <w:rPr>
+        <w:rFonts w:ascii="Courier New" w:hAnsi="Courier New" w:cs="Courier New" w:hint="default"/>
+      </w:rPr>
+    </w:lvl>
+    <w:lvl w:ilvl="8" w:tplc="04090005" w:tentative="1">
+      <w:start w:val="1"/>
+      <w:numFmt w:val="bullet"/>
+      <w:lvlText w:val=""/>
+      <w:lvlJc w:val="left"/>
+      <w:pPr>
+        <w:ind w:left="6480" w:hanging="360"/>
+      </w:pPr>
+      <w:rPr>
+        <w:rFonts w:ascii="Wingdings" w:hAnsi="Wingdings" w:hint="default"/>
+      </w:rPr>
+    </w:lvl>
+  </w:abstractNum>
+  <w:abstractNum w:abstractNumId="19">
     <w:nsid w:val="57523314"/>
     <w:multiLevelType w:val="multilevel"/>
     <w:tmpl w:val="04090029"/>
@@ -7178,7 +7233,7 @@
       </w:rPr>
     </w:lvl>
   </w:abstractNum>
-  <w:abstractNum w:abstractNumId="19">
+  <w:abstractNum w:abstractNumId="20">
     <w:nsid w:val="5A5F2C8A"/>
     <w:multiLevelType w:val="hybridMultilevel"/>
     <w:tmpl w:val="E0269450"/>
@@ -7291,13 +7346,13 @@
       </w:rPr>
     </w:lvl>
   </w:abstractNum>
-  <w:abstractNum w:abstractNumId="20">
+  <w:abstractNum w:abstractNumId="21">
     <w:nsid w:val="5B0A50D9"/>
     <w:multiLevelType w:val="multilevel"/>
     <w:tmpl w:val="0409001D"/>
     <w:numStyleLink w:val="Heading"/>
   </w:abstractNum>
-  <w:abstractNum w:abstractNumId="21">
+  <w:abstractNum w:abstractNumId="22">
     <w:nsid w:val="5DB94EDE"/>
     <w:multiLevelType w:val="hybridMultilevel"/>
     <w:tmpl w:val="C81217DC"/>
@@ -7410,7 +7465,7 @@
       </w:rPr>
     </w:lvl>
   </w:abstractNum>
-  <w:abstractNum w:abstractNumId="22">
+  <w:abstractNum w:abstractNumId="23">
     <w:nsid w:val="77FB3716"/>
     <w:multiLevelType w:val="multilevel"/>
     <w:tmpl w:val="D6E81BDE"/>
@@ -7523,7 +7578,7 @@
       </w:rPr>
     </w:lvl>
   </w:abstractNum>
-  <w:abstractNum w:abstractNumId="23">
+  <w:abstractNum w:abstractNumId="24">
     <w:nsid w:val="7EFD764E"/>
     <w:multiLevelType w:val="multilevel"/>
     <w:tmpl w:val="0409001D"/>
@@ -7613,10 +7668,10 @@
     <w:abstractNumId w:val="12"/>
   </w:num>
   <w:num w:numId="2">
-    <w:abstractNumId w:val="21"/>
+    <w:abstractNumId w:val="22"/>
   </w:num>
   <w:num w:numId="3">
-    <w:abstractNumId w:val="22"/>
+    <w:abstractNumId w:val="23"/>
   </w:num>
   <w:num w:numId="4">
     <w:abstractNumId w:val="8"/>
@@ -7625,7 +7680,7 @@
     <w:abstractNumId w:val="2"/>
   </w:num>
   <w:num w:numId="6">
-    <w:abstractNumId w:val="18"/>
+    <w:abstractNumId w:val="19"/>
   </w:num>
   <w:num w:numId="7">
     <w:abstractNumId w:val="10"/>
@@ -7640,13 +7695,13 @@
     <w:abstractNumId w:val="9"/>
   </w:num>
   <w:num w:numId="11">
-    <w:abstractNumId w:val="23"/>
+    <w:abstractNumId w:val="24"/>
   </w:num>
   <w:num w:numId="12">
     <w:abstractNumId w:val="17"/>
   </w:num>
   <w:num w:numId="13">
-    <w:abstractNumId w:val="20"/>
+    <w:abstractNumId w:val="21"/>
   </w:num>
   <w:num w:numId="14">
     <w:abstractNumId w:val="12"/>
@@ -7736,10 +7791,13 @@
     <w:abstractNumId w:val="14"/>
   </w:num>
   <w:num w:numId="25">
-    <w:abstractNumId w:val="19"/>
+    <w:abstractNumId w:val="20"/>
   </w:num>
   <w:num w:numId="26">
     <w:abstractNumId w:val="5"/>
+  </w:num>
+  <w:num w:numId="27">
+    <w:abstractNumId w:val="18"/>
   </w:num>
 </w:numbering>
 </file>
@@ -9295,7 +9353,7 @@
 </file>
 
 <file path=customXml/itemProps1.xml><?xml version="1.0" encoding="utf-8"?>
-<ds:datastoreItem xmlns:ds="http://schemas.openxmlformats.org/officeDocument/2006/customXml" ds:itemID="{D81ED7EA-4412-2746-9989-F8DCA7E8AB34}">
+<ds:datastoreItem xmlns:ds="http://schemas.openxmlformats.org/officeDocument/2006/customXml" ds:itemID="{8E17C6C1-85C5-A044-AEA1-538DA431AD0B}">
   <ds:schemaRefs>
     <ds:schemaRef ds:uri="http://schemas.openxmlformats.org/officeDocument/2006/bibliography"/>
   </ds:schemaRefs>

</xml_diff>

<commit_message>
New deadlines added to outline
Gotta submit title of dissertation in March
</commit_message>
<xml_diff>
--- a/Dissertation Outline.docx
+++ b/Dissertation Outline.docx
@@ -3874,7 +3874,7 @@
         </w:numPr>
       </w:pPr>
       <w:r>
-        <w:t>PhD defense deadline: 2016/04/08</w:t>
+        <w:t>Dissertation title due by: 2016/03/07</w:t>
       </w:r>
     </w:p>
     <w:p>
@@ -3886,7 +3886,7 @@
         </w:numPr>
       </w:pPr>
       <w:r>
-        <w:t>Dissertation due by: 2016/04/15</w:t>
+        <w:t>PhD defense deadline: 2016/04/08</w:t>
       </w:r>
     </w:p>
     <w:p>
@@ -3898,10 +3898,7 @@
         </w:numPr>
       </w:pPr>
       <w:r>
-        <w:t>Double spaced</w:t>
-      </w:r>
-      <w:r>
-        <w:t xml:space="preserve"> + various requirements on title page, numbering, tables, etc</w:t>
+        <w:t>Dissertation due by: 2016/04/15</w:t>
       </w:r>
     </w:p>
     <w:p>
@@ -3913,7 +3910,7 @@
         </w:numPr>
       </w:pPr>
       <w:r>
-        <w:t>External links not allowed</w:t>
+        <w:t>Final grade card due by: 2016/04/20</w:t>
       </w:r>
     </w:p>
     <w:p>
@@ -3925,6 +3922,38 @@
         </w:numPr>
       </w:pPr>
       <w:r>
+        <w:t>Double spaced</w:t>
+      </w:r>
+      <w:r>
+        <w:t xml:space="preserve"> + various requirements on title page, numbering, tables, </w:t>
+      </w:r>
+      <w:proofErr w:type="spellStart"/>
+      <w:r>
+        <w:t>etc</w:t>
+      </w:r>
+      <w:proofErr w:type="spellEnd"/>
+    </w:p>
+    <w:p>
+      <w:pPr>
+        <w:pStyle w:val="ListParagraph"/>
+        <w:numPr>
+          <w:ilvl w:val="0"/>
+          <w:numId w:val="19"/>
+        </w:numPr>
+      </w:pPr>
+      <w:r>
+        <w:t>External links not allowed</w:t>
+      </w:r>
+    </w:p>
+    <w:p>
+      <w:pPr>
+        <w:pStyle w:val="ListParagraph"/>
+        <w:numPr>
+          <w:ilvl w:val="0"/>
+          <w:numId w:val="19"/>
+        </w:numPr>
+      </w:pPr>
+      <w:r>
         <w:t>Lauren Blum, Quintin Schiller, and David Gerhardt dissertations all have a short introduction that frames the dissertation</w:t>
       </w:r>
     </w:p>
@@ -3962,7 +3991,15 @@
         </w:numPr>
       </w:pPr>
       <w:r>
-        <w:t>Mason and Hoeksema 2010, ApJ, solar flare prediction (background)</w:t>
+        <w:t xml:space="preserve">Mason and Hoeksema 2010, </w:t>
+      </w:r>
+      <w:proofErr w:type="spellStart"/>
+      <w:r>
+        <w:t>ApJ</w:t>
+      </w:r>
+      <w:proofErr w:type="spellEnd"/>
+      <w:r>
+        <w:t>, solar flare prediction (background)</w:t>
       </w:r>
     </w:p>
     <w:p>
@@ -3974,7 +4011,15 @@
         </w:numPr>
       </w:pPr>
       <w:r>
-        <w:t>Mason et al. 2014, ApJ, coronal dimming physics and case study</w:t>
+        <w:t xml:space="preserve">Mason et al. 2014, </w:t>
+      </w:r>
+      <w:proofErr w:type="spellStart"/>
+      <w:r>
+        <w:t>ApJ</w:t>
+      </w:r>
+      <w:proofErr w:type="spellEnd"/>
+      <w:r>
+        <w:t>, coronal dimming physics and case study</w:t>
       </w:r>
     </w:p>
     <w:p>
@@ -4016,7 +4061,15 @@
         <w:t>submitted in early January)</w:t>
       </w:r>
       <w:r>
-        <w:t xml:space="preserve"> ApJ, coronal dimming and CME relationship semi-statistical study</w:t>
+        <w:t xml:space="preserve"> </w:t>
+      </w:r>
+      <w:proofErr w:type="spellStart"/>
+      <w:r>
+        <w:t>ApJ</w:t>
+      </w:r>
+      <w:proofErr w:type="spellEnd"/>
+      <w:r>
+        <w:t>, coronal dimming and CME relationship semi-statistical study</w:t>
       </w:r>
     </w:p>
     <w:p>
@@ -4064,24 +4117,17 @@
           <w:ilvl w:val="0"/>
           <w:numId w:val="0"/>
         </w:numPr>
+        <w:rPr>
+          <w:caps w:val="0"/>
+        </w:rPr>
       </w:pPr>
       <w:bookmarkStart w:id="1" w:name="_Toc439593033"/>
       <w:r>
         <w:t>List of Figures</w:t>
       </w:r>
+      <w:bookmarkStart w:id="2" w:name="_GoBack"/>
       <w:bookmarkEnd w:id="1"/>
-    </w:p>
-    <w:p>
-      <w:pPr>
-        <w:rPr>
-          <w:rFonts w:asciiTheme="majorHAnsi" w:hAnsiTheme="majorHAnsi"/>
-          <w:caps/>
-          <w:color w:val="2E2E2E" w:themeColor="accent2"/>
-          <w:spacing w:val="14"/>
-          <w:sz w:val="26"/>
-          <w:szCs w:val="26"/>
-        </w:rPr>
-      </w:pPr>
+      <w:bookmarkEnd w:id="2"/>
       <w:r>
         <w:br w:type="page"/>
       </w:r>
@@ -4090,12 +4136,12 @@
       <w:pPr>
         <w:pStyle w:val="Heading1"/>
       </w:pPr>
-      <w:bookmarkStart w:id="2" w:name="_Toc439593034"/>
+      <w:bookmarkStart w:id="3" w:name="_Toc439593034"/>
       <w:r>
         <w:lastRenderedPageBreak/>
         <w:t>Introduction</w:t>
       </w:r>
-      <w:bookmarkEnd w:id="2"/>
+      <w:bookmarkEnd w:id="3"/>
     </w:p>
     <w:p>
       <w:pPr>
@@ -4130,7 +4176,15 @@
         </w:numPr>
       </w:pPr>
       <w:r>
-        <w:t>Some background about solar flare prediction provided in Chapter 2, including my own massive statistical study, which went to print in ApJ my first year of graduate school</w:t>
+        <w:t xml:space="preserve">Some background about solar flare prediction provided in Chapter 2, including my own massive statistical study, which went to print in </w:t>
+      </w:r>
+      <w:proofErr w:type="spellStart"/>
+      <w:r>
+        <w:t>ApJ</w:t>
+      </w:r>
+      <w:proofErr w:type="spellEnd"/>
+      <w:r>
+        <w:t xml:space="preserve"> my first year of graduate school</w:t>
       </w:r>
     </w:p>
     <w:p>
@@ -4166,7 +4220,15 @@
         </w:numPr>
       </w:pPr>
       <w:r>
-        <w:t>Chapter 4 puts theory to the test in a detailed case study of a single, relatively simple, event. The aforementioned conglomeration of observations were used to determine that this was indeed a simple case with one dimming mechanism dominating the observation; that which theory says should be most strongly related to the associated CME</w:t>
+        <w:t xml:space="preserve">Chapter 4 puts theory to the test in a detailed case study of a single, relatively simple, event. The aforementioned conglomeration of observations </w:t>
+      </w:r>
+      <w:proofErr w:type="gramStart"/>
+      <w:r>
+        <w:t>were</w:t>
+      </w:r>
+      <w:proofErr w:type="gramEnd"/>
+      <w:r>
+        <w:t xml:space="preserve"> used to determine that this was indeed a simple case with one dimming mechanism dominating the observation; that which theory says should be most strongly related to the associated CME</w:t>
       </w:r>
     </w:p>
     <w:p>
@@ -4239,21 +4301,21 @@
       <w:pPr>
         <w:pStyle w:val="Heading1"/>
       </w:pPr>
-      <w:bookmarkStart w:id="3" w:name="_Toc439593035"/>
+      <w:bookmarkStart w:id="4" w:name="_Toc439593035"/>
       <w:r>
         <w:t>Relevant Background</w:t>
       </w:r>
-      <w:bookmarkEnd w:id="3"/>
+      <w:bookmarkEnd w:id="4"/>
     </w:p>
     <w:p>
       <w:pPr>
         <w:pStyle w:val="Heading2"/>
       </w:pPr>
-      <w:bookmarkStart w:id="4" w:name="_Toc439593036"/>
+      <w:bookmarkStart w:id="5" w:name="_Toc439593036"/>
       <w:r>
         <w:t>Solar Corona</w:t>
       </w:r>
-      <w:bookmarkEnd w:id="4"/>
+      <w:bookmarkEnd w:id="5"/>
     </w:p>
     <w:p>
       <w:pPr>
@@ -4290,11 +4352,11 @@
       <w:pPr>
         <w:pStyle w:val="Heading2"/>
       </w:pPr>
-      <w:bookmarkStart w:id="5" w:name="_Toc439593037"/>
+      <w:bookmarkStart w:id="6" w:name="_Toc439593037"/>
       <w:r>
         <w:t>Physics of Solar Eruptive Event Initiation</w:t>
       </w:r>
-      <w:bookmarkEnd w:id="5"/>
+      <w:bookmarkEnd w:id="6"/>
     </w:p>
     <w:p>
       <w:pPr>
@@ -4329,7 +4391,15 @@
         </w:numPr>
       </w:pPr>
       <w:r>
-        <w:t xml:space="preserve">Energy release via magnetic reconnection (details poorly understood) but provide the cartoon models of separatrix </w:t>
+        <w:t xml:space="preserve">Energy release via magnetic reconnection (details poorly understood) but provide the cartoon models of </w:t>
+      </w:r>
+      <w:proofErr w:type="spellStart"/>
+      <w:r>
+        <w:t>separatrix</w:t>
+      </w:r>
+      <w:proofErr w:type="spellEnd"/>
+      <w:r>
+        <w:t xml:space="preserve"> </w:t>
       </w:r>
     </w:p>
     <w:p>
@@ -4348,11 +4418,11 @@
       <w:pPr>
         <w:pStyle w:val="Heading2"/>
       </w:pPr>
-      <w:bookmarkStart w:id="6" w:name="_Toc439593038"/>
+      <w:bookmarkStart w:id="7" w:name="_Toc439593038"/>
       <w:r>
         <w:t>Space Weather</w:t>
       </w:r>
-      <w:bookmarkEnd w:id="6"/>
+      <w:bookmarkEnd w:id="7"/>
     </w:p>
     <w:p>
       <w:pPr>
@@ -4363,7 +4433,15 @@
         </w:numPr>
       </w:pPr>
       <w:r>
-        <w:t>If these eruptive events are directed toward Earth there can be myriad negative consequences (cite NRC report and can go into some detail about the consequences)</w:t>
+        <w:t xml:space="preserve">If these eruptive events are directed toward </w:t>
+      </w:r>
+      <w:proofErr w:type="gramStart"/>
+      <w:r>
+        <w:t>Earth</w:t>
+      </w:r>
+      <w:proofErr w:type="gramEnd"/>
+      <w:r>
+        <w:t xml:space="preserve"> there can be myriad negative consequences (cite NRC report and can go into some detail about the consequences)</w:t>
       </w:r>
     </w:p>
     <w:p>
@@ -4420,7 +4498,23 @@
         </w:numPr>
       </w:pPr>
       <w:r>
-        <w:t>Fortunately, CMEs are the most geoeffective type of solar eruptive event but take hours to days to reach the Earth, which makes nowcasting possible using observations of light em</w:t>
+        <w:t xml:space="preserve">Fortunately, CMEs are the most </w:t>
+      </w:r>
+      <w:proofErr w:type="spellStart"/>
+      <w:r>
+        <w:t>geoeffective</w:t>
+      </w:r>
+      <w:proofErr w:type="spellEnd"/>
+      <w:r>
+        <w:t xml:space="preserve"> type of solar eruptive event but take hours to days to reach the Earth, which makes </w:t>
+      </w:r>
+      <w:proofErr w:type="spellStart"/>
+      <w:r>
+        <w:t>nowcasting</w:t>
+      </w:r>
+      <w:proofErr w:type="spellEnd"/>
+      <w:r>
+        <w:t xml:space="preserve"> possible using observations of light em</w:t>
       </w:r>
       <w:r>
         <w:t xml:space="preserve">itted during the eruptive event; that light only takes 8 minutes to get to Earth and processing of it can take as little as a few seconds. </w:t>
@@ -4430,14 +4524,14 @@
       <w:pPr>
         <w:pStyle w:val="Heading2"/>
       </w:pPr>
-      <w:bookmarkStart w:id="7" w:name="_Toc439593039"/>
+      <w:bookmarkStart w:id="8" w:name="_Toc439593039"/>
       <w:r>
         <w:t>EUV E</w:t>
       </w:r>
       <w:r>
         <w:t>mission</w:t>
       </w:r>
-      <w:bookmarkEnd w:id="7"/>
+      <w:bookmarkEnd w:id="8"/>
     </w:p>
     <w:p>
       <w:pPr>
@@ -4506,8 +4600,6 @@
       <w:r>
         <w:t>Describe the instruments to be used in this study (EVE, AIA, STEREO/COR, SOHO/LASCO, ACE)</w:t>
       </w:r>
-      <w:bookmarkStart w:id="8" w:name="_GoBack"/>
-      <w:bookmarkEnd w:id="8"/>
     </w:p>
     <w:p>
       <w:pPr>
@@ -5173,7 +5265,7 @@
       <w:rPr>
         <w:noProof/>
       </w:rPr>
-      <w:t>4</w:t>
+      <w:t>6</w:t>
     </w:r>
     <w:r>
       <w:rPr>
@@ -9353,7 +9445,7 @@
 </file>
 
 <file path=customXml/itemProps1.xml><?xml version="1.0" encoding="utf-8"?>
-<ds:datastoreItem xmlns:ds="http://schemas.openxmlformats.org/officeDocument/2006/customXml" ds:itemID="{8E17C6C1-85C5-A044-AEA1-538DA431AD0B}">
+<ds:datastoreItem xmlns:ds="http://schemas.openxmlformats.org/officeDocument/2006/customXml" ds:itemID="{EB1F5648-3E70-AF45-9D90-D53F614B8740}">
   <ds:schemaRefs>
     <ds:schemaRef ds:uri="http://schemas.openxmlformats.org/officeDocument/2006/bibliography"/>
   </ds:schemaRefs>

</xml_diff>

<commit_message>
Chapter 3 and outline updates
More work in section 3.1, more instruments that need describing in
chapter 2 added to outline, and adding individual annoying files to
.gitignore since it seems to not ignore the whole folder.
</commit_message>
<xml_diff>
--- a/Dissertation Outline.docx
+++ b/Dissertation Outline.docx
@@ -3925,13 +3925,8 @@
         <w:t>Double spaced</w:t>
       </w:r>
       <w:r>
-        <w:t xml:space="preserve"> + various requirements on title page, numbering, tables, </w:t>
-      </w:r>
-      <w:proofErr w:type="spellStart"/>
-      <w:r>
-        <w:t>etc</w:t>
-      </w:r>
-      <w:proofErr w:type="spellEnd"/>
+        <w:t xml:space="preserve"> + various requirements on title page, numbering, tables, etc</w:t>
+      </w:r>
     </w:p>
     <w:p>
       <w:pPr>
@@ -3991,15 +3986,7 @@
         </w:numPr>
       </w:pPr>
       <w:r>
-        <w:t xml:space="preserve">Mason and Hoeksema 2010, </w:t>
-      </w:r>
-      <w:proofErr w:type="spellStart"/>
-      <w:r>
-        <w:t>ApJ</w:t>
-      </w:r>
-      <w:proofErr w:type="spellEnd"/>
-      <w:r>
-        <w:t>, solar flare prediction (background)</w:t>
+        <w:t>Mason and Hoeksema 2010, ApJ, solar flare prediction (background)</w:t>
       </w:r>
     </w:p>
     <w:p>
@@ -4011,15 +3998,7 @@
         </w:numPr>
       </w:pPr>
       <w:r>
-        <w:t xml:space="preserve">Mason et al. 2014, </w:t>
-      </w:r>
-      <w:proofErr w:type="spellStart"/>
-      <w:r>
-        <w:t>ApJ</w:t>
-      </w:r>
-      <w:proofErr w:type="spellEnd"/>
-      <w:r>
-        <w:t>, coronal dimming physics and case study</w:t>
+        <w:t>Mason et al. 2014, ApJ, coronal dimming physics and case study</w:t>
       </w:r>
     </w:p>
     <w:p>
@@ -4061,15 +4040,7 @@
         <w:t>submitted in early January)</w:t>
       </w:r>
       <w:r>
-        <w:t xml:space="preserve"> </w:t>
-      </w:r>
-      <w:proofErr w:type="spellStart"/>
-      <w:r>
-        <w:t>ApJ</w:t>
-      </w:r>
-      <w:proofErr w:type="spellEnd"/>
-      <w:r>
-        <w:t>, coronal dimming and CME relationship semi-statistical study</w:t>
+        <w:t xml:space="preserve"> ApJ, coronal dimming and CME relationship semi-statistical study</w:t>
       </w:r>
     </w:p>
     <w:p>
@@ -4125,9 +4096,7 @@
       <w:r>
         <w:t>List of Figures</w:t>
       </w:r>
-      <w:bookmarkStart w:id="2" w:name="_GoBack"/>
       <w:bookmarkEnd w:id="1"/>
-      <w:bookmarkEnd w:id="2"/>
       <w:r>
         <w:br w:type="page"/>
       </w:r>
@@ -4136,12 +4105,12 @@
       <w:pPr>
         <w:pStyle w:val="Heading1"/>
       </w:pPr>
-      <w:bookmarkStart w:id="3" w:name="_Toc439593034"/>
+      <w:bookmarkStart w:id="2" w:name="_Toc439593034"/>
       <w:r>
         <w:lastRenderedPageBreak/>
         <w:t>Introduction</w:t>
       </w:r>
-      <w:bookmarkEnd w:id="3"/>
+      <w:bookmarkEnd w:id="2"/>
     </w:p>
     <w:p>
       <w:pPr>
@@ -4176,15 +4145,7 @@
         </w:numPr>
       </w:pPr>
       <w:r>
-        <w:t xml:space="preserve">Some background about solar flare prediction provided in Chapter 2, including my own massive statistical study, which went to print in </w:t>
-      </w:r>
-      <w:proofErr w:type="spellStart"/>
-      <w:r>
-        <w:t>ApJ</w:t>
-      </w:r>
-      <w:proofErr w:type="spellEnd"/>
-      <w:r>
-        <w:t xml:space="preserve"> my first year of graduate school</w:t>
+        <w:t>Some background about solar flare prediction provided in Chapter 2, including my own massive statistical study, which went to print in ApJ my first year of graduate school</w:t>
       </w:r>
     </w:p>
     <w:p>
@@ -4220,15 +4181,7 @@
         </w:numPr>
       </w:pPr>
       <w:r>
-        <w:t xml:space="preserve">Chapter 4 puts theory to the test in a detailed case study of a single, relatively simple, event. The aforementioned conglomeration of observations </w:t>
-      </w:r>
-      <w:proofErr w:type="gramStart"/>
-      <w:r>
-        <w:t>were</w:t>
-      </w:r>
-      <w:proofErr w:type="gramEnd"/>
-      <w:r>
-        <w:t xml:space="preserve"> used to determine that this was indeed a simple case with one dimming mechanism dominating the observation; that which theory says should be most strongly related to the associated CME</w:t>
+        <w:t>Chapter 4 puts theory to the test in a detailed case study of a single, relatively simple, event. The aforementioned conglomeration of observations were used to determine that this was indeed a simple case with one dimming mechanism dominating the observation; that which theory says should be most strongly related to the associated CME</w:t>
       </w:r>
     </w:p>
     <w:p>
@@ -4301,21 +4254,21 @@
       <w:pPr>
         <w:pStyle w:val="Heading1"/>
       </w:pPr>
-      <w:bookmarkStart w:id="4" w:name="_Toc439593035"/>
+      <w:bookmarkStart w:id="3" w:name="_Toc439593035"/>
       <w:r>
         <w:t>Relevant Background</w:t>
       </w:r>
+      <w:bookmarkEnd w:id="3"/>
+    </w:p>
+    <w:p>
+      <w:pPr>
+        <w:pStyle w:val="Heading2"/>
+      </w:pPr>
+      <w:bookmarkStart w:id="4" w:name="_Toc439593036"/>
+      <w:r>
+        <w:t>Solar Corona</w:t>
+      </w:r>
       <w:bookmarkEnd w:id="4"/>
-    </w:p>
-    <w:p>
-      <w:pPr>
-        <w:pStyle w:val="Heading2"/>
-      </w:pPr>
-      <w:bookmarkStart w:id="5" w:name="_Toc439593036"/>
-      <w:r>
-        <w:t>Solar Corona</w:t>
-      </w:r>
-      <w:bookmarkEnd w:id="5"/>
     </w:p>
     <w:p>
       <w:pPr>
@@ -4352,11 +4305,11 @@
       <w:pPr>
         <w:pStyle w:val="Heading2"/>
       </w:pPr>
-      <w:bookmarkStart w:id="6" w:name="_Toc439593037"/>
+      <w:bookmarkStart w:id="5" w:name="_Toc439593037"/>
       <w:r>
         <w:t>Physics of Solar Eruptive Event Initiation</w:t>
       </w:r>
-      <w:bookmarkEnd w:id="6"/>
+      <w:bookmarkEnd w:id="5"/>
     </w:p>
     <w:p>
       <w:pPr>
@@ -4391,15 +4344,7 @@
         </w:numPr>
       </w:pPr>
       <w:r>
-        <w:t xml:space="preserve">Energy release via magnetic reconnection (details poorly understood) but provide the cartoon models of </w:t>
-      </w:r>
-      <w:proofErr w:type="spellStart"/>
-      <w:r>
-        <w:t>separatrix</w:t>
-      </w:r>
-      <w:proofErr w:type="spellEnd"/>
-      <w:r>
-        <w:t xml:space="preserve"> </w:t>
+        <w:t xml:space="preserve">Energy release via magnetic reconnection (details poorly understood) but provide the cartoon models of separatrix </w:t>
       </w:r>
     </w:p>
     <w:p>
@@ -4418,11 +4363,11 @@
       <w:pPr>
         <w:pStyle w:val="Heading2"/>
       </w:pPr>
-      <w:bookmarkStart w:id="7" w:name="_Toc439593038"/>
+      <w:bookmarkStart w:id="6" w:name="_Toc439593038"/>
       <w:r>
         <w:t>Space Weather</w:t>
       </w:r>
-      <w:bookmarkEnd w:id="7"/>
+      <w:bookmarkEnd w:id="6"/>
     </w:p>
     <w:p>
       <w:pPr>
@@ -4433,15 +4378,7 @@
         </w:numPr>
       </w:pPr>
       <w:r>
-        <w:t xml:space="preserve">If these eruptive events are directed toward </w:t>
-      </w:r>
-      <w:proofErr w:type="gramStart"/>
-      <w:r>
-        <w:t>Earth</w:t>
-      </w:r>
-      <w:proofErr w:type="gramEnd"/>
-      <w:r>
-        <w:t xml:space="preserve"> there can be myriad negative consequences (cite NRC report and can go into some detail about the consequences)</w:t>
+        <w:t>If these eruptive events are directed toward Earth there can be myriad negative consequences (cite NRC report and can go into some detail about the consequences)</w:t>
       </w:r>
     </w:p>
     <w:p>
@@ -4498,23 +4435,7 @@
         </w:numPr>
       </w:pPr>
       <w:r>
-        <w:t xml:space="preserve">Fortunately, CMEs are the most </w:t>
-      </w:r>
-      <w:proofErr w:type="spellStart"/>
-      <w:r>
-        <w:t>geoeffective</w:t>
-      </w:r>
-      <w:proofErr w:type="spellEnd"/>
-      <w:r>
-        <w:t xml:space="preserve"> type of solar eruptive event but take hours to days to reach the Earth, which makes </w:t>
-      </w:r>
-      <w:proofErr w:type="spellStart"/>
-      <w:r>
-        <w:t>nowcasting</w:t>
-      </w:r>
-      <w:proofErr w:type="spellEnd"/>
-      <w:r>
-        <w:t xml:space="preserve"> possible using observations of light em</w:t>
+        <w:t>Fortunately, CMEs are the most geoeffective type of solar eruptive event but take hours to days to reach the Earth, which makes nowcasting possible using observations of light em</w:t>
       </w:r>
       <w:r>
         <w:t xml:space="preserve">itted during the eruptive event; that light only takes 8 minutes to get to Earth and processing of it can take as little as a few seconds. </w:t>
@@ -4524,14 +4445,14 @@
       <w:pPr>
         <w:pStyle w:val="Heading2"/>
       </w:pPr>
-      <w:bookmarkStart w:id="8" w:name="_Toc439593039"/>
+      <w:bookmarkStart w:id="7" w:name="_Toc439593039"/>
       <w:r>
         <w:t>EUV E</w:t>
       </w:r>
       <w:r>
         <w:t>mission</w:t>
       </w:r>
-      <w:bookmarkEnd w:id="8"/>
+      <w:bookmarkEnd w:id="7"/>
     </w:p>
     <w:p>
       <w:pPr>
@@ -4598,7 +4519,96 @@
         </w:numPr>
       </w:pPr>
       <w:r>
-        <w:t>Describe the instruments to be used in this study (EVE, AIA, STEREO/COR, SOHO/LASCO, ACE)</w:t>
+        <w:t>Describe the instr</w:t>
+      </w:r>
+      <w:r>
+        <w:t>uments to be used in this study and in cited articles</w:t>
+      </w:r>
+    </w:p>
+    <w:p>
+      <w:pPr>
+        <w:pStyle w:val="ListParagraph"/>
+        <w:numPr>
+          <w:ilvl w:val="1"/>
+          <w:numId w:val="27"/>
+        </w:numPr>
+      </w:pPr>
+      <w:r>
+        <w:t>SDO/EVE</w:t>
+      </w:r>
+    </w:p>
+    <w:p>
+      <w:pPr>
+        <w:pStyle w:val="ListParagraph"/>
+        <w:numPr>
+          <w:ilvl w:val="1"/>
+          <w:numId w:val="27"/>
+        </w:numPr>
+      </w:pPr>
+      <w:r>
+        <w:t>SDO/AIA</w:t>
+      </w:r>
+    </w:p>
+    <w:p>
+      <w:pPr>
+        <w:pStyle w:val="ListParagraph"/>
+        <w:numPr>
+          <w:ilvl w:val="1"/>
+          <w:numId w:val="27"/>
+        </w:numPr>
+      </w:pPr>
+      <w:r>
+        <w:t>STEREO/COR</w:t>
+      </w:r>
+    </w:p>
+    <w:p>
+      <w:pPr>
+        <w:pStyle w:val="ListParagraph"/>
+        <w:numPr>
+          <w:ilvl w:val="1"/>
+          <w:numId w:val="27"/>
+        </w:numPr>
+      </w:pPr>
+      <w:r>
+        <w:t>STEREO/EUVI</w:t>
+      </w:r>
+      <w:bookmarkStart w:id="8" w:name="_GoBack"/>
+      <w:bookmarkEnd w:id="8"/>
+    </w:p>
+    <w:p>
+      <w:pPr>
+        <w:pStyle w:val="ListParagraph"/>
+        <w:numPr>
+          <w:ilvl w:val="1"/>
+          <w:numId w:val="27"/>
+        </w:numPr>
+      </w:pPr>
+      <w:r>
+        <w:t>SOHO/LASCO</w:t>
+      </w:r>
+    </w:p>
+    <w:p>
+      <w:pPr>
+        <w:pStyle w:val="ListParagraph"/>
+        <w:numPr>
+          <w:ilvl w:val="1"/>
+          <w:numId w:val="27"/>
+        </w:numPr>
+      </w:pPr>
+      <w:r>
+        <w:t>ACE</w:t>
+      </w:r>
+    </w:p>
+    <w:p>
+      <w:pPr>
+        <w:pStyle w:val="ListParagraph"/>
+        <w:numPr>
+          <w:ilvl w:val="1"/>
+          <w:numId w:val="27"/>
+        </w:numPr>
+      </w:pPr>
+      <w:r>
+        <w:t>Hinode/EIS</w:t>
       </w:r>
     </w:p>
     <w:p>
@@ -4607,6 +4617,7 @@
       </w:pPr>
       <w:bookmarkStart w:id="9" w:name="_Toc439593040"/>
       <w:r>
+        <w:lastRenderedPageBreak/>
         <w:t>Mechanisms of Coronal Dimming</w:t>
       </w:r>
       <w:bookmarkEnd w:id="9"/>
@@ -4663,7 +4674,6 @@
       </w:pPr>
       <w:bookmarkStart w:id="12" w:name="_Toc439593043"/>
       <w:r>
-        <w:lastRenderedPageBreak/>
         <w:t>Wave</w:t>
       </w:r>
       <w:r>
@@ -4968,6 +4978,7 @@
         </w:numPr>
       </w:pPr>
       <w:r>
+        <w:lastRenderedPageBreak/>
         <w:t>Since my dissertation is focused on eruptive events, I’ll collapse the quiescent Sun and Earth atmospheric science to a single section with only a few paragraphs</w:t>
       </w:r>
     </w:p>
@@ -5265,7 +5276,7 @@
       <w:rPr>
         <w:noProof/>
       </w:rPr>
-      <w:t>6</w:t>
+      <w:t>4</w:t>
     </w:r>
     <w:r>
       <w:rPr>
@@ -7102,7 +7113,7 @@
         <w:rFonts w:ascii="Symbol" w:hAnsi="Symbol" w:hint="default"/>
       </w:rPr>
     </w:lvl>
-    <w:lvl w:ilvl="1" w:tplc="04090003" w:tentative="1">
+    <w:lvl w:ilvl="1" w:tplc="04090003">
       <w:start w:val="1"/>
       <w:numFmt w:val="bullet"/>
       <w:lvlText w:val="o"/>
@@ -9445,7 +9456,7 @@
 </file>
 
 <file path=customXml/itemProps1.xml><?xml version="1.0" encoding="utf-8"?>
-<ds:datastoreItem xmlns:ds="http://schemas.openxmlformats.org/officeDocument/2006/customXml" ds:itemID="{EB1F5648-3E70-AF45-9D90-D53F614B8740}">
+<ds:datastoreItem xmlns:ds="http://schemas.openxmlformats.org/officeDocument/2006/customXml" ds:itemID="{4B291A41-9C34-BA42-AB25-D2BDFC9E4411}">
   <ds:schemaRefs>
     <ds:schemaRef ds:uri="http://schemas.openxmlformats.org/officeDocument/2006/bibliography"/>
   </ds:schemaRefs>

</xml_diff>

<commit_message>
Prep for chapter 2
</commit_message>
<xml_diff>
--- a/Dissertation Outline.docx
+++ b/Dissertation Outline.docx
@@ -50,8 +50,6 @@
             </w:rPr>
             <w:t>Table of Contents</w:t>
           </w:r>
-          <w:bookmarkStart w:id="0" w:name="_GoBack"/>
-          <w:bookmarkEnd w:id="0"/>
         </w:p>
         <w:p>
           <w:pPr>
@@ -4196,11 +4194,11 @@
           <w:numId w:val="0"/>
         </w:numPr>
       </w:pPr>
-      <w:bookmarkStart w:id="1" w:name="_Toc440539593"/>
+      <w:bookmarkStart w:id="0" w:name="_Toc440539593"/>
       <w:r>
         <w:t>List of Tables</w:t>
       </w:r>
-      <w:bookmarkEnd w:id="1"/>
+      <w:bookmarkEnd w:id="0"/>
     </w:p>
     <w:p>
       <w:pPr>
@@ -4213,11 +4211,11 @@
           <w:caps w:val="0"/>
         </w:rPr>
       </w:pPr>
-      <w:bookmarkStart w:id="2" w:name="_Toc440539594"/>
+      <w:bookmarkStart w:id="1" w:name="_Toc440539594"/>
       <w:r>
         <w:t>List of Figures</w:t>
       </w:r>
-      <w:bookmarkEnd w:id="2"/>
+      <w:bookmarkEnd w:id="1"/>
       <w:r>
         <w:br w:type="page"/>
       </w:r>
@@ -4226,12 +4224,12 @@
       <w:pPr>
         <w:pStyle w:val="Heading1"/>
       </w:pPr>
-      <w:bookmarkStart w:id="3" w:name="_Toc440539595"/>
+      <w:bookmarkStart w:id="2" w:name="_Toc440539595"/>
       <w:r>
         <w:lastRenderedPageBreak/>
         <w:t>Introduction</w:t>
       </w:r>
-      <w:bookmarkEnd w:id="3"/>
+      <w:bookmarkEnd w:id="2"/>
     </w:p>
     <w:p>
       <w:pPr>
@@ -4391,19 +4389,1176 @@
       <w:pPr>
         <w:pStyle w:val="Heading1"/>
       </w:pPr>
-      <w:bookmarkStart w:id="4" w:name="_Toc440539596"/>
+      <w:bookmarkStart w:id="3" w:name="_Toc440539596"/>
       <w:r>
         <w:t>Relevant Background</w:t>
       </w:r>
+      <w:bookmarkEnd w:id="3"/>
+    </w:p>
+    <w:p>
+      <w:pPr>
+        <w:pStyle w:val="Heading2"/>
+      </w:pPr>
+      <w:bookmarkStart w:id="4" w:name="_Toc440539597"/>
+      <w:r>
+        <w:t>Brief Tour of the Sun</w:t>
+      </w:r>
+    </w:p>
+    <w:p>
+      <w:pPr>
+        <w:pStyle w:val="Heading3"/>
+        <w:numPr>
+          <w:ilvl w:val="0"/>
+          <w:numId w:val="28"/>
+        </w:numPr>
+      </w:pPr>
+      <w:r>
+        <w:rPr>
+          <w:b/>
+        </w:rPr>
+        <w:t xml:space="preserve">Figure: </w:t>
+      </w:r>
+      <w:r>
+        <w:t>Typical cutaway image</w:t>
+      </w:r>
+      <w:r>
+        <w:t xml:space="preserve"> of sun</w:t>
+      </w:r>
+    </w:p>
+    <w:p>
+      <w:pPr>
+        <w:pStyle w:val="Heading3"/>
+        <w:numPr>
+          <w:ilvl w:val="0"/>
+          <w:numId w:val="28"/>
+        </w:numPr>
+      </w:pPr>
+      <w:r>
+        <w:lastRenderedPageBreak/>
+        <w:t>Core, radiative zone, convection zone, photosphere, chromosphere, transition region, corona, heliosphere</w:t>
+      </w:r>
+    </w:p>
+    <w:p>
+      <w:pPr>
+        <w:pStyle w:val="Heading3"/>
+        <w:numPr>
+          <w:ilvl w:val="0"/>
+          <w:numId w:val="28"/>
+        </w:numPr>
+      </w:pPr>
+      <w:r>
+        <w:rPr>
+          <w:b/>
+        </w:rPr>
+        <w:t>Figure</w:t>
+      </w:r>
+      <w:r>
+        <w:t>: te</w:t>
+      </w:r>
+      <w:r>
+        <w:t>mperature, density from core to corona</w:t>
+      </w:r>
+    </w:p>
+    <w:p>
+      <w:pPr>
+        <w:pStyle w:val="Heading3"/>
+        <w:numPr>
+          <w:ilvl w:val="0"/>
+          <w:numId w:val="28"/>
+        </w:numPr>
+      </w:pPr>
+      <w:r>
+        <w:t>Everything below the photosphere is optically thick</w:t>
+      </w:r>
+      <w:r>
+        <w:t xml:space="preserve">, defined by mean free path and is wavelength </w:t>
+      </w:r>
+      <w:r>
+        <w:t>in</w:t>
+      </w:r>
+      <w:r>
+        <w:t>dependent</w:t>
+      </w:r>
+      <w:r>
+        <w:t xml:space="preserve"> (</w:t>
+      </w:r>
+      <w:proofErr w:type="spellStart"/>
+      <w:r>
+        <w:t>Mihalas</w:t>
+      </w:r>
+      <w:proofErr w:type="spellEnd"/>
+      <w:r>
+        <w:t xml:space="preserve"> said this is a good assumption for the sun)</w:t>
+      </w:r>
+    </w:p>
+    <w:p>
+      <w:pPr>
+        <w:pStyle w:val="Heading3"/>
+        <w:numPr>
+          <w:ilvl w:val="0"/>
+          <w:numId w:val="28"/>
+        </w:numPr>
+      </w:pPr>
+      <w:r>
+        <w:t xml:space="preserve">Define beta </w:t>
+      </w:r>
+    </w:p>
+    <w:p>
+      <w:pPr>
+        <w:pStyle w:val="Heading3"/>
+        <w:numPr>
+          <w:ilvl w:val="1"/>
+          <w:numId w:val="28"/>
+        </w:numPr>
+      </w:pPr>
+      <w:r>
+        <w:t>Everything below the photosphere is beta &gt; 1, low corona is beta &lt; 1, high corona and beyond is beta &gt;1 again</w:t>
+      </w:r>
+    </w:p>
+    <w:p>
+      <w:pPr>
+        <w:pStyle w:val="Heading3"/>
+        <w:numPr>
+          <w:ilvl w:val="0"/>
+          <w:numId w:val="28"/>
+        </w:numPr>
+      </w:pPr>
+      <w:r>
+        <w:t>Core is where fusion occurs, takes about 100,000 years for photons to reach photosphere, high energy photons generated at core have a subtle bias that drives them outward but they also lower energy and become more numerous (conservation of energy) along the way (</w:t>
+      </w:r>
+      <w:proofErr w:type="spellStart"/>
+      <w:r>
+        <w:t>Zirker</w:t>
+      </w:r>
+      <w:proofErr w:type="spellEnd"/>
+      <w:r>
+        <w:t xml:space="preserve"> cells for this explanation)</w:t>
+      </w:r>
+    </w:p>
+    <w:p>
+      <w:pPr>
+        <w:pStyle w:val="Heading3"/>
+        <w:numPr>
+          <w:ilvl w:val="0"/>
+          <w:numId w:val="28"/>
+        </w:numPr>
+      </w:pPr>
+      <w:r>
+        <w:t xml:space="preserve">Radiative zone </w:t>
+      </w:r>
+      <w:r>
+        <w:t>is where the dominant heat transport mechanism is radiation</w:t>
+      </w:r>
+    </w:p>
+    <w:p>
+      <w:pPr>
+        <w:pStyle w:val="Heading3"/>
+        <w:numPr>
+          <w:ilvl w:val="0"/>
+          <w:numId w:val="28"/>
+        </w:numPr>
+      </w:pPr>
+      <w:r>
+        <w:t xml:space="preserve">Convection zone is where dominant heat transport mechanism is convection, responsible for a lot of the dynamics observed at the photosphere and above: granules and </w:t>
+      </w:r>
+      <w:proofErr w:type="spellStart"/>
+      <w:r>
+        <w:t>supergranules</w:t>
+      </w:r>
+      <w:proofErr w:type="spellEnd"/>
+      <w:r>
+        <w:t xml:space="preserve"> in white light, generation of magnetic field</w:t>
+      </w:r>
+    </w:p>
+    <w:p>
+      <w:pPr>
+        <w:pStyle w:val="Heading3"/>
+        <w:numPr>
+          <w:ilvl w:val="1"/>
+          <w:numId w:val="28"/>
+        </w:numPr>
+      </w:pPr>
+      <w:r>
+        <w:t>Base of convection zone is where most researchers agree the coronal magnetic field is spawned, the solar dynamo</w:t>
+      </w:r>
+    </w:p>
+    <w:p>
+      <w:pPr>
+        <w:pStyle w:val="Heading3"/>
+        <w:numPr>
+          <w:ilvl w:val="1"/>
+          <w:numId w:val="28"/>
+        </w:numPr>
+      </w:pPr>
+      <w:r>
+        <w:rPr>
+          <w:b/>
+        </w:rPr>
+        <w:t>Figure</w:t>
+      </w:r>
+      <w:r>
+        <w:t xml:space="preserve"> showing how the field gets wrapped up, kinks, and rises to the photosphere</w:t>
+      </w:r>
+    </w:p>
+    <w:p>
+      <w:pPr>
+        <w:pStyle w:val="Heading3"/>
+        <w:numPr>
+          <w:ilvl w:val="0"/>
+          <w:numId w:val="28"/>
+        </w:numPr>
+      </w:pPr>
+      <w:r>
+        <w:t>Photosphere is a thin (quantify) layer where photons can finally escape easily, i.e. transition from optically thick to thin in the visible spectrum (photospheric 3He absorbs most of the visible light from lower layers but it can then fly free)</w:t>
+      </w:r>
+    </w:p>
+    <w:p>
+      <w:pPr>
+        <w:pStyle w:val="Heading3"/>
+        <w:numPr>
+          <w:ilvl w:val="1"/>
+          <w:numId w:val="28"/>
+        </w:numPr>
+      </w:pPr>
+      <w:r>
+        <w:t>Also can see granulation here, bubbles at the surface of the convection zone</w:t>
+      </w:r>
+    </w:p>
+    <w:p>
+      <w:pPr>
+        <w:pStyle w:val="Heading3"/>
+        <w:numPr>
+          <w:ilvl w:val="1"/>
+          <w:numId w:val="28"/>
+        </w:numPr>
+      </w:pPr>
+      <w:proofErr w:type="spellStart"/>
+      <w:r>
+        <w:t>Supergranules</w:t>
+      </w:r>
+      <w:proofErr w:type="spellEnd"/>
+      <w:r>
+        <w:t xml:space="preserve"> force the magnetic field to have a structure because beta &gt; 1 up to the low corona so convective and photospheric plasma can push around the mag field</w:t>
+      </w:r>
+    </w:p>
+    <w:p>
+      <w:pPr>
+        <w:pStyle w:val="Heading3"/>
+        <w:numPr>
+          <w:ilvl w:val="1"/>
+          <w:numId w:val="28"/>
+        </w:numPr>
+      </w:pPr>
+      <w:r>
+        <w:t xml:space="preserve">Sunspots, concentrated dark spots in white light, correspond to regions of concentrated magnetic field because the more intense magnetic pressure alleviates some of the gas pressure, which reduces the temperature, so </w:t>
+      </w:r>
+      <w:r>
+        <w:t>black body peak gets longer in wavelength and looks dark in white light</w:t>
+      </w:r>
+      <w:r>
+        <w:t>…</w:t>
+      </w:r>
+      <w:r>
+        <w:t xml:space="preserve"> according to my undergrad thesis slides, but I recall something different from the books I read recently (google it)</w:t>
+      </w:r>
+    </w:p>
+    <w:p>
+      <w:pPr>
+        <w:pStyle w:val="Heading3"/>
+        <w:numPr>
+          <w:ilvl w:val="2"/>
+          <w:numId w:val="28"/>
+        </w:numPr>
+      </w:pPr>
+      <w:r>
+        <w:t>Active regions defined by their observation in the photospheric magnetic field and are areas of extremely intense magnetic field (100x quiescent sun in terms of magnetic field strength), see earlier figure about how the field gets wrapped and kinked to rise to the photosphere</w:t>
+      </w:r>
+    </w:p>
+    <w:p>
+      <w:pPr>
+        <w:pStyle w:val="Heading3"/>
+        <w:numPr>
+          <w:ilvl w:val="2"/>
+          <w:numId w:val="28"/>
+        </w:numPr>
+      </w:pPr>
+      <w:r>
+        <w:rPr>
+          <w:b/>
+        </w:rPr>
+        <w:t>Figure</w:t>
+      </w:r>
+      <w:r>
+        <w:t xml:space="preserve">: sunspot observations side by side </w:t>
+      </w:r>
+      <w:proofErr w:type="spellStart"/>
+      <w:r>
+        <w:t>magnetogram</w:t>
+      </w:r>
+      <w:proofErr w:type="spellEnd"/>
+    </w:p>
+    <w:p>
+      <w:pPr>
+        <w:pStyle w:val="Heading3"/>
+        <w:numPr>
+          <w:ilvl w:val="0"/>
+          <w:numId w:val="28"/>
+        </w:numPr>
+      </w:pPr>
+      <w:r>
+        <w:t>Chromosphere mostly consists of spicules so it’s not a smooth layer</w:t>
+      </w:r>
+    </w:p>
+    <w:p>
+      <w:pPr>
+        <w:pStyle w:val="Heading3"/>
+        <w:numPr>
+          <w:ilvl w:val="1"/>
+          <w:numId w:val="28"/>
+        </w:numPr>
+      </w:pPr>
+      <w:r>
+        <w:rPr>
+          <w:b/>
+        </w:rPr>
+        <w:lastRenderedPageBreak/>
+        <w:t xml:space="preserve">Figure: </w:t>
+      </w:r>
+      <w:r>
+        <w:t>solar limb showing spicules</w:t>
+      </w:r>
+    </w:p>
+    <w:p>
+      <w:pPr>
+        <w:pStyle w:val="Heading3"/>
+        <w:numPr>
+          <w:ilvl w:val="1"/>
+          <w:numId w:val="28"/>
+        </w:numPr>
+      </w:pPr>
+      <w:r>
+        <w:t xml:space="preserve">Observed originally for seconds at the beginning and end of eclipses but now best seen in H-alpha (first line of the Hydrogen </w:t>
+      </w:r>
+      <w:proofErr w:type="spellStart"/>
+      <w:r>
+        <w:t>Balmer</w:t>
+      </w:r>
+      <w:proofErr w:type="spellEnd"/>
+      <w:r>
+        <w:t xml:space="preserve"> series)</w:t>
+      </w:r>
+    </w:p>
+    <w:p>
+      <w:pPr>
+        <w:pStyle w:val="Heading3"/>
+        <w:numPr>
+          <w:ilvl w:val="2"/>
+          <w:numId w:val="28"/>
+        </w:numPr>
+      </w:pPr>
+      <w:r>
+        <w:rPr>
+          <w:b/>
+        </w:rPr>
+        <w:t>Figure:</w:t>
+      </w:r>
+      <w:r>
+        <w:t xml:space="preserve"> </w:t>
+      </w:r>
+      <w:proofErr w:type="spellStart"/>
+      <w:r>
+        <w:t>Balmer</w:t>
+      </w:r>
+      <w:proofErr w:type="spellEnd"/>
+      <w:r>
+        <w:t xml:space="preserve"> and </w:t>
+      </w:r>
+      <w:proofErr w:type="spellStart"/>
+      <w:r>
+        <w:t>Lymann</w:t>
+      </w:r>
+      <w:proofErr w:type="spellEnd"/>
+      <w:r>
+        <w:t xml:space="preserve"> atomic transitions from encyclopedia – this is likely to be the only figure of atomic transitions in the dissertation but should be included to set up the analogy for Fe</w:t>
+      </w:r>
+    </w:p>
+    <w:p>
+      <w:pPr>
+        <w:pStyle w:val="Heading3"/>
+        <w:numPr>
+          <w:ilvl w:val="1"/>
+          <w:numId w:val="28"/>
+        </w:numPr>
+      </w:pPr>
+      <w:r>
+        <w:t xml:space="preserve">Collisionally dominated </w:t>
+      </w:r>
+    </w:p>
+    <w:p>
+      <w:pPr>
+        <w:pStyle w:val="Heading3"/>
+        <w:numPr>
+          <w:ilvl w:val="0"/>
+          <w:numId w:val="28"/>
+        </w:numPr>
+      </w:pPr>
+      <w:r>
+        <w:t>Brief subsection on EM radiation</w:t>
+      </w:r>
+    </w:p>
+    <w:p>
+      <w:pPr>
+        <w:pStyle w:val="Heading3"/>
+        <w:numPr>
+          <w:ilvl w:val="1"/>
+          <w:numId w:val="28"/>
+        </w:numPr>
+      </w:pPr>
+      <w:r>
+        <w:t>Bound-bound (electronic transition within an atom)</w:t>
+      </w:r>
+    </w:p>
+    <w:p>
+      <w:pPr>
+        <w:pStyle w:val="Heading3"/>
+        <w:numPr>
+          <w:ilvl w:val="2"/>
+          <w:numId w:val="28"/>
+        </w:numPr>
+      </w:pPr>
+      <w:r>
+        <w:t xml:space="preserve">Get single wavelength photon but numerous processes result in slight variations in the wavelength – line splitting via Zeeman or </w:t>
+      </w:r>
+      <w:proofErr w:type="spellStart"/>
+      <w:r>
+        <w:t>Hanle</w:t>
+      </w:r>
+      <w:proofErr w:type="spellEnd"/>
+      <w:r>
+        <w:t>, collisional broadening, Doppler broadening</w:t>
+      </w:r>
+    </w:p>
+    <w:p>
+      <w:pPr>
+        <w:pStyle w:val="Heading3"/>
+        <w:numPr>
+          <w:ilvl w:val="1"/>
+          <w:numId w:val="28"/>
+        </w:numPr>
+      </w:pPr>
+      <w:r>
+        <w:t>Free-bound (</w:t>
+      </w:r>
+      <w:r>
+        <w:t xml:space="preserve">radiative recombination, </w:t>
+      </w:r>
+      <w:r>
+        <w:t>atomic capture of a free electron)</w:t>
+      </w:r>
+    </w:p>
+    <w:p>
+      <w:pPr>
+        <w:pStyle w:val="Heading3"/>
+        <w:numPr>
+          <w:ilvl w:val="2"/>
+          <w:numId w:val="28"/>
+        </w:numPr>
+      </w:pPr>
+      <w:r>
+        <w:t>Results in continuum emission because the free electron can have any kinetic energy prior to capture, though it will have a fixed energy after capture corresponding to its atomic orbital, which places a lower limit on the kinetic energy of the initially free electron</w:t>
+      </w:r>
+    </w:p>
+    <w:p>
+      <w:pPr>
+        <w:pStyle w:val="Heading3"/>
+        <w:numPr>
+          <w:ilvl w:val="2"/>
+          <w:numId w:val="28"/>
+        </w:numPr>
+      </w:pPr>
+      <w:r>
+        <w:t>Reverse, bound-free</w:t>
+      </w:r>
+      <w:r>
+        <w:t xml:space="preserve"> (ionization)</w:t>
+      </w:r>
+      <w:r>
+        <w:t xml:space="preserve">, is where a photon is absorbed by an atom and an electron is liberated from the atom </w:t>
+      </w:r>
+    </w:p>
+    <w:p>
+      <w:pPr>
+        <w:pStyle w:val="Heading3"/>
+        <w:numPr>
+          <w:ilvl w:val="1"/>
+          <w:numId w:val="28"/>
+        </w:numPr>
+      </w:pPr>
+      <w:r>
+        <w:t>Free-free</w:t>
+      </w:r>
+    </w:p>
+    <w:p>
+      <w:pPr>
+        <w:pStyle w:val="Heading3"/>
+        <w:numPr>
+          <w:ilvl w:val="2"/>
+          <w:numId w:val="28"/>
+        </w:numPr>
+      </w:pPr>
+      <w:r>
+        <w:t xml:space="preserve">Bremsstrahlung “braking radiation”, electrons are charged particles so when they accelerate, the emit according to </w:t>
+      </w:r>
+      <w:proofErr w:type="spellStart"/>
+      <w:r>
+        <w:t>Maxwells</w:t>
+      </w:r>
+      <w:proofErr w:type="spellEnd"/>
+      <w:r>
+        <w:t xml:space="preserve"> (which?) law</w:t>
+      </w:r>
+    </w:p>
+    <w:p>
+      <w:pPr>
+        <w:pStyle w:val="Heading3"/>
+        <w:numPr>
+          <w:ilvl w:val="2"/>
+          <w:numId w:val="28"/>
+        </w:numPr>
+      </w:pPr>
+      <w:r>
+        <w:t>Continuum emission because there are no quantum constraints on the kinetic energy of the electron before or after and the photon energy is precisely the difference in the kinetic energy before and after the acceleration</w:t>
+      </w:r>
+    </w:p>
+    <w:p>
+      <w:pPr>
+        <w:pStyle w:val="Heading3"/>
+        <w:numPr>
+          <w:ilvl w:val="2"/>
+          <w:numId w:val="28"/>
+        </w:numPr>
+      </w:pPr>
+      <w:r>
+        <w:t>Very likely to occur in a hot plasma where electrons are traveling fast and there’s an ample supply of ions (oppositely charged particles) that induce an acceleration on the electrons due to their mutual electromagnetic attraction</w:t>
+      </w:r>
+    </w:p>
+    <w:p>
+      <w:pPr>
+        <w:pStyle w:val="Heading3"/>
+        <w:numPr>
+          <w:ilvl w:val="3"/>
+          <w:numId w:val="28"/>
+        </w:numPr>
+      </w:pPr>
+      <w:r>
+        <w:t>The ions don’t really move because they are many orders of magnitude heavier than the electrons (even the most abundant ion, H- i.e. a proton, is 1836 times heavier than an electron)</w:t>
+      </w:r>
+    </w:p>
+    <w:p>
+      <w:pPr>
+        <w:pStyle w:val="Heading3"/>
+        <w:numPr>
+          <w:ilvl w:val="0"/>
+          <w:numId w:val="28"/>
+        </w:numPr>
+      </w:pPr>
+      <w:r>
+        <w:t>Transition region is defined by the rapid transition in temperature between the chromosphere and the corona</w:t>
+      </w:r>
+    </w:p>
+    <w:p>
+      <w:pPr>
+        <w:pStyle w:val="Heading3"/>
+        <w:numPr>
+          <w:ilvl w:val="1"/>
+          <w:numId w:val="28"/>
+        </w:numPr>
+      </w:pPr>
+      <w:r>
+        <w:t xml:space="preserve">It is ill defined spatially, somewhere in the spicules of the chromosphere? In the lower part of the large magnetic loops of active regions? </w:t>
+      </w:r>
+    </w:p>
+    <w:p>
+      <w:pPr>
+        <w:pStyle w:val="Heading3"/>
+        <w:numPr>
+          <w:ilvl w:val="1"/>
+          <w:numId w:val="28"/>
+        </w:numPr>
+      </w:pPr>
+      <w:r>
+        <w:t>How do we know the temperature is changing through the transition region?</w:t>
+      </w:r>
+    </w:p>
+    <w:p>
+      <w:pPr>
+        <w:pStyle w:val="Heading3"/>
+        <w:numPr>
+          <w:ilvl w:val="1"/>
+          <w:numId w:val="28"/>
+        </w:numPr>
+      </w:pPr>
+      <w:r>
+        <w:lastRenderedPageBreak/>
+        <w:t xml:space="preserve">We can infer the temperature in the solar atmosphere </w:t>
+      </w:r>
+      <w:r>
+        <w:t>via</w:t>
+      </w:r>
+      <w:r>
+        <w:t xml:space="preserve"> several means</w:t>
+      </w:r>
+    </w:p>
+    <w:p>
+      <w:pPr>
+        <w:pStyle w:val="Heading3"/>
+        <w:numPr>
+          <w:ilvl w:val="2"/>
+          <w:numId w:val="28"/>
+        </w:numPr>
+      </w:pPr>
+      <w:r>
+        <w:t>The simplest is observation of an emission line that has be</w:t>
+      </w:r>
+      <w:r>
+        <w:t>en identified in the laboratory, thus we know the corresponding ion and bound-bound energy transition</w:t>
+      </w:r>
+    </w:p>
+    <w:p>
+      <w:pPr>
+        <w:pStyle w:val="Heading3"/>
+        <w:numPr>
+          <w:ilvl w:val="3"/>
+          <w:numId w:val="28"/>
+        </w:numPr>
+      </w:pPr>
+      <w:r>
+        <w:t>Lab and theory also provide the ionization fraction of elements as a function of temperature</w:t>
+      </w:r>
+    </w:p>
+    <w:p>
+      <w:pPr>
+        <w:pStyle w:val="Heading3"/>
+        <w:numPr>
+          <w:ilvl w:val="3"/>
+          <w:numId w:val="28"/>
+        </w:numPr>
+      </w:pPr>
+      <w:r>
+        <w:t>For elements that do not resemble H, He, or Li, the ionization fractions have well defined peaks</w:t>
+      </w:r>
+    </w:p>
+    <w:p>
+      <w:pPr>
+        <w:pStyle w:val="Heading3"/>
+        <w:numPr>
+          <w:ilvl w:val="3"/>
+          <w:numId w:val="28"/>
+        </w:numPr>
+      </w:pPr>
+      <w:r>
+        <w:rPr>
+          <w:b/>
+        </w:rPr>
+        <w:t>Figure</w:t>
+      </w:r>
+      <w:r>
+        <w:t>: Ionization fractions versus temperature for Fe</w:t>
+      </w:r>
+    </w:p>
+    <w:p>
+      <w:pPr>
+        <w:pStyle w:val="Heading3"/>
+        <w:numPr>
+          <w:ilvl w:val="3"/>
+          <w:numId w:val="28"/>
+        </w:numPr>
+      </w:pPr>
+      <w:r>
+        <w:t>Thus, strong observation of a particular emission line indicates that the corresponding ion is abundant and provides a good indicator of the plasma temperature</w:t>
+      </w:r>
+    </w:p>
+    <w:p>
+      <w:pPr>
+        <w:pStyle w:val="Heading3"/>
+        <w:numPr>
+          <w:ilvl w:val="2"/>
+          <w:numId w:val="28"/>
+        </w:numPr>
+      </w:pPr>
+      <w:r>
+        <w:t>The next most common method for temperature determination is emission line ratios</w:t>
+      </w:r>
+    </w:p>
+    <w:p>
+      <w:pPr>
+        <w:pStyle w:val="Heading3"/>
+        <w:numPr>
+          <w:ilvl w:val="3"/>
+          <w:numId w:val="28"/>
+        </w:numPr>
+      </w:pPr>
+      <w:r>
+        <w:t>Not used in this dissertation so won’t go too far into details</w:t>
+      </w:r>
+    </w:p>
+    <w:p>
+      <w:pPr>
+        <w:pStyle w:val="Heading3"/>
+        <w:numPr>
+          <w:ilvl w:val="3"/>
+          <w:numId w:val="28"/>
+        </w:numPr>
+      </w:pPr>
+      <w:r>
+        <w:t>The flux in each line depends on the energy of the bound-bound transition and the collision rates for that transition</w:t>
+      </w:r>
+    </w:p>
+    <w:p>
+      <w:pPr>
+        <w:pStyle w:val="Heading3"/>
+        <w:numPr>
+          <w:ilvl w:val="4"/>
+          <w:numId w:val="28"/>
+        </w:numPr>
+      </w:pPr>
+      <w:r>
+        <w:t>Show equations from Solar TR book</w:t>
+      </w:r>
+    </w:p>
+    <w:p>
+      <w:pPr>
+        <w:pStyle w:val="Heading3"/>
+        <w:numPr>
+          <w:ilvl w:val="3"/>
+          <w:numId w:val="28"/>
+        </w:numPr>
+      </w:pPr>
+      <w:r>
+        <w:t xml:space="preserve">Ratio will be temperature sensitive if the difference in the </w:t>
+      </w:r>
+      <w:proofErr w:type="spellStart"/>
+      <w:r>
+        <w:t>deltaE’s</w:t>
+      </w:r>
+      <w:proofErr w:type="spellEnd"/>
+      <w:r>
+        <w:t xml:space="preserve"> is larger than </w:t>
+      </w:r>
+      <w:proofErr w:type="spellStart"/>
+      <w:r>
+        <w:t>kT</w:t>
+      </w:r>
+      <w:proofErr w:type="spellEnd"/>
+    </w:p>
+    <w:p>
+      <w:pPr>
+        <w:pStyle w:val="Heading3"/>
+        <w:numPr>
+          <w:ilvl w:val="3"/>
+          <w:numId w:val="28"/>
+        </w:numPr>
+      </w:pPr>
+      <w:r>
+        <w:t>This method can handle non-isothermal plasmas by integrating the collision rates over volume</w:t>
+      </w:r>
+    </w:p>
+    <w:p>
+      <w:pPr>
+        <w:pStyle w:val="Heading3"/>
+        <w:numPr>
+          <w:ilvl w:val="3"/>
+          <w:numId w:val="28"/>
+        </w:numPr>
+      </w:pPr>
+      <w:r>
+        <w:t>This method fails if the two lines used are coming from different spatial locations, so one must be careful when observing plasma with spatial variations in density and temperature, which is true of the Sun</w:t>
+      </w:r>
+    </w:p>
+    <w:p>
+      <w:pPr>
+        <w:pStyle w:val="Heading3"/>
+        <w:numPr>
+          <w:ilvl w:val="3"/>
+          <w:numId w:val="28"/>
+        </w:numPr>
+      </w:pPr>
+      <w:r>
+        <w:t>The equations used in this method also depend on the relative ion abundances, so if the ionization balance is changing as a function of time, need to take into account</w:t>
+      </w:r>
+    </w:p>
+    <w:p>
+      <w:pPr>
+        <w:pStyle w:val="Heading3"/>
+        <w:numPr>
+          <w:ilvl w:val="1"/>
+          <w:numId w:val="28"/>
+        </w:numPr>
+      </w:pPr>
+      <w:r>
+        <w:t xml:space="preserve">The mechanism responsible for the rapid temperature change through the transition region is poorly understood and one of the biggest problems in solar physics; theories abound but are beyond the scope of this dissertation. Here, we simply accept that the transition region </w:t>
+      </w:r>
+      <w:r>
+        <w:rPr>
+          <w:i/>
+        </w:rPr>
+        <w:t xml:space="preserve">does </w:t>
+      </w:r>
+      <w:r>
+        <w:t>lead to a much hotter corona, which has long been established and accepted</w:t>
+      </w:r>
+    </w:p>
+    <w:p>
+      <w:pPr>
+        <w:pStyle w:val="ListParagraph"/>
+        <w:numPr>
+          <w:ilvl w:val="0"/>
+          <w:numId w:val="28"/>
+        </w:numPr>
+      </w:pPr>
+      <w:r>
+        <w:t>Review of Thermodynamic Equilibrium</w:t>
+      </w:r>
+    </w:p>
+    <w:p>
+      <w:pPr>
+        <w:pStyle w:val="ListParagraph"/>
+        <w:numPr>
+          <w:ilvl w:val="1"/>
+          <w:numId w:val="28"/>
+        </w:numPr>
+      </w:pPr>
+      <w:r>
+        <w:t>LTE requires</w:t>
+      </w:r>
+    </w:p>
+    <w:p>
+      <w:pPr>
+        <w:pStyle w:val="ListParagraph"/>
+        <w:numPr>
+          <w:ilvl w:val="2"/>
+          <w:numId w:val="28"/>
+        </w:numPr>
+      </w:pPr>
+      <w:r>
+        <w:t xml:space="preserve">electron and ion velocity distribution is </w:t>
+      </w:r>
+      <w:proofErr w:type="spellStart"/>
+      <w:r>
+        <w:t>Maxwellian</w:t>
+      </w:r>
+      <w:proofErr w:type="spellEnd"/>
+      <w:r>
+        <w:t xml:space="preserve"> (valid assumption for processes involving only continuum [free-free and radiative recombination] and is also pretty valid for atoms/ions)</w:t>
+      </w:r>
+    </w:p>
+    <w:p>
+      <w:pPr>
+        <w:pStyle w:val="ListParagraph"/>
+        <w:numPr>
+          <w:ilvl w:val="2"/>
+          <w:numId w:val="28"/>
+        </w:numPr>
+      </w:pPr>
+      <w:r>
+        <w:t xml:space="preserve">ionization equilibrium is given by </w:t>
+      </w:r>
+      <w:proofErr w:type="spellStart"/>
+      <w:r>
+        <w:t>Saha</w:t>
+      </w:r>
+      <w:proofErr w:type="spellEnd"/>
+    </w:p>
+    <w:p>
+      <w:pPr>
+        <w:pStyle w:val="ListParagraph"/>
+        <w:numPr>
+          <w:ilvl w:val="3"/>
+          <w:numId w:val="28"/>
+        </w:numPr>
+      </w:pPr>
+      <w:r>
+        <w:lastRenderedPageBreak/>
+        <w:t>radiative ionization dominates for low-lying levels</w:t>
+      </w:r>
+    </w:p>
+    <w:p>
+      <w:pPr>
+        <w:pStyle w:val="ListParagraph"/>
+        <w:numPr>
+          <w:ilvl w:val="3"/>
+          <w:numId w:val="28"/>
+        </w:numPr>
+      </w:pPr>
+      <w:r>
+        <w:t>collisional ionization dominates for very high-lying levels and high temperature/density</w:t>
+      </w:r>
+    </w:p>
+    <w:p>
+      <w:pPr>
+        <w:pStyle w:val="ListParagraph"/>
+        <w:numPr>
+          <w:ilvl w:val="3"/>
+          <w:numId w:val="28"/>
+        </w:numPr>
+      </w:pPr>
+      <w:r>
+        <w:t xml:space="preserve">if collisions dominate then you get LTE, otherwise you only get LTE if the radiation field is </w:t>
+      </w:r>
+      <w:proofErr w:type="spellStart"/>
+      <w:r>
+        <w:t>Planckian</w:t>
+      </w:r>
+      <w:proofErr w:type="spellEnd"/>
+    </w:p>
+    <w:p>
+      <w:pPr>
+        <w:pStyle w:val="ListParagraph"/>
+        <w:numPr>
+          <w:ilvl w:val="2"/>
+          <w:numId w:val="28"/>
+        </w:numPr>
+      </w:pPr>
+      <w:r>
+        <w:t>excitation equilibrium is given by Boltzmann</w:t>
+      </w:r>
+    </w:p>
+    <w:p>
+      <w:pPr>
+        <w:pStyle w:val="ListParagraph"/>
+        <w:numPr>
+          <w:ilvl w:val="3"/>
+          <w:numId w:val="28"/>
+        </w:numPr>
+      </w:pPr>
+      <w:r>
+        <w:t>radiative ionization dominates just as above so can’t use LTE in general </w:t>
+      </w:r>
+    </w:p>
+    <w:p>
+      <w:pPr>
+        <w:pStyle w:val="ListParagraph"/>
+        <w:numPr>
+          <w:ilvl w:val="1"/>
+          <w:numId w:val="28"/>
+        </w:numPr>
+      </w:pPr>
+      <w:r>
+        <w:t xml:space="preserve">In LTE, </w:t>
+      </w:r>
+      <w:r>
+        <w:t>distribution of thermally emitted photons from Planck</w:t>
+      </w:r>
+    </w:p>
+    <w:p>
+      <w:pPr>
+        <w:pStyle w:val="ListParagraph"/>
+        <w:numPr>
+          <w:ilvl w:val="1"/>
+          <w:numId w:val="28"/>
+        </w:numPr>
+      </w:pPr>
+      <w:r>
+        <w:t>Non-LTE factors in the fact that the radiation field also impacts the populations of electrons in atomic energy states (rather than like in LTE which assumes those are only dependent on temperature and density)</w:t>
+      </w:r>
+    </w:p>
+    <w:p>
+      <w:pPr>
+        <w:pStyle w:val="ListParagraph"/>
+        <w:numPr>
+          <w:ilvl w:val="0"/>
+          <w:numId w:val="28"/>
+        </w:numPr>
+      </w:pPr>
+      <w:r>
+        <w:t xml:space="preserve">Corona is the highly dynamic, tenuous upper-atmosphere of the sun </w:t>
+      </w:r>
+    </w:p>
+    <w:p>
+      <w:pPr>
+        <w:pStyle w:val="ListParagraph"/>
+        <w:numPr>
+          <w:ilvl w:val="1"/>
+          <w:numId w:val="28"/>
+        </w:numPr>
+      </w:pPr>
+      <w:r>
+        <w:t>Basic structure – spatial extent, temperature, density, constituents, magnetic field</w:t>
+      </w:r>
+    </w:p>
+    <w:p>
+      <w:pPr>
+        <w:pStyle w:val="ListParagraph"/>
+        <w:numPr>
+          <w:ilvl w:val="1"/>
+          <w:numId w:val="28"/>
+        </w:numPr>
+      </w:pPr>
+      <w:r>
+        <w:t>Dynamics – what beta &lt; 1 can do, timescales of magnetic evolution</w:t>
+      </w:r>
+    </w:p>
+    <w:p>
+      <w:pPr>
+        <w:pStyle w:val="ListParagraph"/>
+        <w:numPr>
+          <w:ilvl w:val="1"/>
+          <w:numId w:val="28"/>
+        </w:numPr>
+      </w:pPr>
+      <w:r>
+        <w:t>Optically thin plasma, like the corona, is not collisionally dominated (it is radiatively dominated) so the plasma is not in LTE with the radiation</w:t>
+      </w:r>
+    </w:p>
+    <w:p>
+      <w:pPr>
+        <w:pStyle w:val="ListParagraph"/>
+        <w:numPr>
+          <w:ilvl w:val="2"/>
+          <w:numId w:val="28"/>
+        </w:numPr>
+      </w:pPr>
+      <w:r>
+        <w:t>There should be a different temperature for photons, electrons, protons, and ions</w:t>
+      </w:r>
+    </w:p>
+    <w:p>
+      <w:pPr>
+        <w:pStyle w:val="ListParagraph"/>
+        <w:numPr>
+          <w:ilvl w:val="2"/>
+          <w:numId w:val="28"/>
+        </w:numPr>
+      </w:pPr>
+      <w:r>
+        <w:t>But since most of the emission lines in the corona are emitted by collisionally excited, highly ionized atoms (e.g., Fe IX+), and these lines can only be formed at certain temperatures, the observation of that emission line is still a good indicator of the plasma temperature</w:t>
+      </w:r>
+    </w:p>
+    <w:p>
+      <w:pPr>
+        <w:pStyle w:val="ListParagraph"/>
+        <w:numPr>
+          <w:ilvl w:val="1"/>
+          <w:numId w:val="28"/>
+        </w:numPr>
+      </w:pPr>
+      <w:r>
+        <w:t>at solar temperatures, hydrogen is mostly neutral</w:t>
+      </w:r>
+    </w:p>
+    <w:p>
+      <w:pPr>
+        <w:pStyle w:val="ListParagraph"/>
+        <w:numPr>
+          <w:ilvl w:val="2"/>
+          <w:numId w:val="28"/>
+        </w:numPr>
+      </w:pPr>
+      <w:r>
+        <w:t>most free electrons come from heavier elements with lower ionization potential e.g., Na, Mg, Al, Si, Ca, Fe </w:t>
+      </w:r>
+    </w:p>
+    <w:p>
+      <w:pPr>
+        <w:pStyle w:val="Heading3"/>
+        <w:numPr>
+          <w:ilvl w:val="0"/>
+          <w:numId w:val="28"/>
+        </w:numPr>
+      </w:pPr>
+      <w:r>
+        <w:t>Heliosphere encompasses the solar system – it is the region where solar influences dominate interstellar</w:t>
+      </w:r>
+    </w:p>
+    <w:p>
+      <w:pPr>
+        <w:pStyle w:val="Heading3"/>
+        <w:numPr>
+          <w:ilvl w:val="1"/>
+          <w:numId w:val="28"/>
+        </w:numPr>
+      </w:pPr>
+      <w:r>
+        <w:t>Tenuous plasma from the sun constantly streams out, applying subtle pressure outward, which is at odds with similar outward streams for the stars</w:t>
+      </w:r>
+    </w:p>
+    <w:p>
+      <w:pPr>
+        <w:pStyle w:val="Heading3"/>
+        <w:numPr>
+          <w:ilvl w:val="1"/>
+          <w:numId w:val="28"/>
+        </w:numPr>
+      </w:pPr>
+      <w:r>
+        <w:t xml:space="preserve">The </w:t>
+      </w:r>
+      <w:proofErr w:type="spellStart"/>
+      <w:r>
+        <w:t>heliopause</w:t>
+      </w:r>
+      <w:proofErr w:type="spellEnd"/>
+      <w:r>
+        <w:t xml:space="preserve"> is defined as that surface where </w:t>
+      </w:r>
+      <w:r>
+        <w:t>solar and interstellar pressures are equal</w:t>
+      </w:r>
+    </w:p>
+    <w:p>
+      <w:pPr>
+        <w:pStyle w:val="Heading3"/>
+        <w:numPr>
+          <w:ilvl w:val="1"/>
+          <w:numId w:val="28"/>
+        </w:numPr>
+      </w:pPr>
+      <w:r>
+        <w:t>This gentle solar wind is periodically disturbed by spasms in the sun, solar eruptive events</w:t>
+      </w:r>
+    </w:p>
+    <w:p>
+      <w:pPr>
+        <w:pStyle w:val="Heading3"/>
+        <w:numPr>
+          <w:ilvl w:val="1"/>
+          <w:numId w:val="28"/>
+        </w:numPr>
+      </w:pPr>
+      <w:r>
+        <w:t>Those disturbances can impact the earth and cause various problems with human technology</w:t>
+      </w:r>
+    </w:p>
+    <w:p>
+      <w:pPr>
+        <w:pStyle w:val="Heading3"/>
+        <w:numPr>
+          <w:ilvl w:val="1"/>
+          <w:numId w:val="28"/>
+        </w:numPr>
+      </w:pPr>
+      <w:r>
+        <w:t>The physics of these solar eruptive event</w:t>
+      </w:r>
+      <w:r>
+        <w:t>s will be covered in Section 2.2</w:t>
+      </w:r>
+      <w:r>
+        <w:t xml:space="preserve"> and the impacts and forecasting of space weather will b</w:t>
+      </w:r>
+      <w:r>
+        <w:t>e the subject of Section 2.3</w:t>
+      </w:r>
+    </w:p>
+    <w:p>
+      <w:pPr>
+        <w:pStyle w:val="Heading2"/>
+      </w:pPr>
+      <w:bookmarkStart w:id="5" w:name="_Toc440539598"/>
       <w:bookmarkEnd w:id="4"/>
-    </w:p>
-    <w:p>
-      <w:pPr>
-        <w:pStyle w:val="Heading2"/>
-      </w:pPr>
-      <w:bookmarkStart w:id="5" w:name="_Toc440539597"/>
-      <w:r>
-        <w:t>Solar Corona</w:t>
+      <w:r>
+        <w:lastRenderedPageBreak/>
+        <w:t>Physics of Solar Eruptive Event</w:t>
       </w:r>
       <w:bookmarkEnd w:id="5"/>
     </w:p>
@@ -4416,47 +5571,6 @@
         </w:numPr>
       </w:pPr>
       <w:r>
-        <w:t>Basic structure</w:t>
-      </w:r>
-      <w:r>
-        <w:t xml:space="preserve"> – spatial extent, temperature, density, constituents, magnetic field</w:t>
-      </w:r>
-    </w:p>
-    <w:p>
-      <w:pPr>
-        <w:pStyle w:val="ListParagraph"/>
-        <w:numPr>
-          <w:ilvl w:val="0"/>
-          <w:numId w:val="24"/>
-        </w:numPr>
-      </w:pPr>
-      <w:r>
-        <w:lastRenderedPageBreak/>
-        <w:t>Dynamics</w:t>
-      </w:r>
-      <w:r>
-        <w:t xml:space="preserve"> – description of Beta, timescales of magnetic evolution</w:t>
-      </w:r>
-    </w:p>
-    <w:p>
-      <w:pPr>
-        <w:pStyle w:val="Heading2"/>
-      </w:pPr>
-      <w:bookmarkStart w:id="6" w:name="_Toc440539598"/>
-      <w:r>
-        <w:t>Physics of Solar Eruptive Event Initiation</w:t>
-      </w:r>
-      <w:bookmarkEnd w:id="6"/>
-    </w:p>
-    <w:p>
-      <w:pPr>
-        <w:pStyle w:val="ListParagraph"/>
-        <w:numPr>
-          <w:ilvl w:val="0"/>
-          <w:numId w:val="24"/>
-        </w:numPr>
-      </w:pPr>
-      <w:r>
         <w:t>Energetics – how much energy can be released in how short a time</w:t>
       </w:r>
     </w:p>
@@ -4476,6 +5590,99 @@
       <w:pPr>
         <w:pStyle w:val="ListParagraph"/>
         <w:numPr>
+          <w:ilvl w:val="1"/>
+          <w:numId w:val="25"/>
+        </w:numPr>
+      </w:pPr>
+      <w:r>
+        <w:t xml:space="preserve">Potential field is </w:t>
+      </w:r>
+      <w:r>
+        <w:t>smooth — lines don’t wind around each other but nest beneath each other nicely</w:t>
+      </w:r>
+    </w:p>
+    <w:p>
+      <w:pPr>
+        <w:pStyle w:val="ListParagraph"/>
+        <w:numPr>
+          <w:ilvl w:val="2"/>
+          <w:numId w:val="25"/>
+        </w:numPr>
+      </w:pPr>
+      <w:r>
+        <w:t>the energy stored here is just convection in the sun creating the field with some strength</w:t>
+      </w:r>
+    </w:p>
+    <w:p>
+      <w:pPr>
+        <w:pStyle w:val="ListParagraph"/>
+        <w:numPr>
+          <w:ilvl w:val="2"/>
+          <w:numId w:val="25"/>
+        </w:numPr>
+      </w:pPr>
+      <w:r>
+        <w:t>lowest possible energy, none available to power a flare</w:t>
+      </w:r>
+    </w:p>
+    <w:p>
+      <w:pPr>
+        <w:pStyle w:val="ListParagraph"/>
+        <w:numPr>
+          <w:ilvl w:val="1"/>
+          <w:numId w:val="25"/>
+        </w:numPr>
+      </w:pPr>
+      <w:r>
+        <w:t>loops pack together and push against each other</w:t>
+      </w:r>
+    </w:p>
+    <w:p>
+      <w:pPr>
+        <w:pStyle w:val="ListParagraph"/>
+        <w:numPr>
+          <w:ilvl w:val="1"/>
+          <w:numId w:val="25"/>
+        </w:numPr>
+      </w:pPr>
+      <w:r>
+        <w:t>loops can become braided, single loop can be twisted, row of loops could be sheared</w:t>
+      </w:r>
+    </w:p>
+    <w:p>
+      <w:pPr>
+        <w:pStyle w:val="ListParagraph"/>
+        <w:numPr>
+          <w:ilvl w:val="2"/>
+          <w:numId w:val="25"/>
+        </w:numPr>
+      </w:pPr>
+      <w:r>
+        <w:t>any such distortion = stored magnetic energy</w:t>
+      </w:r>
+    </w:p>
+    <w:p>
+      <w:pPr>
+        <w:pStyle w:val="ListParagraph"/>
+        <w:numPr>
+          <w:ilvl w:val="2"/>
+          <w:numId w:val="25"/>
+        </w:numPr>
+      </w:pPr>
+      <w:r>
+        <w:rPr>
+          <w:b/>
+        </w:rPr>
+        <w:t>Figure</w:t>
+      </w:r>
+      <w:r>
+        <w:t xml:space="preserve">: classic energy storage figure </w:t>
+      </w:r>
+    </w:p>
+    <w:p>
+      <w:pPr>
+        <w:pStyle w:val="ListParagraph"/>
+        <w:numPr>
           <w:ilvl w:val="0"/>
           <w:numId w:val="25"/>
         </w:numPr>
@@ -4496,23 +5703,549 @@
       <w:pPr>
         <w:pStyle w:val="ListParagraph"/>
         <w:numPr>
+          <w:ilvl w:val="1"/>
+          <w:numId w:val="25"/>
+        </w:numPr>
+      </w:pPr>
+      <w:r>
+        <w:t xml:space="preserve">Likened to </w:t>
+      </w:r>
+      <w:r>
+        <w:t>sudden tectonic plates shifting (earthquakes), avalanches in sand pile or ski slope, quick snap of rubber band that has been twisted too tightly, or sudden flash and crack of a lightning bolt</w:t>
+      </w:r>
+    </w:p>
+    <w:p>
+      <w:pPr>
+        <w:pStyle w:val="ListParagraph"/>
+        <w:numPr>
+          <w:ilvl w:val="1"/>
+          <w:numId w:val="25"/>
+        </w:numPr>
+      </w:pPr>
+      <w:r>
+        <w:t>somewhere in the loop system, a particular loop is stressed beyond a critical limit</w:t>
+      </w:r>
+    </w:p>
+    <w:p>
+      <w:pPr>
+        <w:pStyle w:val="ListParagraph"/>
+        <w:numPr>
+          <w:ilvl w:val="1"/>
+          <w:numId w:val="25"/>
+        </w:numPr>
+      </w:pPr>
+      <w:r>
+        <w:t>it cannot adjust to additional stress so snaps suddenly into a new configuration to relieve its strain (my note: it probably suddenly finds a path of less resistance by breaking somewhere along its line and connecting to a different field line)</w:t>
+      </w:r>
+    </w:p>
+    <w:p>
+      <w:pPr>
+        <w:pStyle w:val="ListParagraph"/>
+        <w:numPr>
+          <w:ilvl w:val="1"/>
+          <w:numId w:val="25"/>
+        </w:numPr>
+      </w:pPr>
+      <w:r>
+        <w:t>now neighboring loops have to adjust rapidly to that change</w:t>
+      </w:r>
+    </w:p>
+    <w:p>
+      <w:pPr>
+        <w:pStyle w:val="ListParagraph"/>
+        <w:numPr>
+          <w:ilvl w:val="1"/>
+          <w:numId w:val="25"/>
+        </w:numPr>
+      </w:pPr>
+      <w:r>
+        <w:t>disturbance propagates rapidly</w:t>
+      </w:r>
+    </w:p>
+    <w:p>
+      <w:pPr>
+        <w:pStyle w:val="ListParagraph"/>
+        <w:numPr>
+          <w:ilvl w:val="1"/>
+          <w:numId w:val="25"/>
+        </w:numPr>
+      </w:pPr>
+      <w:r>
+        <w:t>within seconds, all loops in the region are relieving their strain by reducing twists (or consuming their internal currents)</w:t>
+      </w:r>
+    </w:p>
+    <w:p>
+      <w:pPr>
+        <w:pStyle w:val="ListParagraph"/>
+        <w:numPr>
+          <w:ilvl w:val="1"/>
+          <w:numId w:val="25"/>
+        </w:numPr>
+      </w:pPr>
+      <w:r>
+        <w:t xml:space="preserve">flare </w:t>
+      </w:r>
+      <w:proofErr w:type="gramStart"/>
+      <w:r>
+        <w:t>fathers</w:t>
+      </w:r>
+      <w:proofErr w:type="gramEnd"/>
+      <w:r>
+        <w:t xml:space="preserve"> energy as more sites dump their excess until rolling disturbance reaches a group of loops that aren’t near their critical limit</w:t>
+      </w:r>
+    </w:p>
+    <w:p>
+      <w:pPr>
+        <w:pStyle w:val="ListParagraph"/>
+        <w:numPr>
+          <w:ilvl w:val="1"/>
+          <w:numId w:val="25"/>
+        </w:numPr>
+      </w:pPr>
+      <w:r>
+        <w:t>before reconnection you have fields close together with opposite direction (that means there’s a current in the space between them flowing perpendicular)</w:t>
+      </w:r>
+    </w:p>
+    <w:p>
+      <w:pPr>
+        <w:pStyle w:val="ListParagraph"/>
+        <w:numPr>
+          <w:ilvl w:val="1"/>
+          <w:numId w:val="25"/>
+        </w:numPr>
+      </w:pPr>
+      <w:r>
+        <w:t>after reconnection you have two separate loops so that the nearby components are both going the same way (no current anymore)</w:t>
+      </w:r>
+    </w:p>
+    <w:p>
+      <w:pPr>
+        <w:pStyle w:val="ListParagraph"/>
+        <w:numPr>
           <w:ilvl w:val="0"/>
           <w:numId w:val="25"/>
         </w:numPr>
       </w:pPr>
       <w:r>
-        <w:t>Energy release into new photons, direct particle acceleration, massive kinetics with CMEs</w:t>
+        <w:t>that excess energy had to go somewhere</w:t>
+      </w:r>
+      <w:r>
+        <w:t>: direct particle acceleration</w:t>
+      </w:r>
+      <w:r>
+        <w:t xml:space="preserve"> (relatively few particles to relativistic speeds)</w:t>
+      </w:r>
+      <w:r>
+        <w:t>, massive kinetics with CMEs</w:t>
+      </w:r>
+      <w:r>
+        <w:t xml:space="preserve"> (vast quantities of mass to a few </w:t>
+      </w:r>
+      <w:r>
+        <w:t xml:space="preserve">hundred </w:t>
+      </w:r>
+      <w:r>
+        <w:t>km/s)</w:t>
+      </w:r>
+    </w:p>
+    <w:p>
+      <w:pPr>
+        <w:pStyle w:val="ListParagraph"/>
+        <w:numPr>
+          <w:ilvl w:val="0"/>
+          <w:numId w:val="25"/>
+        </w:numPr>
+      </w:pPr>
+      <w:r>
+        <w:t>N% of CMEs occur with a flare and M% of flares occur with a CME – they are both manifestations of magnetic energy release and they both represent approximately the same amount of energy (X Joules)</w:t>
+      </w:r>
+    </w:p>
+    <w:p>
+      <w:pPr>
+        <w:pStyle w:val="ListParagraph"/>
+        <w:numPr>
+          <w:ilvl w:val="0"/>
+          <w:numId w:val="25"/>
+        </w:numPr>
+      </w:pPr>
+      <w:r>
+        <w:t>Subsection: flare physics</w:t>
+      </w:r>
+    </w:p>
+    <w:p>
+      <w:pPr>
+        <w:pStyle w:val="ListParagraph"/>
+        <w:numPr>
+          <w:ilvl w:val="1"/>
+          <w:numId w:val="25"/>
+        </w:numPr>
+      </w:pPr>
+      <w:r>
+        <w:rPr>
+          <w:b/>
+        </w:rPr>
+        <w:lastRenderedPageBreak/>
+        <w:t>Figure</w:t>
+      </w:r>
+      <w:r>
+        <w:t>: solar flare cartoon</w:t>
+      </w:r>
+    </w:p>
+    <w:p>
+      <w:pPr>
+        <w:pStyle w:val="ListParagraph"/>
+        <w:numPr>
+          <w:ilvl w:val="1"/>
+          <w:numId w:val="25"/>
+        </w:numPr>
+      </w:pPr>
+      <w:r>
+        <w:t>one natural place for it to go is for electrical resistance of the plasma to convert the current to heat, like the coil in a toaster converting electric current into heat (Joule heating)</w:t>
+      </w:r>
+    </w:p>
+    <w:p>
+      <w:pPr>
+        <w:pStyle w:val="ListParagraph"/>
+        <w:numPr>
+          <w:ilvl w:val="2"/>
+          <w:numId w:val="25"/>
+        </w:numPr>
+      </w:pPr>
+      <w:r>
+        <w:t xml:space="preserve">Joule heating = electrons are accelerated by an electric field and have electrostatic potential energy, which sometimes collide with ions in the conductive medium causing them to scatter randomly (but according to a </w:t>
+      </w:r>
+      <w:proofErr w:type="spellStart"/>
+      <w:r>
+        <w:t>Maxwellian</w:t>
+      </w:r>
+      <w:proofErr w:type="spellEnd"/>
+      <w:r>
+        <w:t xml:space="preserve"> distribution), which increases the temperature of the system as they continue to move along</w:t>
+      </w:r>
+    </w:p>
+    <w:p>
+      <w:pPr>
+        <w:pStyle w:val="ListParagraph"/>
+        <w:numPr>
+          <w:ilvl w:val="1"/>
+          <w:numId w:val="25"/>
+        </w:numPr>
+      </w:pPr>
+      <w:r>
+        <w:t>Particle acceleration is poorly understood but there are numerous proposed mechanisms that could produce electron and ion beams</w:t>
+      </w:r>
+      <w:r>
+        <w:t>, though each has issues and existing observations have not placed sufficient constraints to figure out which mechanism is right for what scenario</w:t>
+      </w:r>
+    </w:p>
+    <w:p>
+      <w:pPr>
+        <w:pStyle w:val="ListParagraph"/>
+        <w:numPr>
+          <w:ilvl w:val="2"/>
+          <w:numId w:val="25"/>
+        </w:numPr>
+      </w:pPr>
+      <w:r>
+        <w:t>Cite papers Amir pointed me to</w:t>
+      </w:r>
+    </w:p>
+    <w:p>
+      <w:pPr>
+        <w:pStyle w:val="ListParagraph"/>
+        <w:numPr>
+          <w:ilvl w:val="2"/>
+          <w:numId w:val="25"/>
+        </w:numPr>
+      </w:pPr>
+      <w:r>
+        <w:t>Acceleration occurs near or above the top of the coronal loops</w:t>
+      </w:r>
+    </w:p>
+    <w:p>
+      <w:pPr>
+        <w:pStyle w:val="ListParagraph"/>
+        <w:numPr>
+          <w:ilvl w:val="2"/>
+          <w:numId w:val="25"/>
+        </w:numPr>
+      </w:pPr>
+      <w:r>
+        <w:t>Some particles accelerated outward (SEPs), some downward</w:t>
+      </w:r>
+    </w:p>
+    <w:p>
+      <w:pPr>
+        <w:pStyle w:val="ListParagraph"/>
+        <w:numPr>
+          <w:ilvl w:val="1"/>
+          <w:numId w:val="25"/>
+        </w:numPr>
+      </w:pPr>
+      <w:r>
+        <w:t xml:space="preserve">Electron and ion beams going downward are trapped by the mag field since beta &lt; 1, so they run down the legs of the loop until they reach the </w:t>
+      </w:r>
+      <w:r>
+        <w:t xml:space="preserve">dense </w:t>
+      </w:r>
+      <w:r>
+        <w:t>chromosphere</w:t>
+      </w:r>
+      <w:r>
+        <w:t xml:space="preserve">, which reacts in a process known as </w:t>
+      </w:r>
+      <w:proofErr w:type="spellStart"/>
+      <w:r>
+        <w:t>chromospheric</w:t>
+      </w:r>
+      <w:proofErr w:type="spellEnd"/>
+      <w:r>
+        <w:t xml:space="preserve"> evaporation, something of a misnomer since the event is not as gentle as the name implies</w:t>
+      </w:r>
+    </w:p>
+    <w:p>
+      <w:pPr>
+        <w:pStyle w:val="ListParagraph"/>
+        <w:numPr>
+          <w:ilvl w:val="2"/>
+          <w:numId w:val="25"/>
+        </w:numPr>
+      </w:pPr>
+      <w:r>
+        <w:t xml:space="preserve">As the charged particles in the beam approach the plasma in the chromosphere, their electromagnetic attraction/repulsion causes them to accelerate (resulting in bremsstrahlung continuum radiation), and sometimes they collide with particles there causing direct heating, ionization, atomic excitation of electrons (which may then spontaneously decay in a bound-bound transition for an emission line or collisionally de-excite which is another heating mechanism), and atomic excitation of the nucleus </w:t>
+      </w:r>
+    </w:p>
+    <w:p>
+      <w:pPr>
+        <w:pStyle w:val="ListParagraph"/>
+        <w:numPr>
+          <w:ilvl w:val="2"/>
+          <w:numId w:val="25"/>
+        </w:numPr>
+      </w:pPr>
+      <w:r>
+        <w:t>The heating causes the plasma to rapidly expand, causing it to fill up the active region loops which then appear bright in images</w:t>
+      </w:r>
+    </w:p>
+    <w:p>
+      <w:pPr>
+        <w:pStyle w:val="ListParagraph"/>
+        <w:numPr>
+          <w:ilvl w:val="3"/>
+          <w:numId w:val="25"/>
+        </w:numPr>
+      </w:pPr>
+      <w:r>
+        <w:rPr>
+          <w:b/>
+        </w:rPr>
+        <w:t>Figure</w:t>
+      </w:r>
+      <w:r>
+        <w:t xml:space="preserve">: flare loops in AIA or </w:t>
+      </w:r>
+      <w:proofErr w:type="spellStart"/>
+      <w:r>
+        <w:t>Yohkoh</w:t>
+      </w:r>
+      <w:proofErr w:type="spellEnd"/>
+      <w:r>
+        <w:t xml:space="preserve"> </w:t>
+      </w:r>
+    </w:p>
+    <w:p>
+      <w:pPr>
+        <w:pStyle w:val="ListParagraph"/>
+        <w:numPr>
+          <w:ilvl w:val="2"/>
+          <w:numId w:val="25"/>
+        </w:numPr>
+      </w:pPr>
+      <w:r>
+        <w:t xml:space="preserve">These processes result in a multitude of high energy emission, from UV to gamma, </w:t>
+      </w:r>
+      <w:r>
+        <w:t>and</w:t>
+      </w:r>
+      <w:r>
+        <w:t xml:space="preserve"> also microwave emission at the </w:t>
+      </w:r>
+      <w:r>
+        <w:t xml:space="preserve">characteristic </w:t>
+      </w:r>
+      <w:r>
+        <w:t>plasma frequency as the electron beam causes a small oscillation in the elements of the target plasma</w:t>
+      </w:r>
+    </w:p>
+    <w:p>
+      <w:pPr>
+        <w:pStyle w:val="ListParagraph"/>
+        <w:numPr>
+          <w:ilvl w:val="1"/>
+          <w:numId w:val="25"/>
+        </w:numPr>
+      </w:pPr>
+      <w:r>
+        <w:t xml:space="preserve">The HXRs and microwave emission tend to cut out within minutes as the electron beam stops, and this period of the flare is known as the impulsive phase   </w:t>
+      </w:r>
+    </w:p>
+    <w:p>
+      <w:pPr>
+        <w:pStyle w:val="ListParagraph"/>
+        <w:numPr>
+          <w:ilvl w:val="1"/>
+          <w:numId w:val="25"/>
+        </w:numPr>
+      </w:pPr>
+      <w:r>
+        <w:t>The gradual phase is basically the atmospheric response to the disturbance of the impulsive phase; the hot plasma (upwards of 50 MK) cools and lower ionization states see an enhancement, which can be observed from their characteristic emission lines many of which are in the EUV</w:t>
+      </w:r>
+    </w:p>
+    <w:p>
+      <w:pPr>
+        <w:pStyle w:val="ListParagraph"/>
+        <w:numPr>
+          <w:ilvl w:val="0"/>
+          <w:numId w:val="25"/>
+        </w:numPr>
+      </w:pPr>
+      <w:r>
+        <w:lastRenderedPageBreak/>
+        <w:t>Subsection: CME physics</w:t>
+      </w:r>
+    </w:p>
+    <w:p>
+      <w:pPr>
+        <w:pStyle w:val="ListParagraph"/>
+        <w:numPr>
+          <w:ilvl w:val="1"/>
+          <w:numId w:val="25"/>
+        </w:numPr>
+      </w:pPr>
+      <w:r>
+        <w:rPr>
+          <w:b/>
+        </w:rPr>
+        <w:t>Figure</w:t>
+      </w:r>
+      <w:r>
+        <w:t>: CME cartoon</w:t>
+      </w:r>
+    </w:p>
+    <w:p>
+      <w:pPr>
+        <w:pStyle w:val="ListParagraph"/>
+        <w:numPr>
+          <w:ilvl w:val="1"/>
+          <w:numId w:val="25"/>
+        </w:numPr>
+      </w:pPr>
+      <w:r>
+        <w:t>Magnetic stored energy can also go into accelerating a great mass to escape velocity and beyond</w:t>
+      </w:r>
+    </w:p>
+    <w:p>
+      <w:pPr>
+        <w:pStyle w:val="ListParagraph"/>
+        <w:numPr>
+          <w:ilvl w:val="1"/>
+          <w:numId w:val="25"/>
+        </w:numPr>
+      </w:pPr>
+      <w:r>
+        <w:t>Prior to flare, the strong magnetic fields of the active region in a low beta environment can prevent a great mass of plasma from escaping due to plasma pressure as solar wind</w:t>
+      </w:r>
+    </w:p>
+    <w:p>
+      <w:pPr>
+        <w:pStyle w:val="ListParagraph"/>
+        <w:numPr>
+          <w:ilvl w:val="1"/>
+          <w:numId w:val="25"/>
+        </w:numPr>
+      </w:pPr>
+      <w:r>
+        <w:t>The sudden reconfiguration of the mag</w:t>
+      </w:r>
+      <w:r>
+        <w:t>netic field changes that situation, the restraining magnetic field can be disconnected from lower down, effectively pinching off a magnetic bubble</w:t>
+      </w:r>
+    </w:p>
+    <w:p>
+      <w:pPr>
+        <w:pStyle w:val="ListParagraph"/>
+        <w:numPr>
+          <w:ilvl w:val="1"/>
+          <w:numId w:val="25"/>
+        </w:numPr>
+      </w:pPr>
+      <w:r>
+        <w:t>Often times highly-stable filaments/prominences can be found resting in regions of strong magnetic field, which tend to be in and near active regions</w:t>
+      </w:r>
+    </w:p>
+    <w:p>
+      <w:pPr>
+        <w:pStyle w:val="ListParagraph"/>
+        <w:numPr>
+          <w:ilvl w:val="2"/>
+          <w:numId w:val="25"/>
+        </w:numPr>
+      </w:pPr>
+      <w:r>
+        <w:t>These features have orders of magnitude higher density than their surroundings and orders of magnitude lower temperatures which is possible due to the strength of the magnetic field encapsulating them</w:t>
+      </w:r>
+    </w:p>
+    <w:p>
+      <w:pPr>
+        <w:pStyle w:val="ListParagraph"/>
+        <w:numPr>
+          <w:ilvl w:val="2"/>
+          <w:numId w:val="25"/>
+        </w:numPr>
+      </w:pPr>
+      <w:r>
+        <w:t>When a CME departs, often times a filament/prominence that was a part of the local magnetic structure will be torn away with it, greatly adding to the mass of the CME and making for beautiful images</w:t>
+      </w:r>
+    </w:p>
+    <w:p>
+      <w:pPr>
+        <w:pStyle w:val="ListParagraph"/>
+        <w:numPr>
+          <w:ilvl w:val="3"/>
+          <w:numId w:val="25"/>
+        </w:numPr>
+      </w:pPr>
+      <w:r>
+        <w:rPr>
+          <w:b/>
+        </w:rPr>
+        <w:t>Figure</w:t>
+      </w:r>
+      <w:r>
+        <w:t>: Prominence eruption seen in AIA</w:t>
+      </w:r>
+    </w:p>
+    <w:p>
+      <w:pPr>
+        <w:pStyle w:val="ListParagraph"/>
+        <w:numPr>
+          <w:ilvl w:val="1"/>
+          <w:numId w:val="25"/>
+        </w:numPr>
+      </w:pPr>
+      <w:r>
+        <w:t>Here too, the precise mechanism responsible for accelerating the CME is poorly understood</w:t>
       </w:r>
     </w:p>
     <w:p>
       <w:pPr>
         <w:pStyle w:val="Heading2"/>
       </w:pPr>
-      <w:bookmarkStart w:id="7" w:name="_Toc440539599"/>
+      <w:bookmarkStart w:id="6" w:name="_Toc440539599"/>
       <w:r>
         <w:t>Space Weather</w:t>
       </w:r>
-      <w:bookmarkEnd w:id="7"/>
+      <w:bookmarkEnd w:id="6"/>
     </w:p>
     <w:p>
       <w:pPr>
@@ -4614,72 +6347,11 @@
       <w:pPr>
         <w:pStyle w:val="Heading2"/>
       </w:pPr>
-      <w:bookmarkStart w:id="8" w:name="_Toc440539600"/>
-      <w:r>
-        <w:t>EUV E</w:t>
-      </w:r>
-      <w:r>
-        <w:t>mission</w:t>
-      </w:r>
-      <w:bookmarkEnd w:id="8"/>
-    </w:p>
-    <w:p>
-      <w:pPr>
-        <w:pStyle w:val="ListParagraph"/>
-        <w:numPr>
-          <w:ilvl w:val="0"/>
-          <w:numId w:val="23"/>
-        </w:numPr>
-      </w:pPr>
-      <w:r>
-        <w:t xml:space="preserve">How </w:t>
-      </w:r>
-      <w:r>
-        <w:t>EUV emission is formed in the corona</w:t>
-      </w:r>
-    </w:p>
-    <w:p>
-      <w:pPr>
-        <w:pStyle w:val="ListParagraph"/>
-        <w:numPr>
-          <w:ilvl w:val="0"/>
-          <w:numId w:val="23"/>
-        </w:numPr>
-      </w:pPr>
-      <w:r>
-        <w:t>I</w:t>
-      </w:r>
-      <w:r>
-        <w:t xml:space="preserve">t’s obvious that these emissions can tell you something about a flare (whose primary manifestation is high-energy photon emission) </w:t>
-      </w:r>
-    </w:p>
-    <w:p>
-      <w:pPr>
-        <w:pStyle w:val="ListParagraph"/>
-        <w:numPr>
-          <w:ilvl w:val="0"/>
-          <w:numId w:val="23"/>
-        </w:numPr>
-      </w:pPr>
-      <w:r>
-        <w:t>H</w:t>
-      </w:r>
-      <w:r>
-        <w:t>int that measuring these photons can tell us something about ejected mass as well. This hint will be a natural lead into the next section</w:t>
-      </w:r>
-      <w:r>
-        <w:t>.</w:t>
-      </w:r>
-    </w:p>
-    <w:p>
-      <w:pPr>
-        <w:pStyle w:val="Heading2"/>
-      </w:pPr>
-      <w:bookmarkStart w:id="9" w:name="_Toc440539601"/>
+      <w:bookmarkStart w:id="7" w:name="_Toc440539601"/>
       <w:r>
         <w:t>Instrument Descriptions</w:t>
       </w:r>
-      <w:bookmarkEnd w:id="9"/>
+      <w:bookmarkEnd w:id="7"/>
     </w:p>
     <w:p>
       <w:pPr>
@@ -4741,6 +6413,7 @@
         </w:numPr>
       </w:pPr>
       <w:r>
+        <w:lastRenderedPageBreak/>
         <w:t>STEREO/EUVI</w:t>
       </w:r>
     </w:p>
@@ -4789,12 +6462,11 @@
       <w:pPr>
         <w:pStyle w:val="Heading1"/>
       </w:pPr>
-      <w:bookmarkStart w:id="10" w:name="_Toc440539602"/>
-      <w:r>
-        <w:lastRenderedPageBreak/>
+      <w:bookmarkStart w:id="8" w:name="_Toc440539602"/>
+      <w:r>
         <w:t>Mechanisms of Coronal Dimming</w:t>
       </w:r>
-      <w:bookmarkEnd w:id="10"/>
+      <w:bookmarkEnd w:id="8"/>
     </w:p>
     <w:p>
       <w:pPr>
@@ -4817,74 +6489,74 @@
       <w:pPr>
         <w:pStyle w:val="Heading2"/>
       </w:pPr>
-      <w:bookmarkStart w:id="11" w:name="_Toc440539603"/>
+      <w:bookmarkStart w:id="9" w:name="_Toc440539603"/>
       <w:r>
         <w:t>Thermal D</w:t>
       </w:r>
       <w:r>
         <w:t>imming</w:t>
       </w:r>
+      <w:bookmarkEnd w:id="9"/>
+    </w:p>
+    <w:p>
+      <w:pPr>
+        <w:pStyle w:val="Heading2"/>
+      </w:pPr>
+      <w:bookmarkStart w:id="10" w:name="_Toc440539604"/>
+      <w:r>
+        <w:t>Obscuration</w:t>
+      </w:r>
+      <w:r>
+        <w:t xml:space="preserve"> D</w:t>
+      </w:r>
+      <w:r>
+        <w:t>imming</w:t>
+      </w:r>
+      <w:bookmarkEnd w:id="10"/>
+    </w:p>
+    <w:p>
+      <w:pPr>
+        <w:pStyle w:val="Heading2"/>
+      </w:pPr>
+      <w:bookmarkStart w:id="11" w:name="_Toc440539605"/>
+      <w:r>
+        <w:t>Wave</w:t>
+      </w:r>
+      <w:r>
+        <w:t xml:space="preserve"> D</w:t>
+      </w:r>
+      <w:r>
+        <w:t>imming</w:t>
+      </w:r>
       <w:bookmarkEnd w:id="11"/>
     </w:p>
     <w:p>
       <w:pPr>
         <w:pStyle w:val="Heading2"/>
       </w:pPr>
-      <w:bookmarkStart w:id="12" w:name="_Toc440539604"/>
-      <w:r>
-        <w:t>Obscuration</w:t>
-      </w:r>
-      <w:r>
-        <w:t xml:space="preserve"> D</w:t>
-      </w:r>
-      <w:r>
-        <w:t>imming</w:t>
+      <w:bookmarkStart w:id="12" w:name="_Toc440539606"/>
+      <w:r>
+        <w:t xml:space="preserve">Two </w:t>
+      </w:r>
+      <w:r>
+        <w:t>Possible but U</w:t>
+      </w:r>
+      <w:r>
+        <w:t xml:space="preserve">nobserved </w:t>
+      </w:r>
+      <w:r>
+        <w:t>D</w:t>
+      </w:r>
+      <w:r>
+        <w:t>im</w:t>
+      </w:r>
+      <w:r>
+        <w:t>ming M</w:t>
+      </w:r>
+      <w:r>
+        <w:t>echanisms</w:t>
       </w:r>
       <w:bookmarkEnd w:id="12"/>
-    </w:p>
-    <w:p>
-      <w:pPr>
-        <w:pStyle w:val="Heading2"/>
-      </w:pPr>
-      <w:bookmarkStart w:id="13" w:name="_Toc440539605"/>
-      <w:r>
-        <w:t>Wave</w:t>
-      </w:r>
-      <w:r>
-        <w:t xml:space="preserve"> D</w:t>
-      </w:r>
-      <w:r>
-        <w:t>imming</w:t>
-      </w:r>
-      <w:bookmarkEnd w:id="13"/>
-    </w:p>
-    <w:p>
-      <w:pPr>
-        <w:pStyle w:val="Heading2"/>
-      </w:pPr>
-      <w:bookmarkStart w:id="14" w:name="_Toc440539606"/>
-      <w:r>
-        <w:t xml:space="preserve">Two </w:t>
-      </w:r>
-      <w:r>
-        <w:t>Possible but U</w:t>
-      </w:r>
-      <w:r>
-        <w:t xml:space="preserve">nobserved </w:t>
-      </w:r>
-      <w:r>
-        <w:t>D</w:t>
-      </w:r>
-      <w:r>
-        <w:t>im</w:t>
-      </w:r>
-      <w:r>
-        <w:t>ming M</w:t>
-      </w:r>
-      <w:r>
-        <w:t>echanisms</w:t>
-      </w:r>
-      <w:bookmarkEnd w:id="14"/>
     </w:p>
     <w:p>
       <w:pPr>
@@ -4909,12 +6581,14 @@
       <w:r>
         <w:t>Bandpass</w:t>
       </w:r>
+      <w:bookmarkStart w:id="13" w:name="_GoBack"/>
+      <w:bookmarkEnd w:id="13"/>
     </w:p>
     <w:p>
       <w:pPr>
         <w:pStyle w:val="Heading2"/>
       </w:pPr>
-      <w:bookmarkStart w:id="15" w:name="_Toc440539607"/>
+      <w:bookmarkStart w:id="14" w:name="_Toc440539607"/>
       <w:r>
         <w:t>M</w:t>
       </w:r>
@@ -4924,17 +6598,17 @@
       <w:r>
         <w:t>imming</w:t>
       </w:r>
+      <w:bookmarkEnd w:id="14"/>
+    </w:p>
+    <w:p>
+      <w:pPr>
+        <w:pStyle w:val="Heading1"/>
+      </w:pPr>
+      <w:bookmarkStart w:id="15" w:name="_Toc440539608"/>
+      <w:r>
+        <w:t>Coronal Dimming Case Study</w:t>
+      </w:r>
       <w:bookmarkEnd w:id="15"/>
-    </w:p>
-    <w:p>
-      <w:pPr>
-        <w:pStyle w:val="Heading1"/>
-      </w:pPr>
-      <w:bookmarkStart w:id="16" w:name="_Toc440539608"/>
-      <w:r>
-        <w:t>Coronal Dimming Case Study</w:t>
-      </w:r>
-      <w:bookmarkEnd w:id="16"/>
     </w:p>
     <w:p>
       <w:pPr>
@@ -4957,19 +6631,29 @@
       <w:pPr>
         <w:pStyle w:val="Heading2"/>
       </w:pPr>
-      <w:bookmarkStart w:id="17" w:name="_Toc440539609"/>
+      <w:bookmarkStart w:id="16" w:name="_Toc440539609"/>
       <w:r>
         <w:t>Observations</w:t>
       </w:r>
+      <w:bookmarkEnd w:id="16"/>
+    </w:p>
+    <w:p>
+      <w:pPr>
+        <w:pStyle w:val="Heading2"/>
+      </w:pPr>
+      <w:bookmarkStart w:id="17" w:name="_Toc440539610"/>
+      <w:r>
+        <w:t>Flare-dimming Deconvolution Method</w:t>
+      </w:r>
       <w:bookmarkEnd w:id="17"/>
     </w:p>
     <w:p>
       <w:pPr>
         <w:pStyle w:val="Heading2"/>
       </w:pPr>
-      <w:bookmarkStart w:id="18" w:name="_Toc440539610"/>
-      <w:r>
-        <w:t>Flare-dimming Deconvolution Method</w:t>
+      <w:bookmarkStart w:id="18" w:name="_Toc440539611"/>
+      <w:r>
+        <w:t>Error Propagation</w:t>
       </w:r>
       <w:bookmarkEnd w:id="18"/>
     </w:p>
@@ -4977,31 +6661,21 @@
       <w:pPr>
         <w:pStyle w:val="Heading2"/>
       </w:pPr>
-      <w:bookmarkStart w:id="19" w:name="_Toc440539611"/>
-      <w:r>
-        <w:t>Error Propagation</w:t>
+      <w:bookmarkStart w:id="19" w:name="_Toc440539612"/>
+      <w:r>
+        <w:t>Dimming and CME Parameterization Results</w:t>
       </w:r>
       <w:bookmarkEnd w:id="19"/>
     </w:p>
     <w:p>
       <w:pPr>
-        <w:pStyle w:val="Heading2"/>
-      </w:pPr>
-      <w:bookmarkStart w:id="20" w:name="_Toc440539612"/>
-      <w:r>
-        <w:t>Dimming and CME Parameterization Results</w:t>
+        <w:pStyle w:val="Heading1"/>
+      </w:pPr>
+      <w:bookmarkStart w:id="20" w:name="_Toc440539613"/>
+      <w:r>
+        <w:t>Semi-Statistical Study of Coronal Dimming</w:t>
       </w:r>
       <w:bookmarkEnd w:id="20"/>
-    </w:p>
-    <w:p>
-      <w:pPr>
-        <w:pStyle w:val="Heading1"/>
-      </w:pPr>
-      <w:bookmarkStart w:id="21" w:name="_Toc440539613"/>
-      <w:r>
-        <w:t>Semi-Statistical Study of Coronal Dimming</w:t>
-      </w:r>
-      <w:bookmarkEnd w:id="21"/>
     </w:p>
     <w:p>
       <w:pPr>
@@ -5024,25 +6698,35 @@
       <w:pPr>
         <w:pStyle w:val="Heading2"/>
       </w:pPr>
-      <w:bookmarkStart w:id="22" w:name="_Toc440539614"/>
+      <w:bookmarkStart w:id="21" w:name="_Toc440539614"/>
       <w:r>
         <w:t>Observations and Selection M</w:t>
       </w:r>
       <w:r>
         <w:t>ethod</w:t>
       </w:r>
+      <w:bookmarkEnd w:id="21"/>
+    </w:p>
+    <w:p>
+      <w:pPr>
+        <w:pStyle w:val="Heading2"/>
+      </w:pPr>
+      <w:bookmarkStart w:id="22" w:name="_Toc440539615"/>
+      <w:r>
+        <w:t>Dimming Fitting M</w:t>
+      </w:r>
+      <w:r>
+        <w:t>ethod</w:t>
+      </w:r>
       <w:bookmarkEnd w:id="22"/>
     </w:p>
     <w:p>
       <w:pPr>
         <w:pStyle w:val="Heading2"/>
       </w:pPr>
-      <w:bookmarkStart w:id="23" w:name="_Toc440539615"/>
-      <w:r>
-        <w:t>Dimming Fitting M</w:t>
-      </w:r>
-      <w:r>
-        <w:t>ethod</w:t>
+      <w:bookmarkStart w:id="23" w:name="_Toc440539616"/>
+      <w:r>
+        <w:t>Dimming and CME Parameterization</w:t>
       </w:r>
       <w:bookmarkEnd w:id="23"/>
     </w:p>
@@ -5050,9 +6734,9 @@
       <w:pPr>
         <w:pStyle w:val="Heading2"/>
       </w:pPr>
-      <w:bookmarkStart w:id="24" w:name="_Toc440539616"/>
-      <w:r>
-        <w:t>Dimming and CME Parameterization</w:t>
+      <w:bookmarkStart w:id="24" w:name="_Toc440539617"/>
+      <w:r>
+        <w:t>Parameterization Error Analysis</w:t>
       </w:r>
       <w:bookmarkEnd w:id="24"/>
     </w:p>
@@ -5060,31 +6744,21 @@
       <w:pPr>
         <w:pStyle w:val="Heading2"/>
       </w:pPr>
-      <w:bookmarkStart w:id="25" w:name="_Toc440539617"/>
-      <w:r>
-        <w:t>Parameterization Error Analysis</w:t>
+      <w:bookmarkStart w:id="25" w:name="_Toc440539618"/>
+      <w:r>
+        <w:t>Comparison of Dimming and CME Parameters</w:t>
       </w:r>
       <w:bookmarkEnd w:id="25"/>
     </w:p>
     <w:p>
       <w:pPr>
-        <w:pStyle w:val="Heading2"/>
-      </w:pPr>
-      <w:bookmarkStart w:id="26" w:name="_Toc440539618"/>
-      <w:r>
-        <w:t>Comparison of Dimming and CME Parameters</w:t>
+        <w:pStyle w:val="Heading1"/>
+      </w:pPr>
+      <w:bookmarkStart w:id="26" w:name="_Toc440539619"/>
+      <w:r>
+        <w:t>Overview of MinXSS Solar CubeSat</w:t>
       </w:r>
       <w:bookmarkEnd w:id="26"/>
-    </w:p>
-    <w:p>
-      <w:pPr>
-        <w:pStyle w:val="Heading1"/>
-      </w:pPr>
-      <w:bookmarkStart w:id="27" w:name="_Toc440539619"/>
-      <w:r>
-        <w:t>Overview of MinXSS Solar CubeSat</w:t>
-      </w:r>
-      <w:bookmarkEnd w:id="27"/>
     </w:p>
     <w:p>
       <w:pPr>
@@ -5095,6 +6769,7 @@
         </w:numPr>
       </w:pPr>
       <w:r>
+        <w:lastRenderedPageBreak/>
         <w:t xml:space="preserve">This chapter can be nearly a copy-paste of the </w:t>
       </w:r>
       <w:r>
@@ -5114,34 +6789,34 @@
       <w:pPr>
         <w:pStyle w:val="Heading2"/>
       </w:pPr>
-      <w:bookmarkStart w:id="28" w:name="_Toc440539620"/>
+      <w:bookmarkStart w:id="27" w:name="_Toc440539620"/>
       <w:r>
         <w:t>Science Objectives</w:t>
       </w:r>
+      <w:bookmarkEnd w:id="27"/>
+    </w:p>
+    <w:p>
+      <w:pPr>
+        <w:pStyle w:val="Heading3"/>
+      </w:pPr>
+      <w:bookmarkStart w:id="28" w:name="_Toc440539621"/>
+      <w:r>
+        <w:t>Solar Flare Studies</w:t>
+      </w:r>
       <w:bookmarkEnd w:id="28"/>
+      <w:r>
+        <w:t xml:space="preserve"> </w:t>
+      </w:r>
     </w:p>
     <w:p>
       <w:pPr>
         <w:pStyle w:val="Heading3"/>
       </w:pPr>
-      <w:bookmarkStart w:id="29" w:name="_Toc440539621"/>
-      <w:r>
-        <w:t>Solar Flare Studies</w:t>
+      <w:bookmarkStart w:id="29" w:name="_Toc440539622"/>
+      <w:r>
+        <w:t>Topics Beyond Solar Eruptive Events</w:t>
       </w:r>
       <w:bookmarkEnd w:id="29"/>
-      <w:r>
-        <w:t xml:space="preserve"> </w:t>
-      </w:r>
-    </w:p>
-    <w:p>
-      <w:pPr>
-        <w:pStyle w:val="Heading3"/>
-      </w:pPr>
-      <w:bookmarkStart w:id="30" w:name="_Toc440539622"/>
-      <w:r>
-        <w:t>Topics Beyond Solar Eruptive Events</w:t>
-      </w:r>
-      <w:bookmarkEnd w:id="30"/>
     </w:p>
     <w:p>
       <w:pPr>
@@ -5152,7 +6827,6 @@
         </w:numPr>
       </w:pPr>
       <w:r>
-        <w:lastRenderedPageBreak/>
         <w:t>Since my dissertation is focused on eruptive events, I’ll collapse the quiescent Sun and Earth atmospheric science to a single section with only a few paragraphs</w:t>
       </w:r>
     </w:p>
@@ -5160,11 +6834,11 @@
       <w:pPr>
         <w:pStyle w:val="Heading2"/>
       </w:pPr>
-      <w:bookmarkStart w:id="31" w:name="_Toc440539623"/>
+      <w:bookmarkStart w:id="30" w:name="_Toc440539623"/>
       <w:r>
         <w:t>Mission Architecture</w:t>
       </w:r>
-      <w:bookmarkEnd w:id="31"/>
+      <w:bookmarkEnd w:id="30"/>
     </w:p>
     <w:p>
       <w:pPr>
@@ -5182,11 +6856,11 @@
       <w:pPr>
         <w:pStyle w:val="Heading2"/>
       </w:pPr>
-      <w:bookmarkStart w:id="32" w:name="_Toc440539624"/>
+      <w:bookmarkStart w:id="31" w:name="_Toc440539624"/>
       <w:r>
         <w:t>Lessons Learned</w:t>
       </w:r>
-      <w:bookmarkEnd w:id="32"/>
+      <w:bookmarkEnd w:id="31"/>
     </w:p>
     <w:p>
       <w:pPr>
@@ -5201,14 +6875,14 @@
       <w:pPr>
         <w:pStyle w:val="Heading1"/>
       </w:pPr>
-      <w:bookmarkStart w:id="33" w:name="_Toc440539625"/>
+      <w:bookmarkStart w:id="32" w:name="_Toc440539625"/>
       <w:r>
         <w:t>Thermal</w:t>
       </w:r>
       <w:r>
         <w:t xml:space="preserve"> Balance Analysis for a CubeSat</w:t>
       </w:r>
-      <w:bookmarkEnd w:id="33"/>
+      <w:bookmarkEnd w:id="32"/>
     </w:p>
     <w:p>
       <w:pPr>
@@ -5255,19 +6929,29 @@
       <w:pPr>
         <w:pStyle w:val="Heading2"/>
       </w:pPr>
-      <w:bookmarkStart w:id="34" w:name="_Toc440539626"/>
+      <w:bookmarkStart w:id="33" w:name="_Toc440539626"/>
       <w:r>
         <w:t>Thermal Vacuum and Balance Test Procedure</w:t>
       </w:r>
+      <w:bookmarkEnd w:id="33"/>
+    </w:p>
+    <w:p>
+      <w:pPr>
+        <w:pStyle w:val="Heading2"/>
+      </w:pPr>
+      <w:bookmarkStart w:id="34" w:name="_Toc440539627"/>
+      <w:r>
+        <w:t>Thermal Desktop Model</w:t>
+      </w:r>
       <w:bookmarkEnd w:id="34"/>
     </w:p>
     <w:p>
       <w:pPr>
         <w:pStyle w:val="Heading2"/>
       </w:pPr>
-      <w:bookmarkStart w:id="35" w:name="_Toc440539627"/>
-      <w:r>
-        <w:t>Thermal Desktop Model</w:t>
+      <w:bookmarkStart w:id="35" w:name="_Toc440539628"/>
+      <w:r>
+        <w:t>Model Tuning and Comparison to Test Results</w:t>
       </w:r>
       <w:bookmarkEnd w:id="35"/>
     </w:p>
@@ -5275,9 +6959,9 @@
       <w:pPr>
         <w:pStyle w:val="Heading2"/>
       </w:pPr>
-      <w:bookmarkStart w:id="36" w:name="_Toc440539628"/>
-      <w:r>
-        <w:t>Model Tuning and Comparison to Test Results</w:t>
+      <w:bookmarkStart w:id="36" w:name="_Toc440539629"/>
+      <w:r>
+        <w:t>Predicted Orbital Temperature Performance</w:t>
       </w:r>
       <w:bookmarkEnd w:id="36"/>
     </w:p>
@@ -5285,29 +6969,29 @@
       <w:pPr>
         <w:pStyle w:val="Heading2"/>
       </w:pPr>
-      <w:bookmarkStart w:id="37" w:name="_Toc440539629"/>
-      <w:r>
-        <w:t>Predicted Orbital Temperature Performance</w:t>
+      <w:bookmarkStart w:id="37" w:name="_Toc440539630"/>
+      <w:r>
+        <w:t>Actual Orbital Performance and Comparison to Prediction</w:t>
       </w:r>
       <w:bookmarkEnd w:id="37"/>
     </w:p>
     <w:p>
       <w:pPr>
+        <w:pStyle w:val="Heading1"/>
+      </w:pPr>
+      <w:bookmarkStart w:id="38" w:name="_Toc440539631"/>
+      <w:r>
+        <w:t>Summary and Future Work</w:t>
+      </w:r>
+      <w:bookmarkEnd w:id="38"/>
+    </w:p>
+    <w:p>
+      <w:pPr>
         <w:pStyle w:val="Heading2"/>
       </w:pPr>
-      <w:bookmarkStart w:id="38" w:name="_Toc440539630"/>
-      <w:r>
-        <w:t>Actual Orbital Performance and Comparison to Prediction</w:t>
-      </w:r>
-      <w:bookmarkEnd w:id="38"/>
-    </w:p>
-    <w:p>
-      <w:pPr>
-        <w:pStyle w:val="Heading1"/>
-      </w:pPr>
-      <w:bookmarkStart w:id="39" w:name="_Toc440539631"/>
-      <w:r>
-        <w:t>Summary and Future Work</w:t>
+      <w:bookmarkStart w:id="39" w:name="_Toc440539632"/>
+      <w:r>
+        <w:t>MinXSS Summary and Future Work</w:t>
       </w:r>
       <w:bookmarkEnd w:id="39"/>
     </w:p>
@@ -5315,21 +6999,11 @@
       <w:pPr>
         <w:pStyle w:val="Heading2"/>
       </w:pPr>
-      <w:bookmarkStart w:id="40" w:name="_Toc440539632"/>
-      <w:r>
-        <w:t>MinXSS Summary and Future Work</w:t>
+      <w:bookmarkStart w:id="40" w:name="_Toc440539633"/>
+      <w:r>
+        <w:t>Coronal Dimming Summary and Future Work</w:t>
       </w:r>
       <w:bookmarkEnd w:id="40"/>
-    </w:p>
-    <w:p>
-      <w:pPr>
-        <w:pStyle w:val="Heading2"/>
-      </w:pPr>
-      <w:bookmarkStart w:id="41" w:name="_Toc440539633"/>
-      <w:r>
-        <w:t>Coronal Dimming Summary and Future Work</w:t>
-      </w:r>
-      <w:bookmarkEnd w:id="41"/>
     </w:p>
     <w:p>
       <w:pPr>
@@ -5339,7 +7013,7 @@
           <w:numId w:val="0"/>
         </w:numPr>
       </w:pPr>
-      <w:bookmarkStart w:id="42" w:name="_Toc440539634"/>
+      <w:bookmarkStart w:id="41" w:name="_Toc440539634"/>
       <w:r>
         <w:t>Appendix A: Coronal D</w:t>
       </w:r>
@@ -5352,7 +7026,7 @@
       <w:r>
         <w:t>ata</w:t>
       </w:r>
-      <w:bookmarkEnd w:id="42"/>
+      <w:bookmarkEnd w:id="41"/>
     </w:p>
     <w:p>
       <w:pPr>
@@ -5363,11 +7037,11 @@
         </w:numPr>
         <w:ind w:left="432" w:hanging="432"/>
       </w:pPr>
-      <w:bookmarkStart w:id="43" w:name="_Toc440539635"/>
+      <w:bookmarkStart w:id="42" w:name="_Toc440539635"/>
       <w:r>
         <w:t>Appendix B: MinXSS CubeSat Mass/Power Tables</w:t>
       </w:r>
-      <w:bookmarkEnd w:id="43"/>
+      <w:bookmarkEnd w:id="42"/>
     </w:p>
     <w:p>
       <w:pPr>
@@ -5378,11 +7052,11 @@
         </w:numPr>
         <w:ind w:left="432" w:hanging="432"/>
       </w:pPr>
-      <w:bookmarkStart w:id="44" w:name="_Toc440539636"/>
+      <w:bookmarkStart w:id="43" w:name="_Toc440539636"/>
       <w:r>
         <w:t>Appendix C: MinXSS Thermal Model Parameter Tables</w:t>
       </w:r>
-      <w:bookmarkEnd w:id="44"/>
+      <w:bookmarkEnd w:id="43"/>
     </w:p>
     <w:p>
       <w:pPr>
@@ -5450,7 +7124,7 @@
       <w:rPr>
         <w:noProof/>
       </w:rPr>
-      <w:t>2</w:t>
+      <w:t>11</w:t>
     </w:r>
     <w:r>
       <w:rPr>
@@ -5609,6 +7283,60 @@
 <file path=word/numbering.xml><?xml version="1.0" encoding="utf-8"?>
 <w:numbering xmlns:wpc="http://schemas.microsoft.com/office/word/2010/wordprocessingCanvas" xmlns:mo="http://schemas.microsoft.com/office/mac/office/2008/main" xmlns:mc="http://schemas.openxmlformats.org/markup-compatibility/2006" xmlns:mv="urn:schemas-microsoft-com:mac:vml" xmlns:o="urn:schemas-microsoft-com:office:office" xmlns:r="http://schemas.openxmlformats.org/officeDocument/2006/relationships" xmlns:m="http://schemas.openxmlformats.org/officeDocument/2006/math" xmlns:v="urn:schemas-microsoft-com:vml" xmlns:wp14="http://schemas.microsoft.com/office/word/2010/wordprocessingDrawing" xmlns:wp="http://schemas.openxmlformats.org/drawingml/2006/wordprocessingDrawing" xmlns:w10="urn:schemas-microsoft-com:office:word" xmlns:w="http://schemas.openxmlformats.org/wordprocessingml/2006/main" xmlns:w14="http://schemas.microsoft.com/office/word/2010/wordml" xmlns:w15="http://schemas.microsoft.com/office/word/2012/wordml" xmlns:wpg="http://schemas.microsoft.com/office/word/2010/wordprocessingGroup" xmlns:wpi="http://schemas.microsoft.com/office/word/2010/wordprocessingInk" xmlns:wne="http://schemas.microsoft.com/office/word/2006/wordml" xmlns:wps="http://schemas.microsoft.com/office/word/2010/wordprocessingShape" mc:Ignorable="w14 w15 wp14">
   <w:abstractNum w:abstractNumId="0">
+    <w:nsid w:val="00000001"/>
+    <w:multiLevelType w:val="hybridMultilevel"/>
+    <w:tmpl w:val="00000001"/>
+    <w:lvl w:ilvl="0" w:tplc="00000001">
+      <w:start w:val="1"/>
+      <w:numFmt w:val="bullet"/>
+      <w:lvlText w:val="•"/>
+      <w:lvlJc w:val="left"/>
+      <w:pPr>
+        <w:ind w:left="720" w:hanging="360"/>
+      </w:pPr>
+    </w:lvl>
+    <w:lvl w:ilvl="1" w:tplc="FFFFFFFF">
+      <w:numFmt w:val="decimal"/>
+      <w:lvlText w:val=""/>
+      <w:lvlJc w:val="left"/>
+    </w:lvl>
+    <w:lvl w:ilvl="2" w:tplc="FFFFFFFF">
+      <w:numFmt w:val="decimal"/>
+      <w:lvlText w:val=""/>
+      <w:lvlJc w:val="left"/>
+    </w:lvl>
+    <w:lvl w:ilvl="3" w:tplc="FFFFFFFF">
+      <w:numFmt w:val="decimal"/>
+      <w:lvlText w:val=""/>
+      <w:lvlJc w:val="left"/>
+    </w:lvl>
+    <w:lvl w:ilvl="4" w:tplc="FFFFFFFF">
+      <w:numFmt w:val="decimal"/>
+      <w:lvlText w:val=""/>
+      <w:lvlJc w:val="left"/>
+    </w:lvl>
+    <w:lvl w:ilvl="5" w:tplc="FFFFFFFF">
+      <w:numFmt w:val="decimal"/>
+      <w:lvlText w:val=""/>
+      <w:lvlJc w:val="left"/>
+    </w:lvl>
+    <w:lvl w:ilvl="6" w:tplc="FFFFFFFF">
+      <w:numFmt w:val="decimal"/>
+      <w:lvlText w:val=""/>
+      <w:lvlJc w:val="left"/>
+    </w:lvl>
+    <w:lvl w:ilvl="7" w:tplc="FFFFFFFF">
+      <w:numFmt w:val="decimal"/>
+      <w:lvlText w:val=""/>
+      <w:lvlJc w:val="left"/>
+    </w:lvl>
+    <w:lvl w:ilvl="8" w:tplc="FFFFFFFF">
+      <w:numFmt w:val="decimal"/>
+      <w:lvlText w:val=""/>
+      <w:lvlJc w:val="left"/>
+    </w:lvl>
+  </w:abstractNum>
+  <w:abstractNum w:abstractNumId="1">
     <w:nsid w:val="05373806"/>
     <w:multiLevelType w:val="hybridMultilevel"/>
     <w:tmpl w:val="8A9E4DE8"/>
@@ -5721,7 +7449,7 @@
       </w:rPr>
     </w:lvl>
   </w:abstractNum>
-  <w:abstractNum w:abstractNumId="1">
+  <w:abstractNum w:abstractNumId="2">
     <w:nsid w:val="194D5874"/>
     <w:multiLevelType w:val="hybridMultilevel"/>
     <w:tmpl w:val="2BEEA6AA"/>
@@ -5834,7 +7562,7 @@
       </w:rPr>
     </w:lvl>
   </w:abstractNum>
-  <w:abstractNum w:abstractNumId="2">
+  <w:abstractNum w:abstractNumId="3">
     <w:nsid w:val="21F72E5D"/>
     <w:multiLevelType w:val="multilevel"/>
     <w:tmpl w:val="04090023"/>
@@ -5922,13 +7650,13 @@
       </w:pPr>
     </w:lvl>
   </w:abstractNum>
-  <w:abstractNum w:abstractNumId="3">
+  <w:abstractNum w:abstractNumId="4">
     <w:nsid w:val="22C47C8C"/>
     <w:multiLevelType w:val="multilevel"/>
     <w:tmpl w:val="04090023"/>
     <w:numStyleLink w:val="ArticleSection"/>
   </w:abstractNum>
-  <w:abstractNum w:abstractNumId="4">
+  <w:abstractNum w:abstractNumId="5">
     <w:nsid w:val="24256835"/>
     <w:multiLevelType w:val="hybridMultilevel"/>
     <w:tmpl w:val="AA342478"/>
@@ -6041,7 +7769,7 @@
       </w:rPr>
     </w:lvl>
   </w:abstractNum>
-  <w:abstractNum w:abstractNumId="5">
+  <w:abstractNum w:abstractNumId="6">
     <w:nsid w:val="272276B4"/>
     <w:multiLevelType w:val="hybridMultilevel"/>
     <w:tmpl w:val="3B1634BE"/>
@@ -6127,7 +7855,7 @@
       </w:pPr>
     </w:lvl>
   </w:abstractNum>
-  <w:abstractNum w:abstractNumId="6">
+  <w:abstractNum w:abstractNumId="7">
     <w:nsid w:val="2D4E4708"/>
     <w:multiLevelType w:val="hybridMultilevel"/>
     <w:tmpl w:val="60540056"/>
@@ -6240,7 +7968,7 @@
       </w:rPr>
     </w:lvl>
   </w:abstractNum>
-  <w:abstractNum w:abstractNumId="7">
+  <w:abstractNum w:abstractNumId="8">
     <w:nsid w:val="2E6F1027"/>
     <w:multiLevelType w:val="hybridMultilevel"/>
     <w:tmpl w:val="B40A5772"/>
@@ -6353,7 +8081,7 @@
       </w:rPr>
     </w:lvl>
   </w:abstractNum>
-  <w:abstractNum w:abstractNumId="8">
+  <w:abstractNum w:abstractNumId="9">
     <w:nsid w:val="4079259C"/>
     <w:multiLevelType w:val="multilevel"/>
     <w:tmpl w:val="04090025"/>
@@ -6466,13 +8194,126 @@
       </w:rPr>
     </w:lvl>
   </w:abstractNum>
-  <w:abstractNum w:abstractNumId="9">
+  <w:abstractNum w:abstractNumId="10">
+    <w:nsid w:val="408B6143"/>
+    <w:multiLevelType w:val="hybridMultilevel"/>
+    <w:tmpl w:val="35100A88"/>
+    <w:lvl w:ilvl="0" w:tplc="04090001">
+      <w:start w:val="1"/>
+      <w:numFmt w:val="bullet"/>
+      <w:lvlText w:val=""/>
+      <w:lvlJc w:val="left"/>
+      <w:pPr>
+        <w:ind w:left="720" w:hanging="360"/>
+      </w:pPr>
+      <w:rPr>
+        <w:rFonts w:ascii="Symbol" w:hAnsi="Symbol" w:hint="default"/>
+      </w:rPr>
+    </w:lvl>
+    <w:lvl w:ilvl="1" w:tplc="04090003">
+      <w:start w:val="1"/>
+      <w:numFmt w:val="bullet"/>
+      <w:lvlText w:val="o"/>
+      <w:lvlJc w:val="left"/>
+      <w:pPr>
+        <w:ind w:left="1440" w:hanging="360"/>
+      </w:pPr>
+      <w:rPr>
+        <w:rFonts w:ascii="Courier New" w:hAnsi="Courier New" w:cs="Courier New" w:hint="default"/>
+      </w:rPr>
+    </w:lvl>
+    <w:lvl w:ilvl="2" w:tplc="04090005">
+      <w:start w:val="1"/>
+      <w:numFmt w:val="bullet"/>
+      <w:lvlText w:val=""/>
+      <w:lvlJc w:val="left"/>
+      <w:pPr>
+        <w:ind w:left="2160" w:hanging="360"/>
+      </w:pPr>
+      <w:rPr>
+        <w:rFonts w:ascii="Wingdings" w:hAnsi="Wingdings" w:hint="default"/>
+      </w:rPr>
+    </w:lvl>
+    <w:lvl w:ilvl="3" w:tplc="04090001">
+      <w:start w:val="1"/>
+      <w:numFmt w:val="bullet"/>
+      <w:lvlText w:val=""/>
+      <w:lvlJc w:val="left"/>
+      <w:pPr>
+        <w:ind w:left="2880" w:hanging="360"/>
+      </w:pPr>
+      <w:rPr>
+        <w:rFonts w:ascii="Symbol" w:hAnsi="Symbol" w:hint="default"/>
+      </w:rPr>
+    </w:lvl>
+    <w:lvl w:ilvl="4" w:tplc="04090003">
+      <w:start w:val="1"/>
+      <w:numFmt w:val="bullet"/>
+      <w:lvlText w:val="o"/>
+      <w:lvlJc w:val="left"/>
+      <w:pPr>
+        <w:ind w:left="3600" w:hanging="360"/>
+      </w:pPr>
+      <w:rPr>
+        <w:rFonts w:ascii="Courier New" w:hAnsi="Courier New" w:cs="Courier New" w:hint="default"/>
+      </w:rPr>
+    </w:lvl>
+    <w:lvl w:ilvl="5" w:tplc="04090005" w:tentative="1">
+      <w:start w:val="1"/>
+      <w:numFmt w:val="bullet"/>
+      <w:lvlText w:val=""/>
+      <w:lvlJc w:val="left"/>
+      <w:pPr>
+        <w:ind w:left="4320" w:hanging="360"/>
+      </w:pPr>
+      <w:rPr>
+        <w:rFonts w:ascii="Wingdings" w:hAnsi="Wingdings" w:hint="default"/>
+      </w:rPr>
+    </w:lvl>
+    <w:lvl w:ilvl="6" w:tplc="04090001" w:tentative="1">
+      <w:start w:val="1"/>
+      <w:numFmt w:val="bullet"/>
+      <w:lvlText w:val=""/>
+      <w:lvlJc w:val="left"/>
+      <w:pPr>
+        <w:ind w:left="5040" w:hanging="360"/>
+      </w:pPr>
+      <w:rPr>
+        <w:rFonts w:ascii="Symbol" w:hAnsi="Symbol" w:hint="default"/>
+      </w:rPr>
+    </w:lvl>
+    <w:lvl w:ilvl="7" w:tplc="04090003" w:tentative="1">
+      <w:start w:val="1"/>
+      <w:numFmt w:val="bullet"/>
+      <w:lvlText w:val="o"/>
+      <w:lvlJc w:val="left"/>
+      <w:pPr>
+        <w:ind w:left="5760" w:hanging="360"/>
+      </w:pPr>
+      <w:rPr>
+        <w:rFonts w:ascii="Courier New" w:hAnsi="Courier New" w:cs="Courier New" w:hint="default"/>
+      </w:rPr>
+    </w:lvl>
+    <w:lvl w:ilvl="8" w:tplc="04090005" w:tentative="1">
+      <w:start w:val="1"/>
+      <w:numFmt w:val="bullet"/>
+      <w:lvlText w:val=""/>
+      <w:lvlJc w:val="left"/>
+      <w:pPr>
+        <w:ind w:left="6480" w:hanging="360"/>
+      </w:pPr>
+      <w:rPr>
+        <w:rFonts w:ascii="Wingdings" w:hAnsi="Wingdings" w:hint="default"/>
+      </w:rPr>
+    </w:lvl>
+  </w:abstractNum>
+  <w:abstractNum w:abstractNumId="11">
     <w:nsid w:val="41FA6508"/>
     <w:multiLevelType w:val="multilevel"/>
     <w:tmpl w:val="04090023"/>
     <w:numStyleLink w:val="ArticleSection"/>
   </w:abstractNum>
-  <w:abstractNum w:abstractNumId="10">
+  <w:abstractNum w:abstractNumId="12">
     <w:nsid w:val="432A6587"/>
     <w:multiLevelType w:val="multilevel"/>
     <w:tmpl w:val="163C6C3C"/>
@@ -6590,13 +8431,13 @@
       </w:rPr>
     </w:lvl>
   </w:abstractNum>
-  <w:abstractNum w:abstractNumId="11">
+  <w:abstractNum w:abstractNumId="13">
     <w:nsid w:val="44744AD1"/>
     <w:multiLevelType w:val="multilevel"/>
     <w:tmpl w:val="04090023"/>
     <w:numStyleLink w:val="ArticleSection"/>
   </w:abstractNum>
-  <w:abstractNum w:abstractNumId="12">
+  <w:abstractNum w:abstractNumId="14">
     <w:nsid w:val="48FB0E3A"/>
     <w:multiLevelType w:val="multilevel"/>
     <w:tmpl w:val="D8CA67DE"/>
@@ -6720,7 +8561,7 @@
       </w:rPr>
     </w:lvl>
   </w:abstractNum>
-  <w:abstractNum w:abstractNumId="13">
+  <w:abstractNum w:abstractNumId="15">
     <w:nsid w:val="49E64887"/>
     <w:multiLevelType w:val="hybridMultilevel"/>
     <w:tmpl w:val="479CBBF8"/>
@@ -6833,7 +8674,7 @@
       </w:rPr>
     </w:lvl>
   </w:abstractNum>
-  <w:abstractNum w:abstractNumId="14">
+  <w:abstractNum w:abstractNumId="16">
     <w:nsid w:val="4BC33F1B"/>
     <w:multiLevelType w:val="hybridMultilevel"/>
     <w:tmpl w:val="5F2CB0F0"/>
@@ -6849,7 +8690,7 @@
         <w:rFonts w:ascii="Symbol" w:hAnsi="Symbol" w:hint="default"/>
       </w:rPr>
     </w:lvl>
-    <w:lvl w:ilvl="1" w:tplc="04090003" w:tentative="1">
+    <w:lvl w:ilvl="1" w:tplc="04090003">
       <w:start w:val="1"/>
       <w:numFmt w:val="bullet"/>
       <w:lvlText w:val="o"/>
@@ -6946,7 +8787,7 @@
       </w:rPr>
     </w:lvl>
   </w:abstractNum>
-  <w:abstractNum w:abstractNumId="15">
+  <w:abstractNum w:abstractNumId="17">
     <w:nsid w:val="4E001520"/>
     <w:multiLevelType w:val="hybridMultilevel"/>
     <w:tmpl w:val="62108744"/>
@@ -7059,7 +8900,7 @@
       </w:rPr>
     </w:lvl>
   </w:abstractNum>
-  <w:abstractNum w:abstractNumId="16">
+  <w:abstractNum w:abstractNumId="18">
     <w:nsid w:val="4E6A0ECB"/>
     <w:multiLevelType w:val="hybridMultilevel"/>
     <w:tmpl w:val="550E56B4"/>
@@ -7172,7 +9013,7 @@
       </w:rPr>
     </w:lvl>
   </w:abstractNum>
-  <w:abstractNum w:abstractNumId="17">
+  <w:abstractNum w:abstractNumId="19">
     <w:nsid w:val="56135B86"/>
     <w:multiLevelType w:val="multilevel"/>
     <w:tmpl w:val="0409001D"/>
@@ -7271,7 +9112,7 @@
       </w:pPr>
     </w:lvl>
   </w:abstractNum>
-  <w:abstractNum w:abstractNumId="18">
+  <w:abstractNum w:abstractNumId="20">
     <w:nsid w:val="56B066A5"/>
     <w:multiLevelType w:val="hybridMultilevel"/>
     <w:tmpl w:val="157A2A44"/>
@@ -7384,7 +9225,7 @@
       </w:rPr>
     </w:lvl>
   </w:abstractNum>
-  <w:abstractNum w:abstractNumId="19">
+  <w:abstractNum w:abstractNumId="21">
     <w:nsid w:val="57523314"/>
     <w:multiLevelType w:val="multilevel"/>
     <w:tmpl w:val="04090029"/>
@@ -7510,7 +9351,7 @@
       </w:rPr>
     </w:lvl>
   </w:abstractNum>
-  <w:abstractNum w:abstractNumId="20">
+  <w:abstractNum w:abstractNumId="22">
     <w:nsid w:val="5A5F2C8A"/>
     <w:multiLevelType w:val="hybridMultilevel"/>
     <w:tmpl w:val="E0269450"/>
@@ -7526,7 +9367,7 @@
         <w:rFonts w:ascii="Symbol" w:hAnsi="Symbol" w:hint="default"/>
       </w:rPr>
     </w:lvl>
-    <w:lvl w:ilvl="1" w:tplc="04090003" w:tentative="1">
+    <w:lvl w:ilvl="1" w:tplc="04090003">
       <w:start w:val="1"/>
       <w:numFmt w:val="bullet"/>
       <w:lvlText w:val="o"/>
@@ -7538,7 +9379,7 @@
         <w:rFonts w:ascii="Courier New" w:hAnsi="Courier New" w:cs="Courier New" w:hint="default"/>
       </w:rPr>
     </w:lvl>
-    <w:lvl w:ilvl="2" w:tplc="04090005" w:tentative="1">
+    <w:lvl w:ilvl="2" w:tplc="04090005">
       <w:start w:val="1"/>
       <w:numFmt w:val="bullet"/>
       <w:lvlText w:val=""/>
@@ -7550,7 +9391,7 @@
         <w:rFonts w:ascii="Wingdings" w:hAnsi="Wingdings" w:hint="default"/>
       </w:rPr>
     </w:lvl>
-    <w:lvl w:ilvl="3" w:tplc="04090001" w:tentative="1">
+    <w:lvl w:ilvl="3" w:tplc="04090001">
       <w:start w:val="1"/>
       <w:numFmt w:val="bullet"/>
       <w:lvlText w:val=""/>
@@ -7623,13 +9464,13 @@
       </w:rPr>
     </w:lvl>
   </w:abstractNum>
-  <w:abstractNum w:abstractNumId="21">
+  <w:abstractNum w:abstractNumId="23">
     <w:nsid w:val="5B0A50D9"/>
     <w:multiLevelType w:val="multilevel"/>
     <w:tmpl w:val="0409001D"/>
     <w:numStyleLink w:val="Heading"/>
   </w:abstractNum>
-  <w:abstractNum w:abstractNumId="22">
+  <w:abstractNum w:abstractNumId="24">
     <w:nsid w:val="5DB94EDE"/>
     <w:multiLevelType w:val="hybridMultilevel"/>
     <w:tmpl w:val="C81217DC"/>
@@ -7742,7 +9583,7 @@
       </w:rPr>
     </w:lvl>
   </w:abstractNum>
-  <w:abstractNum w:abstractNumId="23">
+  <w:abstractNum w:abstractNumId="25">
     <w:nsid w:val="77FB3716"/>
     <w:multiLevelType w:val="multilevel"/>
     <w:tmpl w:val="D6E81BDE"/>
@@ -7855,7 +9696,7 @@
       </w:rPr>
     </w:lvl>
   </w:abstractNum>
-  <w:abstractNum w:abstractNumId="24">
+  <w:abstractNum w:abstractNumId="26">
     <w:nsid w:val="7EFD764E"/>
     <w:multiLevelType w:val="multilevel"/>
     <w:tmpl w:val="0409001D"/>
@@ -7942,46 +9783,46 @@
     </w:lvl>
   </w:abstractNum>
   <w:num w:numId="1">
+    <w:abstractNumId w:val="14"/>
+  </w:num>
+  <w:num w:numId="2">
+    <w:abstractNumId w:val="24"/>
+  </w:num>
+  <w:num w:numId="3">
+    <w:abstractNumId w:val="25"/>
+  </w:num>
+  <w:num w:numId="4">
+    <w:abstractNumId w:val="9"/>
+  </w:num>
+  <w:num w:numId="5">
+    <w:abstractNumId w:val="3"/>
+  </w:num>
+  <w:num w:numId="6">
+    <w:abstractNumId w:val="21"/>
+  </w:num>
+  <w:num w:numId="7">
     <w:abstractNumId w:val="12"/>
   </w:num>
-  <w:num w:numId="2">
-    <w:abstractNumId w:val="22"/>
+  <w:num w:numId="8">
+    <w:abstractNumId w:val="4"/>
   </w:num>
-  <w:num w:numId="3">
+  <w:num w:numId="9">
+    <w:abstractNumId w:val="13"/>
+  </w:num>
+  <w:num w:numId="10">
+    <w:abstractNumId w:val="11"/>
+  </w:num>
+  <w:num w:numId="11">
+    <w:abstractNumId w:val="26"/>
+  </w:num>
+  <w:num w:numId="12">
+    <w:abstractNumId w:val="19"/>
+  </w:num>
+  <w:num w:numId="13">
     <w:abstractNumId w:val="23"/>
   </w:num>
-  <w:num w:numId="4">
-    <w:abstractNumId w:val="8"/>
-  </w:num>
-  <w:num w:numId="5">
-    <w:abstractNumId w:val="2"/>
-  </w:num>
-  <w:num w:numId="6">
-    <w:abstractNumId w:val="19"/>
-  </w:num>
-  <w:num w:numId="7">
-    <w:abstractNumId w:val="10"/>
-  </w:num>
-  <w:num w:numId="8">
-    <w:abstractNumId w:val="3"/>
-  </w:num>
-  <w:num w:numId="9">
-    <w:abstractNumId w:val="11"/>
-  </w:num>
-  <w:num w:numId="10">
-    <w:abstractNumId w:val="9"/>
-  </w:num>
-  <w:num w:numId="11">
-    <w:abstractNumId w:val="24"/>
-  </w:num>
-  <w:num w:numId="12">
-    <w:abstractNumId w:val="17"/>
-  </w:num>
-  <w:num w:numId="13">
-    <w:abstractNumId w:val="21"/>
-  </w:num>
   <w:num w:numId="14">
-    <w:abstractNumId w:val="12"/>
+    <w:abstractNumId w:val="14"/>
     <w:lvlOverride w:ilvl="0">
       <w:startOverride w:val="1"/>
     </w:lvlOverride>
@@ -8011,7 +9852,7 @@
     </w:lvlOverride>
   </w:num>
   <w:num w:numId="15">
-    <w:abstractNumId w:val="12"/>
+    <w:abstractNumId w:val="14"/>
     <w:lvlOverride w:ilvl="0">
       <w:startOverride w:val="1"/>
     </w:lvlOverride>
@@ -8041,40 +9882,46 @@
     </w:lvlOverride>
   </w:num>
   <w:num w:numId="16">
-    <w:abstractNumId w:val="13"/>
+    <w:abstractNumId w:val="15"/>
   </w:num>
   <w:num w:numId="17">
+    <w:abstractNumId w:val="2"/>
+  </w:num>
+  <w:num w:numId="18">
+    <w:abstractNumId w:val="5"/>
+  </w:num>
+  <w:num w:numId="19">
+    <w:abstractNumId w:val="7"/>
+  </w:num>
+  <w:num w:numId="20">
+    <w:abstractNumId w:val="17"/>
+  </w:num>
+  <w:num w:numId="21">
     <w:abstractNumId w:val="1"/>
   </w:num>
-  <w:num w:numId="18">
-    <w:abstractNumId w:val="4"/>
+  <w:num w:numId="22">
+    <w:abstractNumId w:val="8"/>
   </w:num>
-  <w:num w:numId="19">
+  <w:num w:numId="23">
+    <w:abstractNumId w:val="18"/>
+  </w:num>
+  <w:num w:numId="24">
+    <w:abstractNumId w:val="16"/>
+  </w:num>
+  <w:num w:numId="25">
+    <w:abstractNumId w:val="22"/>
+  </w:num>
+  <w:num w:numId="26">
     <w:abstractNumId w:val="6"/>
   </w:num>
-  <w:num w:numId="20">
-    <w:abstractNumId w:val="15"/>
-  </w:num>
-  <w:num w:numId="21">
-    <w:abstractNumId w:val="0"/>
-  </w:num>
-  <w:num w:numId="22">
-    <w:abstractNumId w:val="7"/>
-  </w:num>
-  <w:num w:numId="23">
-    <w:abstractNumId w:val="16"/>
-  </w:num>
-  <w:num w:numId="24">
-    <w:abstractNumId w:val="14"/>
-  </w:num>
-  <w:num w:numId="25">
+  <w:num w:numId="27">
     <w:abstractNumId w:val="20"/>
   </w:num>
-  <w:num w:numId="26">
-    <w:abstractNumId w:val="5"/>
+  <w:num w:numId="28">
+    <w:abstractNumId w:val="10"/>
   </w:num>
-  <w:num w:numId="27">
-    <w:abstractNumId w:val="18"/>
+  <w:num w:numId="29">
+    <w:abstractNumId w:val="0"/>
   </w:num>
 </w:numbering>
 </file>
@@ -8676,7 +10523,6 @@
   <w:style w:type="character" w:default="1" w:styleId="DefaultParagraphFont">
     <w:name w:val="Default Paragraph Font"/>
     <w:uiPriority w:val="1"/>
-    <w:semiHidden/>
     <w:unhideWhenUsed/>
   </w:style>
   <w:style w:type="table" w:default="1" w:styleId="TableNormal">
@@ -9630,7 +11476,7 @@
 </file>
 
 <file path=customXml/itemProps1.xml><?xml version="1.0" encoding="utf-8"?>
-<ds:datastoreItem xmlns:ds="http://schemas.openxmlformats.org/officeDocument/2006/customXml" ds:itemID="{9F1EE748-BAA0-6745-994E-03E189216BE5}">
+<ds:datastoreItem xmlns:ds="http://schemas.openxmlformats.org/officeDocument/2006/customXml" ds:itemID="{E258DD64-A5C3-9F47-99D7-70F6F9569038}">
   <ds:schemaRefs>
     <ds:schemaRef ds:uri="http://schemas.openxmlformats.org/officeDocument/2006/bibliography"/>
   </ds:schemaRefs>

</xml_diff>

<commit_message>
Text and figures for chapter 2
just chugging along.
</commit_message>
<xml_diff>
--- a/Dissertation Outline.docx
+++ b/Dissertation Outline.docx
@@ -3925,8 +3925,13 @@
         <w:t>Double spaced</w:t>
       </w:r>
       <w:r>
-        <w:t xml:space="preserve"> + various requirements on title page, numbering, tables, etc</w:t>
-      </w:r>
+        <w:t xml:space="preserve"> + various requirements on title page, numbering, tables, </w:t>
+      </w:r>
+      <w:proofErr w:type="spellStart"/>
+      <w:r>
+        <w:t>etc</w:t>
+      </w:r>
+      <w:proofErr w:type="spellEnd"/>
     </w:p>
     <w:p>
       <w:pPr>
@@ -3986,7 +3991,15 @@
         </w:numPr>
       </w:pPr>
       <w:r>
-        <w:t>Mason and Hoeksema 2010, ApJ, solar flare prediction (background)</w:t>
+        <w:t xml:space="preserve">Mason and Hoeksema 2010, </w:t>
+      </w:r>
+      <w:proofErr w:type="spellStart"/>
+      <w:r>
+        <w:t>ApJ</w:t>
+      </w:r>
+      <w:proofErr w:type="spellEnd"/>
+      <w:r>
+        <w:t>, solar flare prediction (background)</w:t>
       </w:r>
     </w:p>
     <w:p>
@@ -3998,7 +4011,15 @@
         </w:numPr>
       </w:pPr>
       <w:r>
-        <w:t>Mason et al. 2014, ApJ, coronal dimming physics and case study</w:t>
+        <w:t xml:space="preserve">Mason et al. 2014, </w:t>
+      </w:r>
+      <w:proofErr w:type="spellStart"/>
+      <w:r>
+        <w:t>ApJ</w:t>
+      </w:r>
+      <w:proofErr w:type="spellEnd"/>
+      <w:r>
+        <w:t>, coronal dimming physics and case study</w:t>
       </w:r>
     </w:p>
     <w:p>
@@ -4040,7 +4061,15 @@
         <w:t>submitted in early January)</w:t>
       </w:r>
       <w:r>
-        <w:t xml:space="preserve"> ApJ, coronal dimming and CME relationship semi-statistical study</w:t>
+        <w:t xml:space="preserve"> </w:t>
+      </w:r>
+      <w:proofErr w:type="spellStart"/>
+      <w:r>
+        <w:t>ApJ</w:t>
+      </w:r>
+      <w:proofErr w:type="spellEnd"/>
+      <w:r>
+        <w:t>, coronal dimming and CME relationship semi-statistical study</w:t>
       </w:r>
     </w:p>
     <w:p>
@@ -4145,7 +4174,15 @@
         </w:numPr>
       </w:pPr>
       <w:r>
-        <w:t>Some background about solar flare prediction provided in Chapter 2, including my own massive statistical study, which went to print in ApJ my first year of graduate school</w:t>
+        <w:t xml:space="preserve">Some background about solar flare prediction provided in Chapter 2, including my own massive statistical study, which went to print in </w:t>
+      </w:r>
+      <w:proofErr w:type="spellStart"/>
+      <w:r>
+        <w:t>ApJ</w:t>
+      </w:r>
+      <w:proofErr w:type="spellEnd"/>
+      <w:r>
+        <w:t xml:space="preserve"> my first year of graduate school</w:t>
       </w:r>
     </w:p>
     <w:p>
@@ -4181,7 +4218,15 @@
         </w:numPr>
       </w:pPr>
       <w:r>
-        <w:t>Chapter 4 puts theory to the test in a detailed case study of a single, relatively simple, event. The aforementioned conglomeration of observations were used to determine that this was indeed a simple case with one dimming mechanism dominating the observation; that which theory says should be most strongly related to the associated CME</w:t>
+        <w:t xml:space="preserve">Chapter 4 puts theory to the test in a detailed case study of a single, relatively simple, event. The aforementioned conglomeration of observations </w:t>
+      </w:r>
+      <w:proofErr w:type="gramStart"/>
+      <w:r>
+        <w:t>were</w:t>
+      </w:r>
+      <w:proofErr w:type="gramEnd"/>
+      <w:r>
+        <w:t xml:space="preserve"> used to determine that this was indeed a simple case with one dimming mechanism dominating the observation; that which theory says should be most strongly related to the associated CME</w:t>
       </w:r>
     </w:p>
     <w:p>
@@ -4346,7 +4391,15 @@
         <w:t>dependent</w:t>
       </w:r>
       <w:r>
-        <w:t xml:space="preserve"> (Mihalas said this is a good assumption for the sun)</w:t>
+        <w:t xml:space="preserve"> (</w:t>
+      </w:r>
+      <w:proofErr w:type="spellStart"/>
+      <w:r>
+        <w:t>Mihalas</w:t>
+      </w:r>
+      <w:proofErr w:type="spellEnd"/>
+      <w:r>
+        <w:t xml:space="preserve"> said this is a good assumption for the sun)</w:t>
       </w:r>
     </w:p>
     <w:p>
@@ -4382,7 +4435,15 @@
         </w:numPr>
       </w:pPr>
       <w:r>
-        <w:t>Core is where fusion occurs, takes about 100,000 years for photons to reach photosphere, high energy photons generated at core have a subtle bias that drives them outward but they also lower energy and become more numerous (conservation of energy) along the way (Zirker cells for this explanation)</w:t>
+        <w:t>Core is where fusion occurs, takes about 100,000 years for photons to reach photosphere, high energy photons generated at core have a subtle bias that drives them outward but they also lower energy and become more numerous (conservation of energy) along the way (</w:t>
+      </w:r>
+      <w:proofErr w:type="spellStart"/>
+      <w:r>
+        <w:t>Zirker</w:t>
+      </w:r>
+      <w:proofErr w:type="spellEnd"/>
+      <w:r>
+        <w:t xml:space="preserve"> cells for this explanation)</w:t>
       </w:r>
     </w:p>
     <w:p>
@@ -4400,12 +4461,7 @@
         <w:t>Figure</w:t>
       </w:r>
       <w:r>
-        <w:t xml:space="preserve">: elemental </w:t>
-      </w:r>
-      <w:bookmarkStart w:id="5" w:name="_GoBack"/>
-      <w:bookmarkEnd w:id="5"/>
-      <w:r>
-        <w:t>composition of the sun</w:t>
+        <w:t>: elemental composition of the sun</w:t>
       </w:r>
     </w:p>
     <w:p>
@@ -4432,7 +4488,15 @@
         </w:numPr>
       </w:pPr>
       <w:r>
-        <w:t>Convection zone is where dominant heat transport mechanism is convection, responsible for a lot of the dynamics observed at the photosphere and above: granules and supergranules in white light, generation of magnetic field</w:t>
+        <w:t xml:space="preserve">Convection zone is where dominant heat transport mechanism is convection, responsible for a lot of the dynamics observed at the photosphere and above: granules and </w:t>
+      </w:r>
+      <w:proofErr w:type="spellStart"/>
+      <w:r>
+        <w:t>supergranules</w:t>
+      </w:r>
+      <w:proofErr w:type="spellEnd"/>
+      <w:r>
+        <w:t xml:space="preserve"> in white light, generation of magnetic field</w:t>
       </w:r>
     </w:p>
     <w:p>
@@ -4497,8 +4561,13 @@
           <w:numId w:val="30"/>
         </w:numPr>
       </w:pPr>
-      <w:r>
-        <w:t>Supergranules force the magnetic field to have a structure because beta &gt; 1 up to the low corona so convective and photospheric plasma can push around the mag field</w:t>
+      <w:proofErr w:type="spellStart"/>
+      <w:r>
+        <w:t>Supergranules</w:t>
+      </w:r>
+      <w:proofErr w:type="spellEnd"/>
+      <w:r>
+        <w:t xml:space="preserve"> force the magnetic field to have a structure because beta &gt; 1 up to the low corona so convective and photospheric plasma can push around the mag field</w:t>
       </w:r>
     </w:p>
     <w:p>
@@ -4513,13 +4582,10 @@
         <w:t xml:space="preserve">Sunspots, concentrated dark spots in white light, correspond to regions of concentrated magnetic field because the more intense magnetic pressure alleviates some of the gas pressure, which reduces the temperature, so </w:t>
       </w:r>
       <w:r>
-        <w:t>black body peak gets longer in wavelength and looks dark in white light</w:t>
-      </w:r>
-      <w:r>
-        <w:t>…</w:t>
-      </w:r>
-      <w:r>
-        <w:t xml:space="preserve"> according to my undergrad thesis slides, but I recall something different from the books I read recently (google it)</w:t>
+        <w:t xml:space="preserve">black body peak gets longer in wavelength </w:t>
+      </w:r>
+      <w:r>
+        <w:t>and intensity lowers according to Planck</w:t>
       </w:r>
     </w:p>
     <w:p>
@@ -4549,8 +4615,13 @@
         <w:t>Figure</w:t>
       </w:r>
       <w:r>
-        <w:t>: sunspot observations side by side magnetogram</w:t>
-      </w:r>
+        <w:t xml:space="preserve">: sunspot observations side by side </w:t>
+      </w:r>
+      <w:proofErr w:type="spellStart"/>
+      <w:r>
+        <w:t>magnetogram</w:t>
+      </w:r>
+      <w:proofErr w:type="spellEnd"/>
     </w:p>
     <w:p>
       <w:pPr>
@@ -4561,7 +4632,6 @@
         </w:numPr>
       </w:pPr>
       <w:r>
-        <w:lastRenderedPageBreak/>
         <w:t>Chromosphere mostly consists of spicules so it’s not a smooth layer</w:t>
       </w:r>
     </w:p>
@@ -4577,6 +4647,7 @@
         <w:rPr>
           <w:b/>
         </w:rPr>
+        <w:lastRenderedPageBreak/>
         <w:t xml:space="preserve">Figure: </w:t>
       </w:r>
       <w:r>
@@ -4592,7 +4663,15 @@
         </w:numPr>
       </w:pPr>
       <w:r>
-        <w:t>Observed originally for seconds at the beginning and end of eclipses but now best seen in H-alpha (first line of the Hydrogen Balmer series)</w:t>
+        <w:t xml:space="preserve">Observed originally for seconds at the beginning and end of eclipses but now best seen in H-alpha (first line of the Hydrogen </w:t>
+      </w:r>
+      <w:proofErr w:type="spellStart"/>
+      <w:r>
+        <w:t>Balmer</w:t>
+      </w:r>
+      <w:proofErr w:type="spellEnd"/>
+      <w:r>
+        <w:t xml:space="preserve"> series)</w:t>
       </w:r>
     </w:p>
     <w:p>
@@ -4610,7 +4689,23 @@
         <w:t>Figure:</w:t>
       </w:r>
       <w:r>
-        <w:t xml:space="preserve"> Balmer and Lymann atomic transitions from encyclopedia – this is likely to be the only figure of atomic transitions in the dissertation but should be included to set up the analogy for Fe</w:t>
+        <w:t xml:space="preserve"> </w:t>
+      </w:r>
+      <w:proofErr w:type="spellStart"/>
+      <w:r>
+        <w:t>Balmer</w:t>
+      </w:r>
+      <w:proofErr w:type="spellEnd"/>
+      <w:r>
+        <w:t xml:space="preserve"> and </w:t>
+      </w:r>
+      <w:proofErr w:type="spellStart"/>
+      <w:r>
+        <w:t>Lymann</w:t>
+      </w:r>
+      <w:proofErr w:type="spellEnd"/>
+      <w:r>
+        <w:t xml:space="preserve"> atomic transitions from encyclopedia – this is likely to be the only figure of atomic transitions in the dissertation but should be included to set up the analogy for Fe</w:t>
       </w:r>
     </w:p>
     <w:p>
@@ -4658,7 +4753,13 @@
         </w:numPr>
       </w:pPr>
       <w:r>
-        <w:t>Get single wavelength photon but numerous processes result in slight variations in the wavelength – line splitting via Zeeman or Hanle, collisional broadening, Doppler broadening</w:t>
+        <w:t>Get single wavelength photon but numerous processes result in slight variations in the wavelengt</w:t>
+      </w:r>
+      <w:r>
+        <w:t>h – line splitting via Zeeman</w:t>
+      </w:r>
+      <w:r>
+        <w:t>, collisional broadening, Doppler broadening</w:t>
       </w:r>
     </w:p>
     <w:p>
@@ -4730,7 +4831,10 @@
         </w:numPr>
       </w:pPr>
       <w:r>
-        <w:t>Bremsstrahlung “braking radiation”, electrons are charged particles so when they accelerate, the emit according to Maxwells (which?) law</w:t>
+        <w:t>Bremsstrahlung “braking radiation”, electrons are charged particles so when they accelerate, the</w:t>
+      </w:r>
+      <w:r>
+        <w:t xml:space="preserve"> emit according to Maxwell’s equations</w:t>
       </w:r>
     </w:p>
     <w:p>
@@ -4802,7 +4906,6 @@
         </w:numPr>
       </w:pPr>
       <w:r>
-        <w:lastRenderedPageBreak/>
         <w:t>How do we know the temperature is changing through the transition region?</w:t>
       </w:r>
     </w:p>
@@ -4815,6 +4918,7 @@
         </w:numPr>
       </w:pPr>
       <w:r>
+        <w:lastRenderedPageBreak/>
         <w:t xml:space="preserve">We can infer the temperature in the solar atmosphere </w:t>
       </w:r>
       <w:r>
@@ -4970,9 +5074,19 @@
       <w:r>
         <w:t xml:space="preserve">Ratio will be temperature sensitive if the difference in the </w:t>
       </w:r>
-      <w:r>
-        <w:t>deltaE’s is larger than kT</w:t>
-      </w:r>
+      <w:proofErr w:type="spellStart"/>
+      <w:r>
+        <w:t>deltaE’s</w:t>
+      </w:r>
+      <w:proofErr w:type="spellEnd"/>
+      <w:r>
+        <w:t xml:space="preserve"> is larger than </w:t>
+      </w:r>
+      <w:proofErr w:type="spellStart"/>
+      <w:r>
+        <w:t>kT</w:t>
+      </w:r>
+      <w:proofErr w:type="spellEnd"/>
     </w:p>
     <w:p>
       <w:pPr>
@@ -5039,8 +5153,10 @@
           <w:numId w:val="30"/>
         </w:numPr>
       </w:pPr>
-      <w:r>
-        <w:t>Review of Thermodynamic Equilibrium</w:t>
+      <w:bookmarkStart w:id="5" w:name="_GoBack"/>
+      <w:bookmarkEnd w:id="5"/>
+      <w:r>
+        <w:t>Thermodynamic Equilibrium</w:t>
       </w:r>
     </w:p>
     <w:p>
@@ -5052,7 +5168,6 @@
         </w:numPr>
       </w:pPr>
       <w:r>
-        <w:lastRenderedPageBreak/>
         <w:t>LTE requires</w:t>
       </w:r>
     </w:p>
@@ -5065,7 +5180,16 @@
         </w:numPr>
       </w:pPr>
       <w:r>
-        <w:t>electron and ion velocity distribution is Maxwellian (valid assumption for processes involving only continuum [free-free and radiative recombination] and is also pretty valid for atoms/ions)</w:t>
+        <w:lastRenderedPageBreak/>
+        <w:t xml:space="preserve">electron and ion velocity distribution is </w:t>
+      </w:r>
+      <w:proofErr w:type="spellStart"/>
+      <w:r>
+        <w:t>Maxwellian</w:t>
+      </w:r>
+      <w:proofErr w:type="spellEnd"/>
+      <w:r>
+        <w:t xml:space="preserve"> (valid assumption for processes involving only continuum [free-free and radiative recombination] and is also pretty valid for atoms/ions)</w:t>
       </w:r>
     </w:p>
     <w:p>
@@ -5077,8 +5201,13 @@
         </w:numPr>
       </w:pPr>
       <w:r>
-        <w:t>ionization equilibrium is given by Saha</w:t>
-      </w:r>
+        <w:t xml:space="preserve">ionization equilibrium is given by </w:t>
+      </w:r>
+      <w:proofErr w:type="spellStart"/>
+      <w:r>
+        <w:t>Saha</w:t>
+      </w:r>
+      <w:proofErr w:type="spellEnd"/>
     </w:p>
     <w:p>
       <w:pPr>
@@ -5113,8 +5242,13 @@
         </w:numPr>
       </w:pPr>
       <w:r>
-        <w:t>if collisions dominate then you get LTE, otherwise you only get LTE if the radiation field is Planckian</w:t>
-      </w:r>
+        <w:t xml:space="preserve">if collisions dominate then you get LTE, otherwise you only get LTE if the radiation field is </w:t>
+      </w:r>
+      <w:proofErr w:type="spellStart"/>
+      <w:r>
+        <w:t>Planckian</w:t>
+      </w:r>
+      <w:proofErr w:type="spellEnd"/>
     </w:p>
     <w:p>
       <w:pPr>
@@ -5296,7 +5430,15 @@
         </w:numPr>
       </w:pPr>
       <w:r>
-        <w:t xml:space="preserve">The heliopause is defined as that surface where </w:t>
+        <w:t xml:space="preserve">The </w:t>
+      </w:r>
+      <w:proofErr w:type="spellStart"/>
+      <w:r>
+        <w:t>heliopause</w:t>
+      </w:r>
+      <w:proofErr w:type="spellEnd"/>
+      <w:r>
+        <w:t xml:space="preserve"> is defined as that surface where </w:t>
       </w:r>
       <w:r>
         <w:t>solar and interstellar pressures are equal</w:t>
@@ -5311,7 +5453,6 @@
         </w:numPr>
       </w:pPr>
       <w:r>
-        <w:lastRenderedPageBreak/>
         <w:t>This gentle solar wind is periodically disturbed by spasms in the sun, solar eruptive events</w:t>
       </w:r>
     </w:p>
@@ -5324,6 +5465,7 @@
         </w:numPr>
       </w:pPr>
       <w:r>
+        <w:lastRenderedPageBreak/>
         <w:t>Those disturbances can impact the earth and cause various problems with human technology</w:t>
       </w:r>
     </w:p>
@@ -5484,7 +5626,15 @@
         </w:numPr>
       </w:pPr>
       <w:r>
-        <w:t xml:space="preserve">Energy release via magnetic reconnection (details poorly understood) but provide the cartoon models of separatrix </w:t>
+        <w:t xml:space="preserve">Energy release via magnetic reconnection (details poorly understood) but provide the cartoon models of </w:t>
+      </w:r>
+      <w:proofErr w:type="spellStart"/>
+      <w:r>
+        <w:t>separatrix</w:t>
+      </w:r>
+      <w:proofErr w:type="spellEnd"/>
+      <w:r>
+        <w:t xml:space="preserve"> </w:t>
       </w:r>
     </w:p>
     <w:p>
@@ -5571,7 +5721,15 @@
         </w:numPr>
       </w:pPr>
       <w:r>
-        <w:t>flare fathers energy as more sites dump their excess until rolling disturbance reaches a group of loops that aren’t near their critical limit</w:t>
+        <w:t xml:space="preserve">flare </w:t>
+      </w:r>
+      <w:proofErr w:type="gramStart"/>
+      <w:r>
+        <w:t>fathers</w:t>
+      </w:r>
+      <w:proofErr w:type="gramEnd"/>
+      <w:r>
+        <w:t xml:space="preserve"> energy as more sites dump their excess until rolling disturbance reaches a group of loops that aren’t near their critical limit</w:t>
       </w:r>
     </w:p>
     <w:p>
@@ -5692,7 +5850,15 @@
         </w:numPr>
       </w:pPr>
       <w:r>
-        <w:t>Joule heating = electrons are accelerated by an electric field and have electrostatic potential energy, which sometimes collide with ions in the conductive medium causing them to scatter randomly (but according to a Maxwellian distribution), which increases the temperature of the system as they continue to move along</w:t>
+        <w:t xml:space="preserve">Joule heating = electrons are accelerated by an electric field and have electrostatic potential energy, which sometimes collide with ions in the conductive medium causing them to scatter randomly (but according to a </w:t>
+      </w:r>
+      <w:proofErr w:type="spellStart"/>
+      <w:r>
+        <w:t>Maxwellian</w:t>
+      </w:r>
+      <w:proofErr w:type="spellEnd"/>
+      <w:r>
+        <w:t xml:space="preserve"> distribution), which increases the temperature of the system as they continue to move along</w:t>
       </w:r>
     </w:p>
     <w:p>
@@ -5764,7 +5930,15 @@
         <w:t>chromosphere</w:t>
       </w:r>
       <w:r>
-        <w:t>, which reacts in a process known as chromospheric evaporation, something of a misnomer since the event is not as gentle as the name implies</w:t>
+        <w:t xml:space="preserve">, which reacts in a process known as </w:t>
+      </w:r>
+      <w:proofErr w:type="spellStart"/>
+      <w:r>
+        <w:t>chromospheric</w:t>
+      </w:r>
+      <w:proofErr w:type="spellEnd"/>
+      <w:r>
+        <w:t xml:space="preserve"> evaporation, something of a misnomer since the event is not as gentle as the name implies</w:t>
       </w:r>
     </w:p>
     <w:p>
@@ -5806,7 +5980,15 @@
         <w:t>Figure</w:t>
       </w:r>
       <w:r>
-        <w:t xml:space="preserve">: flare loops in AIA or Yohkoh </w:t>
+        <w:t xml:space="preserve">: flare loops in AIA or </w:t>
+      </w:r>
+      <w:proofErr w:type="spellStart"/>
+      <w:r>
+        <w:t>Yohkoh</w:t>
+      </w:r>
+      <w:proofErr w:type="spellEnd"/>
+      <w:r>
+        <w:t xml:space="preserve"> </w:t>
       </w:r>
     </w:p>
     <w:p>
@@ -6088,7 +6270,23 @@
         </w:numPr>
       </w:pPr>
       <w:r>
-        <w:t>Fortunately, CMEs are the most geoeffective type of solar eruptive event but take hours to days to reach the Earth, which makes nowcasting possible using observations of light em</w:t>
+        <w:t xml:space="preserve">Fortunately, CMEs are the most </w:t>
+      </w:r>
+      <w:proofErr w:type="spellStart"/>
+      <w:r>
+        <w:t>geoeffective</w:t>
+      </w:r>
+      <w:proofErr w:type="spellEnd"/>
+      <w:r>
+        <w:t xml:space="preserve"> type of solar eruptive event but take hours to days to reach the Earth, which makes </w:t>
+      </w:r>
+      <w:proofErr w:type="spellStart"/>
+      <w:r>
+        <w:t>nowcasting</w:t>
+      </w:r>
+      <w:proofErr w:type="spellEnd"/>
+      <w:r>
+        <w:t xml:space="preserve"> possible using observations of light em</w:t>
       </w:r>
       <w:r>
         <w:t xml:space="preserve">itted during the eruptive event; that light only takes 8 minutes to get to Earth and processing of it can take as little as a few seconds. </w:t>
@@ -6199,8 +6397,13 @@
           <w:numId w:val="27"/>
         </w:numPr>
       </w:pPr>
-      <w:r>
-        <w:t>Hinode/EIS</w:t>
+      <w:proofErr w:type="spellStart"/>
+      <w:r>
+        <w:t>Hinode</w:t>
+      </w:r>
+      <w:proofErr w:type="spellEnd"/>
+      <w:r>
+        <w:t>/EIS</w:t>
       </w:r>
     </w:p>
     <w:p>
@@ -11334,7 +11537,7 @@
 </file>
 
 <file path=customXml/itemProps1.xml><?xml version="1.0" encoding="utf-8"?>
-<ds:datastoreItem xmlns:ds="http://schemas.openxmlformats.org/officeDocument/2006/customXml" ds:itemID="{FC91E0D9-9EBF-3740-9CD2-8291F50CDFFA}">
+<ds:datastoreItem xmlns:ds="http://schemas.openxmlformats.org/officeDocument/2006/customXml" ds:itemID="{BC12C94A-5798-CC4A-97DF-D6AB75433672}">
   <ds:schemaRefs>
     <ds:schemaRef ds:uri="http://schemas.openxmlformats.org/officeDocument/2006/bibliography"/>
   </ds:schemaRefs>

</xml_diff>

<commit_message>
Chapter 2 tour of sun done
first cut at it anyway
</commit_message>
<xml_diff>
--- a/Dissertation Outline.docx
+++ b/Dissertation Outline.docx
@@ -5153,258 +5153,278 @@
           <w:numId w:val="30"/>
         </w:numPr>
       </w:pPr>
+      <w:r>
+        <w:t>Thermodynamic Equilibrium</w:t>
+      </w:r>
+    </w:p>
+    <w:p>
+      <w:pPr>
+        <w:pStyle w:val="ListParagraph"/>
+        <w:numPr>
+          <w:ilvl w:val="1"/>
+          <w:numId w:val="30"/>
+        </w:numPr>
+      </w:pPr>
+      <w:r>
+        <w:t>LTE requires</w:t>
+      </w:r>
+    </w:p>
+    <w:p>
+      <w:pPr>
+        <w:pStyle w:val="ListParagraph"/>
+        <w:numPr>
+          <w:ilvl w:val="2"/>
+          <w:numId w:val="30"/>
+        </w:numPr>
+      </w:pPr>
+      <w:r>
+        <w:lastRenderedPageBreak/>
+        <w:t xml:space="preserve">electron and ion velocity distribution is </w:t>
+      </w:r>
+      <w:proofErr w:type="spellStart"/>
+      <w:r>
+        <w:t>Maxwellian</w:t>
+      </w:r>
+      <w:proofErr w:type="spellEnd"/>
+      <w:r>
+        <w:t xml:space="preserve"> (valid assumption for processes involving only continuum [free-free and radiative recombination] and is also pretty valid for atoms/ions)</w:t>
+      </w:r>
+    </w:p>
+    <w:p>
+      <w:pPr>
+        <w:pStyle w:val="ListParagraph"/>
+        <w:numPr>
+          <w:ilvl w:val="2"/>
+          <w:numId w:val="30"/>
+        </w:numPr>
+      </w:pPr>
+      <w:r>
+        <w:t xml:space="preserve">ionization equilibrium is given by </w:t>
+      </w:r>
+      <w:proofErr w:type="spellStart"/>
+      <w:r>
+        <w:t>Saha</w:t>
+      </w:r>
+      <w:proofErr w:type="spellEnd"/>
+    </w:p>
+    <w:p>
+      <w:pPr>
+        <w:pStyle w:val="ListParagraph"/>
+        <w:numPr>
+          <w:ilvl w:val="3"/>
+          <w:numId w:val="30"/>
+        </w:numPr>
+      </w:pPr>
+      <w:r>
+        <w:t>radiative ionization dominates for low-lying levels</w:t>
+      </w:r>
+    </w:p>
+    <w:p>
+      <w:pPr>
+        <w:pStyle w:val="ListParagraph"/>
+        <w:numPr>
+          <w:ilvl w:val="3"/>
+          <w:numId w:val="30"/>
+        </w:numPr>
+      </w:pPr>
+      <w:r>
+        <w:t>collisional ionization dominates for very high-lying levels and high temperature/density</w:t>
+      </w:r>
+    </w:p>
+    <w:p>
+      <w:pPr>
+        <w:pStyle w:val="ListParagraph"/>
+        <w:numPr>
+          <w:ilvl w:val="3"/>
+          <w:numId w:val="30"/>
+        </w:numPr>
+      </w:pPr>
+      <w:r>
+        <w:t xml:space="preserve">if collisions dominate then you get LTE, otherwise you only get LTE if the radiation field is </w:t>
+      </w:r>
+      <w:proofErr w:type="spellStart"/>
+      <w:r>
+        <w:t>Planckian</w:t>
+      </w:r>
+      <w:proofErr w:type="spellEnd"/>
+    </w:p>
+    <w:p>
+      <w:pPr>
+        <w:pStyle w:val="ListParagraph"/>
+        <w:numPr>
+          <w:ilvl w:val="2"/>
+          <w:numId w:val="30"/>
+        </w:numPr>
+      </w:pPr>
+      <w:r>
+        <w:t>excitation equilibrium is given by Boltzmann</w:t>
+      </w:r>
+    </w:p>
+    <w:p>
+      <w:pPr>
+        <w:pStyle w:val="ListParagraph"/>
+        <w:numPr>
+          <w:ilvl w:val="3"/>
+          <w:numId w:val="30"/>
+        </w:numPr>
+      </w:pPr>
+      <w:r>
+        <w:t>radiative ionization dominates just as above so can’t use LTE in general </w:t>
+      </w:r>
+    </w:p>
+    <w:p>
+      <w:pPr>
+        <w:pStyle w:val="ListParagraph"/>
+        <w:numPr>
+          <w:ilvl w:val="1"/>
+          <w:numId w:val="30"/>
+        </w:numPr>
+      </w:pPr>
+      <w:r>
+        <w:t xml:space="preserve">In LTE, </w:t>
+      </w:r>
+      <w:r>
+        <w:t>distribution of thermally emitted photons from Planck</w:t>
+      </w:r>
+    </w:p>
+    <w:p>
+      <w:pPr>
+        <w:pStyle w:val="ListParagraph"/>
+        <w:numPr>
+          <w:ilvl w:val="1"/>
+          <w:numId w:val="30"/>
+        </w:numPr>
+      </w:pPr>
+      <w:r>
+        <w:t>Non-LTE factors in the fact that the radiation field also impacts the populations of electrons in atomic energy states (rather than like in LTE which assumes those are only dependent on temperature and density)</w:t>
+      </w:r>
+    </w:p>
+    <w:p>
+      <w:pPr>
+        <w:pStyle w:val="ListParagraph"/>
+        <w:numPr>
+          <w:ilvl w:val="0"/>
+          <w:numId w:val="30"/>
+        </w:numPr>
+      </w:pPr>
+      <w:r>
+        <w:t xml:space="preserve">Corona is the highly dynamic, tenuous upper-atmosphere of the sun </w:t>
+      </w:r>
+    </w:p>
+    <w:p>
+      <w:pPr>
+        <w:pStyle w:val="ListParagraph"/>
+        <w:numPr>
+          <w:ilvl w:val="1"/>
+          <w:numId w:val="30"/>
+        </w:numPr>
+      </w:pPr>
+      <w:r>
+        <w:t>Basic structure – spatia</w:t>
+      </w:r>
+      <w:r>
+        <w:t>l extent, temperature, density</w:t>
+      </w:r>
+      <w:r>
+        <w:t>, magnetic field</w:t>
+      </w:r>
+    </w:p>
+    <w:p>
+      <w:pPr>
+        <w:pStyle w:val="ListParagraph"/>
+        <w:numPr>
+          <w:ilvl w:val="1"/>
+          <w:numId w:val="30"/>
+        </w:numPr>
+      </w:pPr>
+      <w:r>
+        <w:t>Dynamics – what beta &lt; 1 can do, timescales of magnetic evolution</w:t>
+      </w:r>
+    </w:p>
+    <w:p>
+      <w:pPr>
+        <w:pStyle w:val="ListParagraph"/>
+        <w:numPr>
+          <w:ilvl w:val="1"/>
+          <w:numId w:val="30"/>
+        </w:numPr>
+      </w:pPr>
+      <w:r>
+        <w:t>Optically thin plasma, like the corona, is not collisionally dominated (it is radiatively dominated) so the plasma is not in LTE with the radiation</w:t>
+      </w:r>
+    </w:p>
+    <w:p>
+      <w:pPr>
+        <w:pStyle w:val="ListParagraph"/>
+        <w:numPr>
+          <w:ilvl w:val="2"/>
+          <w:numId w:val="30"/>
+        </w:numPr>
+      </w:pPr>
+      <w:r>
+        <w:t>There should be a different temperature for photons, electrons, protons, and ions</w:t>
+      </w:r>
+    </w:p>
+    <w:p>
+      <w:pPr>
+        <w:pStyle w:val="ListParagraph"/>
+        <w:numPr>
+          <w:ilvl w:val="2"/>
+          <w:numId w:val="30"/>
+        </w:numPr>
+      </w:pPr>
+      <w:r>
+        <w:t>But since most of the emission lines in the corona are emitted by collisionally excited, highly ionized atoms (e.g., Fe IX+), and these lines can only be formed at certain temperatures, the observation of that emission line is still a good indicator of the plasma temperature</w:t>
+      </w:r>
+    </w:p>
+    <w:p>
+      <w:pPr>
+        <w:pStyle w:val="ListParagraph"/>
+        <w:numPr>
+          <w:ilvl w:val="2"/>
+          <w:numId w:val="30"/>
+        </w:numPr>
+      </w:pPr>
+      <w:r>
+        <w:t>Emission line flux is dependent on differential emission measure, which is strongly dependent on density</w:t>
+      </w:r>
+    </w:p>
+    <w:p>
+      <w:pPr>
+        <w:pStyle w:val="ListParagraph"/>
+        <w:numPr>
+          <w:ilvl w:val="3"/>
+          <w:numId w:val="30"/>
+        </w:numPr>
+      </w:pPr>
+      <w:r>
+        <w:t xml:space="preserve">Equations 4.12 and 4.13 from </w:t>
+      </w:r>
+      <w:proofErr w:type="spellStart"/>
+      <w:r>
+        <w:t>Mariska’</w:t>
+      </w:r>
+      <w:r>
+        <w:t>s</w:t>
+      </w:r>
+      <w:proofErr w:type="spellEnd"/>
+      <w:r>
+        <w:t xml:space="preserve"> transition region book</w:t>
+      </w:r>
+      <w:r>
+        <w:t>s</w:t>
+      </w:r>
+    </w:p>
+    <w:p>
+      <w:pPr>
+        <w:pStyle w:val="ListParagraph"/>
+        <w:numPr>
+          <w:ilvl w:val="0"/>
+          <w:numId w:val="30"/>
+        </w:numPr>
+      </w:pPr>
       <w:bookmarkStart w:id="5" w:name="_GoBack"/>
       <w:bookmarkEnd w:id="5"/>
-      <w:r>
-        <w:t>Thermodynamic Equilibrium</w:t>
-      </w:r>
-    </w:p>
-    <w:p>
-      <w:pPr>
-        <w:pStyle w:val="ListParagraph"/>
-        <w:numPr>
-          <w:ilvl w:val="1"/>
-          <w:numId w:val="30"/>
-        </w:numPr>
-      </w:pPr>
-      <w:r>
-        <w:t>LTE requires</w:t>
-      </w:r>
-    </w:p>
-    <w:p>
-      <w:pPr>
-        <w:pStyle w:val="ListParagraph"/>
-        <w:numPr>
-          <w:ilvl w:val="2"/>
-          <w:numId w:val="30"/>
-        </w:numPr>
-      </w:pPr>
-      <w:r>
-        <w:lastRenderedPageBreak/>
-        <w:t xml:space="preserve">electron and ion velocity distribution is </w:t>
-      </w:r>
-      <w:proofErr w:type="spellStart"/>
-      <w:r>
-        <w:t>Maxwellian</w:t>
-      </w:r>
-      <w:proofErr w:type="spellEnd"/>
-      <w:r>
-        <w:t xml:space="preserve"> (valid assumption for processes involving only continuum [free-free and radiative recombination] and is also pretty valid for atoms/ions)</w:t>
-      </w:r>
-    </w:p>
-    <w:p>
-      <w:pPr>
-        <w:pStyle w:val="ListParagraph"/>
-        <w:numPr>
-          <w:ilvl w:val="2"/>
-          <w:numId w:val="30"/>
-        </w:numPr>
-      </w:pPr>
-      <w:r>
-        <w:t xml:space="preserve">ionization equilibrium is given by </w:t>
-      </w:r>
-      <w:proofErr w:type="spellStart"/>
-      <w:r>
-        <w:t>Saha</w:t>
-      </w:r>
-      <w:proofErr w:type="spellEnd"/>
-    </w:p>
-    <w:p>
-      <w:pPr>
-        <w:pStyle w:val="ListParagraph"/>
-        <w:numPr>
-          <w:ilvl w:val="3"/>
-          <w:numId w:val="30"/>
-        </w:numPr>
-      </w:pPr>
-      <w:r>
-        <w:t>radiative ionization dominates for low-lying levels</w:t>
-      </w:r>
-    </w:p>
-    <w:p>
-      <w:pPr>
-        <w:pStyle w:val="ListParagraph"/>
-        <w:numPr>
-          <w:ilvl w:val="3"/>
-          <w:numId w:val="30"/>
-        </w:numPr>
-      </w:pPr>
-      <w:r>
-        <w:t>collisional ionization dominates for very high-lying levels and high temperature/density</w:t>
-      </w:r>
-    </w:p>
-    <w:p>
-      <w:pPr>
-        <w:pStyle w:val="ListParagraph"/>
-        <w:numPr>
-          <w:ilvl w:val="3"/>
-          <w:numId w:val="30"/>
-        </w:numPr>
-      </w:pPr>
-      <w:r>
-        <w:t xml:space="preserve">if collisions dominate then you get LTE, otherwise you only get LTE if the radiation field is </w:t>
-      </w:r>
-      <w:proofErr w:type="spellStart"/>
-      <w:r>
-        <w:t>Planckian</w:t>
-      </w:r>
-      <w:proofErr w:type="spellEnd"/>
-    </w:p>
-    <w:p>
-      <w:pPr>
-        <w:pStyle w:val="ListParagraph"/>
-        <w:numPr>
-          <w:ilvl w:val="2"/>
-          <w:numId w:val="30"/>
-        </w:numPr>
-      </w:pPr>
-      <w:r>
-        <w:t>excitation equilibrium is given by Boltzmann</w:t>
-      </w:r>
-    </w:p>
-    <w:p>
-      <w:pPr>
-        <w:pStyle w:val="ListParagraph"/>
-        <w:numPr>
-          <w:ilvl w:val="3"/>
-          <w:numId w:val="30"/>
-        </w:numPr>
-      </w:pPr>
-      <w:r>
-        <w:t>radiative ionization dominates just as above so can’t use LTE in general </w:t>
-      </w:r>
-    </w:p>
-    <w:p>
-      <w:pPr>
-        <w:pStyle w:val="ListParagraph"/>
-        <w:numPr>
-          <w:ilvl w:val="1"/>
-          <w:numId w:val="30"/>
-        </w:numPr>
-      </w:pPr>
-      <w:r>
-        <w:t xml:space="preserve">In LTE, </w:t>
-      </w:r>
-      <w:r>
-        <w:t>distribution of thermally emitted photons from Planck</w:t>
-      </w:r>
-    </w:p>
-    <w:p>
-      <w:pPr>
-        <w:pStyle w:val="ListParagraph"/>
-        <w:numPr>
-          <w:ilvl w:val="1"/>
-          <w:numId w:val="30"/>
-        </w:numPr>
-      </w:pPr>
-      <w:r>
-        <w:t>Non-LTE factors in the fact that the radiation field also impacts the populations of electrons in atomic energy states (rather than like in LTE which assumes those are only dependent on temperature and density)</w:t>
-      </w:r>
-    </w:p>
-    <w:p>
-      <w:pPr>
-        <w:pStyle w:val="ListParagraph"/>
-        <w:numPr>
-          <w:ilvl w:val="0"/>
-          <w:numId w:val="30"/>
-        </w:numPr>
-      </w:pPr>
-      <w:r>
-        <w:t xml:space="preserve">Corona is the highly dynamic, tenuous upper-atmosphere of the sun </w:t>
-      </w:r>
-    </w:p>
-    <w:p>
-      <w:pPr>
-        <w:pStyle w:val="ListParagraph"/>
-        <w:numPr>
-          <w:ilvl w:val="1"/>
-          <w:numId w:val="30"/>
-        </w:numPr>
-      </w:pPr>
-      <w:r>
-        <w:t>Basic structure – spatial extent, temperature, density, constituents, magnetic field</w:t>
-      </w:r>
-    </w:p>
-    <w:p>
-      <w:pPr>
-        <w:pStyle w:val="ListParagraph"/>
-        <w:numPr>
-          <w:ilvl w:val="1"/>
-          <w:numId w:val="30"/>
-        </w:numPr>
-      </w:pPr>
-      <w:r>
-        <w:t>Dynamics – what beta &lt; 1 can do, timescales of magnetic evolution</w:t>
-      </w:r>
-    </w:p>
-    <w:p>
-      <w:pPr>
-        <w:pStyle w:val="ListParagraph"/>
-        <w:numPr>
-          <w:ilvl w:val="1"/>
-          <w:numId w:val="30"/>
-        </w:numPr>
-      </w:pPr>
-      <w:r>
-        <w:t>Optically thin plasma, like the corona, is not collisionally dominated (it is radiatively dominated) so the plasma is not in LTE with the radiation</w:t>
-      </w:r>
-    </w:p>
-    <w:p>
-      <w:pPr>
-        <w:pStyle w:val="ListParagraph"/>
-        <w:numPr>
-          <w:ilvl w:val="2"/>
-          <w:numId w:val="30"/>
-        </w:numPr>
-      </w:pPr>
-      <w:r>
-        <w:t>There should be a different temperature for photons, electrons, protons, and ions</w:t>
-      </w:r>
-    </w:p>
-    <w:p>
-      <w:pPr>
-        <w:pStyle w:val="ListParagraph"/>
-        <w:numPr>
-          <w:ilvl w:val="2"/>
-          <w:numId w:val="30"/>
-        </w:numPr>
-      </w:pPr>
-      <w:r>
-        <w:t>But since most of the emission lines in the corona are emitted by collisionally excited, highly ionized atoms (e.g., Fe IX+), and these lines can only be formed at certain temperatures, the observation of that emission line is still a good indicator of the plasma temperature</w:t>
-      </w:r>
-    </w:p>
-    <w:p>
-      <w:pPr>
-        <w:pStyle w:val="ListParagraph"/>
-        <w:numPr>
-          <w:ilvl w:val="1"/>
-          <w:numId w:val="30"/>
-        </w:numPr>
-      </w:pPr>
-      <w:r>
-        <w:t>at solar temperatures, hydrogen is mostly neutral</w:t>
-      </w:r>
-    </w:p>
-    <w:p>
-      <w:pPr>
-        <w:pStyle w:val="ListParagraph"/>
-        <w:numPr>
-          <w:ilvl w:val="2"/>
-          <w:numId w:val="30"/>
-        </w:numPr>
-      </w:pPr>
-      <w:r>
-        <w:t>most free electrons come from heavier elements with lower ionization potential e.g., Na, Mg, Al, Si, Ca, Fe </w:t>
-      </w:r>
-    </w:p>
-    <w:p>
-      <w:pPr>
-        <w:pStyle w:val="ListParagraph"/>
-        <w:numPr>
-          <w:ilvl w:val="0"/>
-          <w:numId w:val="30"/>
-        </w:numPr>
-      </w:pPr>
       <w:r>
         <w:t>Heliosphere encompasses the solar system – it is the region where solar influences dominate interstellar</w:t>
       </w:r>
@@ -7071,7 +7091,7 @@
       <w:rPr>
         <w:noProof/>
       </w:rPr>
-      <w:t>4</w:t>
+      <w:t>5</w:t>
     </w:r>
     <w:r>
       <w:rPr>
@@ -11537,7 +11557,7 @@
 </file>
 
 <file path=customXml/itemProps1.xml><?xml version="1.0" encoding="utf-8"?>
-<ds:datastoreItem xmlns:ds="http://schemas.openxmlformats.org/officeDocument/2006/customXml" ds:itemID="{BC12C94A-5798-CC4A-97DF-D6AB75433672}">
+<ds:datastoreItem xmlns:ds="http://schemas.openxmlformats.org/officeDocument/2006/customXml" ds:itemID="{607C3A8A-4FE9-454E-8AB3-6D85993EDB3F}">
   <ds:schemaRefs>
     <ds:schemaRef ds:uri="http://schemas.openxmlformats.org/officeDocument/2006/bibliography"/>
   </ds:schemaRefs>

</xml_diff>